<commit_message>
DAY 5 FIRST HALF FINAL COMMIT
</commit_message>
<xml_diff>
--- a/Day 5/Day 5.docx
+++ b/Day 5/Day 5.docx
@@ -21,29 +21,7 @@
           <w:u w:val="single"/>
           <w:lang w:val="en-GB"/>
         </w:rPr>
-        <w:t xml:space="preserve">Day </w:t>
-      </w:r>
-      <w:proofErr w:type="gramStart"/>
-      <w:r>
-        <w:rPr>
-          <w:rFonts w:ascii="Abadi" w:hAnsi="Abadi"/>
-          <w:sz w:val="36"/>
-          <w:szCs w:val="36"/>
-          <w:u w:val="single"/>
-          <w:lang w:val="en-GB"/>
-        </w:rPr>
-        <w:t>5 :</w:t>
-      </w:r>
-      <w:proofErr w:type="gramEnd"/>
-      <w:r>
-        <w:rPr>
-          <w:rFonts w:ascii="Abadi" w:hAnsi="Abadi"/>
-          <w:sz w:val="36"/>
-          <w:szCs w:val="36"/>
-          <w:u w:val="single"/>
-          <w:lang w:val="en-GB"/>
-        </w:rPr>
-        <w:t xml:space="preserve"> Java</w:t>
+        <w:t>Day 5 : Java</w:t>
       </w:r>
     </w:p>
     <w:p>
@@ -246,48 +224,15 @@
           <w:lang w:val="en-GB"/>
         </w:rPr>
       </w:pPr>
-      <w:proofErr w:type="spellStart"/>
-      <w:r>
-        <w:rPr>
-          <w:rFonts w:ascii="Abadi" w:hAnsi="Abadi"/>
-          <w:sz w:val="28"/>
-          <w:szCs w:val="28"/>
-          <w:lang w:val="en-GB"/>
-        </w:rPr>
-        <w:t>javap</w:t>
-      </w:r>
-      <w:proofErr w:type="spellEnd"/>
-      <w:r>
-        <w:rPr>
-          <w:rFonts w:ascii="Abadi" w:hAnsi="Abadi"/>
-          <w:sz w:val="28"/>
-          <w:szCs w:val="28"/>
-          <w:lang w:val="en-GB"/>
-        </w:rPr>
-        <w:t xml:space="preserve"> </w:t>
-      </w:r>
-      <w:proofErr w:type="spellStart"/>
-      <w:proofErr w:type="gramStart"/>
-      <w:r>
-        <w:rPr>
-          <w:rFonts w:ascii="Abadi" w:hAnsi="Abadi"/>
-          <w:sz w:val="28"/>
-          <w:szCs w:val="28"/>
-          <w:lang w:val="en-GB"/>
-        </w:rPr>
-        <w:t>javax.swing</w:t>
-      </w:r>
-      <w:proofErr w:type="gramEnd"/>
-      <w:r>
-        <w:rPr>
-          <w:rFonts w:ascii="Abadi" w:hAnsi="Abadi"/>
-          <w:sz w:val="28"/>
-          <w:szCs w:val="28"/>
-          <w:lang w:val="en-GB"/>
-        </w:rPr>
-        <w:t>.JFrame</w:t>
-      </w:r>
-      <w:proofErr w:type="spellEnd"/>
+      <w:r>
+        <w:rPr>
+          <w:rFonts w:ascii="Abadi" w:hAnsi="Abadi"/>
+          <w:sz w:val="28"/>
+          <w:szCs w:val="28"/>
+          <w:lang w:val="en-GB"/>
+        </w:rPr>
+        <w:t>javap javax.swing.JFrame</w:t>
+      </w:r>
     </w:p>
     <w:p>
       <w:pPr>
@@ -303,7 +248,6 @@
           <w:lang w:val="en-GB"/>
         </w:rPr>
       </w:pPr>
-      <w:proofErr w:type="spellStart"/>
       <w:r>
         <w:rPr>
           <w:rFonts w:ascii="Abadi" w:hAnsi="Abadi"/>
@@ -349,7 +293,6 @@
         </w:rPr>
         <w:t>peration</w:t>
       </w:r>
-      <w:proofErr w:type="spellEnd"/>
       <w:r>
         <w:rPr>
           <w:rFonts w:ascii="Abadi" w:hAnsi="Abadi"/>
@@ -374,8 +317,6 @@
           <w:lang w:val="en-GB"/>
         </w:rPr>
       </w:pPr>
-      <w:proofErr w:type="spellStart"/>
-      <w:proofErr w:type="gramStart"/>
       <w:r>
         <w:rPr>
           <w:rFonts w:ascii="Abadi" w:hAnsi="Abadi"/>
@@ -385,26 +326,14 @@
         </w:rPr>
         <w:t>setDefaultCloseOperation</w:t>
       </w:r>
-      <w:proofErr w:type="spellEnd"/>
-      <w:r>
-        <w:rPr>
-          <w:rFonts w:ascii="Abadi" w:hAnsi="Abadi"/>
-          <w:sz w:val="28"/>
-          <w:szCs w:val="28"/>
-          <w:lang w:val="en-GB"/>
-        </w:rPr>
-        <w:t>(</w:t>
-      </w:r>
-      <w:proofErr w:type="spellStart"/>
-      <w:proofErr w:type="gramEnd"/>
-      <w:r>
-        <w:rPr>
-          <w:rFonts w:ascii="Abadi" w:hAnsi="Abadi"/>
-          <w:sz w:val="28"/>
-          <w:szCs w:val="28"/>
-          <w:lang w:val="en-GB"/>
-        </w:rPr>
-        <w:t>JFrame.</w:t>
+      <w:r>
+        <w:rPr>
+          <w:rFonts w:ascii="Abadi" w:hAnsi="Abadi"/>
+          <w:sz w:val="28"/>
+          <w:szCs w:val="28"/>
+          <w:lang w:val="en-GB"/>
+        </w:rPr>
+        <w:t>(JFrame.</w:t>
       </w:r>
       <w:r>
         <w:rPr>
@@ -415,7 +344,6 @@
         </w:rPr>
         <w:t>EXIT_ON_CLOSE</w:t>
       </w:r>
-      <w:proofErr w:type="spellEnd"/>
       <w:r>
         <w:rPr>
           <w:rFonts w:ascii="Abadi" w:hAnsi="Abadi"/>
@@ -450,46 +378,14 @@
           <w:lang w:val="en-GB"/>
         </w:rPr>
       </w:pPr>
-      <w:proofErr w:type="spellStart"/>
-      <w:r>
-        <w:rPr>
-          <w:rFonts w:ascii="Abadi" w:hAnsi="Abadi"/>
-          <w:sz w:val="28"/>
-          <w:szCs w:val="28"/>
-          <w:lang w:val="en-GB"/>
-        </w:rPr>
-        <w:t>javap</w:t>
-      </w:r>
-      <w:proofErr w:type="spellEnd"/>
-      <w:r>
-        <w:rPr>
-          <w:rFonts w:ascii="Abadi" w:hAnsi="Abadi"/>
-          <w:sz w:val="28"/>
-          <w:szCs w:val="28"/>
-          <w:lang w:val="en-GB"/>
-        </w:rPr>
-        <w:t xml:space="preserve"> </w:t>
-      </w:r>
-      <w:proofErr w:type="spellStart"/>
-      <w:proofErr w:type="gramStart"/>
-      <w:r>
-        <w:rPr>
-          <w:rFonts w:ascii="Abadi" w:hAnsi="Abadi"/>
-          <w:sz w:val="28"/>
-          <w:szCs w:val="28"/>
-          <w:lang w:val="en-GB"/>
-        </w:rPr>
-        <w:t>javax.swing</w:t>
-      </w:r>
-      <w:proofErr w:type="gramEnd"/>
-      <w:r>
-        <w:rPr>
-          <w:rFonts w:ascii="Abadi" w:hAnsi="Abadi"/>
-          <w:sz w:val="28"/>
-          <w:szCs w:val="28"/>
-          <w:lang w:val="en-GB"/>
-        </w:rPr>
-        <w:t>.J</w:t>
+      <w:r>
+        <w:rPr>
+          <w:rFonts w:ascii="Abadi" w:hAnsi="Abadi"/>
+          <w:sz w:val="28"/>
+          <w:szCs w:val="28"/>
+          <w:lang w:val="en-GB"/>
+        </w:rPr>
+        <w:t>javap javax.swing.J</w:t>
       </w:r>
       <w:r>
         <w:rPr>
@@ -500,7 +396,6 @@
         </w:rPr>
         <w:t>Label</w:t>
       </w:r>
-      <w:proofErr w:type="spellEnd"/>
     </w:p>
     <w:p>
       <w:pPr>
@@ -516,46 +411,14 @@
           <w:lang w:val="en-GB"/>
         </w:rPr>
       </w:pPr>
-      <w:proofErr w:type="spellStart"/>
-      <w:r>
-        <w:rPr>
-          <w:rFonts w:ascii="Abadi" w:hAnsi="Abadi"/>
-          <w:sz w:val="28"/>
-          <w:szCs w:val="28"/>
-          <w:lang w:val="en-GB"/>
-        </w:rPr>
-        <w:t>javap</w:t>
-      </w:r>
-      <w:proofErr w:type="spellEnd"/>
-      <w:r>
-        <w:rPr>
-          <w:rFonts w:ascii="Abadi" w:hAnsi="Abadi"/>
-          <w:sz w:val="28"/>
-          <w:szCs w:val="28"/>
-          <w:lang w:val="en-GB"/>
-        </w:rPr>
-        <w:t xml:space="preserve"> </w:t>
-      </w:r>
-      <w:proofErr w:type="spellStart"/>
-      <w:proofErr w:type="gramStart"/>
-      <w:r>
-        <w:rPr>
-          <w:rFonts w:ascii="Abadi" w:hAnsi="Abadi"/>
-          <w:sz w:val="28"/>
-          <w:szCs w:val="28"/>
-          <w:lang w:val="en-GB"/>
-        </w:rPr>
-        <w:t>javax.swing</w:t>
-      </w:r>
-      <w:proofErr w:type="gramEnd"/>
-      <w:r>
-        <w:rPr>
-          <w:rFonts w:ascii="Abadi" w:hAnsi="Abadi"/>
-          <w:sz w:val="28"/>
-          <w:szCs w:val="28"/>
-          <w:lang w:val="en-GB"/>
-        </w:rPr>
-        <w:t>.J</w:t>
+      <w:r>
+        <w:rPr>
+          <w:rFonts w:ascii="Abadi" w:hAnsi="Abadi"/>
+          <w:sz w:val="28"/>
+          <w:szCs w:val="28"/>
+          <w:lang w:val="en-GB"/>
+        </w:rPr>
+        <w:t>javap javax.swing.J</w:t>
       </w:r>
       <w:r>
         <w:rPr>
@@ -566,7 +429,6 @@
         </w:rPr>
         <w:t>Panel</w:t>
       </w:r>
-      <w:proofErr w:type="spellEnd"/>
     </w:p>
     <w:p>
       <w:pPr>
@@ -582,46 +444,14 @@
           <w:lang w:val="en-GB"/>
         </w:rPr>
       </w:pPr>
-      <w:proofErr w:type="spellStart"/>
-      <w:r>
-        <w:rPr>
-          <w:rFonts w:ascii="Abadi" w:hAnsi="Abadi"/>
-          <w:sz w:val="28"/>
-          <w:szCs w:val="28"/>
-          <w:lang w:val="en-GB"/>
-        </w:rPr>
-        <w:t>javap</w:t>
-      </w:r>
-      <w:proofErr w:type="spellEnd"/>
-      <w:r>
-        <w:rPr>
-          <w:rFonts w:ascii="Abadi" w:hAnsi="Abadi"/>
-          <w:sz w:val="28"/>
-          <w:szCs w:val="28"/>
-          <w:lang w:val="en-GB"/>
-        </w:rPr>
-        <w:t xml:space="preserve"> </w:t>
-      </w:r>
-      <w:proofErr w:type="spellStart"/>
-      <w:proofErr w:type="gramStart"/>
-      <w:r>
-        <w:rPr>
-          <w:rFonts w:ascii="Abadi" w:hAnsi="Abadi"/>
-          <w:sz w:val="28"/>
-          <w:szCs w:val="28"/>
-          <w:lang w:val="en-GB"/>
-        </w:rPr>
-        <w:t>javax.swing</w:t>
-      </w:r>
-      <w:proofErr w:type="gramEnd"/>
-      <w:r>
-        <w:rPr>
-          <w:rFonts w:ascii="Abadi" w:hAnsi="Abadi"/>
-          <w:sz w:val="28"/>
-          <w:szCs w:val="28"/>
-          <w:lang w:val="en-GB"/>
-        </w:rPr>
-        <w:t>.J</w:t>
+      <w:r>
+        <w:rPr>
+          <w:rFonts w:ascii="Abadi" w:hAnsi="Abadi"/>
+          <w:sz w:val="28"/>
+          <w:szCs w:val="28"/>
+          <w:lang w:val="en-GB"/>
+        </w:rPr>
+        <w:t>javap javax.swing.J</w:t>
       </w:r>
       <w:r>
         <w:rPr>
@@ -632,7 +462,6 @@
         </w:rPr>
         <w:t>TextField</w:t>
       </w:r>
-      <w:proofErr w:type="spellEnd"/>
     </w:p>
     <w:p>
       <w:pPr>
@@ -648,46 +477,14 @@
           <w:lang w:val="en-GB"/>
         </w:rPr>
       </w:pPr>
-      <w:proofErr w:type="spellStart"/>
-      <w:r>
-        <w:rPr>
-          <w:rFonts w:ascii="Abadi" w:hAnsi="Abadi"/>
-          <w:sz w:val="28"/>
-          <w:szCs w:val="28"/>
-          <w:lang w:val="en-GB"/>
-        </w:rPr>
-        <w:t>javap</w:t>
-      </w:r>
-      <w:proofErr w:type="spellEnd"/>
-      <w:r>
-        <w:rPr>
-          <w:rFonts w:ascii="Abadi" w:hAnsi="Abadi"/>
-          <w:sz w:val="28"/>
-          <w:szCs w:val="28"/>
-          <w:lang w:val="en-GB"/>
-        </w:rPr>
-        <w:t xml:space="preserve"> </w:t>
-      </w:r>
-      <w:proofErr w:type="spellStart"/>
-      <w:proofErr w:type="gramStart"/>
-      <w:r>
-        <w:rPr>
-          <w:rFonts w:ascii="Abadi" w:hAnsi="Abadi"/>
-          <w:sz w:val="28"/>
-          <w:szCs w:val="28"/>
-          <w:lang w:val="en-GB"/>
-        </w:rPr>
-        <w:t>javax.swing</w:t>
-      </w:r>
-      <w:proofErr w:type="gramEnd"/>
-      <w:r>
-        <w:rPr>
-          <w:rFonts w:ascii="Abadi" w:hAnsi="Abadi"/>
-          <w:sz w:val="28"/>
-          <w:szCs w:val="28"/>
-          <w:lang w:val="en-GB"/>
-        </w:rPr>
-        <w:t>.J</w:t>
+      <w:r>
+        <w:rPr>
+          <w:rFonts w:ascii="Abadi" w:hAnsi="Abadi"/>
+          <w:sz w:val="28"/>
+          <w:szCs w:val="28"/>
+          <w:lang w:val="en-GB"/>
+        </w:rPr>
+        <w:t>javap javax.swing.J</w:t>
       </w:r>
       <w:r>
         <w:rPr>
@@ -698,7 +495,6 @@
         </w:rPr>
         <w:t>Button</w:t>
       </w:r>
-      <w:proofErr w:type="spellEnd"/>
     </w:p>
     <w:p>
       <w:pPr>
@@ -714,46 +510,14 @@
           <w:lang w:val="en-GB"/>
         </w:rPr>
       </w:pPr>
-      <w:proofErr w:type="spellStart"/>
-      <w:r>
-        <w:rPr>
-          <w:rFonts w:ascii="Abadi" w:hAnsi="Abadi"/>
-          <w:sz w:val="28"/>
-          <w:szCs w:val="28"/>
-          <w:lang w:val="en-GB"/>
-        </w:rPr>
-        <w:t>javap</w:t>
-      </w:r>
-      <w:proofErr w:type="spellEnd"/>
-      <w:r>
-        <w:rPr>
-          <w:rFonts w:ascii="Abadi" w:hAnsi="Abadi"/>
-          <w:sz w:val="28"/>
-          <w:szCs w:val="28"/>
-          <w:lang w:val="en-GB"/>
-        </w:rPr>
-        <w:t xml:space="preserve"> </w:t>
-      </w:r>
-      <w:proofErr w:type="spellStart"/>
-      <w:proofErr w:type="gramStart"/>
-      <w:r>
-        <w:rPr>
-          <w:rFonts w:ascii="Abadi" w:hAnsi="Abadi"/>
-          <w:sz w:val="28"/>
-          <w:szCs w:val="28"/>
-          <w:lang w:val="en-GB"/>
-        </w:rPr>
-        <w:t>javax.swing</w:t>
-      </w:r>
-      <w:proofErr w:type="gramEnd"/>
-      <w:r>
-        <w:rPr>
-          <w:rFonts w:ascii="Abadi" w:hAnsi="Abadi"/>
-          <w:sz w:val="28"/>
-          <w:szCs w:val="28"/>
-          <w:lang w:val="en-GB"/>
-        </w:rPr>
-        <w:t>.J</w:t>
+      <w:r>
+        <w:rPr>
+          <w:rFonts w:ascii="Abadi" w:hAnsi="Abadi"/>
+          <w:sz w:val="28"/>
+          <w:szCs w:val="28"/>
+          <w:lang w:val="en-GB"/>
+        </w:rPr>
+        <w:t>javap javax.swing.J</w:t>
       </w:r>
       <w:r>
         <w:rPr>
@@ -764,7 +528,6 @@
         </w:rPr>
         <w:t>ComboBox</w:t>
       </w:r>
-      <w:proofErr w:type="spellEnd"/>
     </w:p>
     <w:p>
       <w:pPr>
@@ -780,46 +543,14 @@
           <w:lang w:val="en-GB"/>
         </w:rPr>
       </w:pPr>
-      <w:proofErr w:type="spellStart"/>
-      <w:r>
-        <w:rPr>
-          <w:rFonts w:ascii="Abadi" w:hAnsi="Abadi"/>
-          <w:sz w:val="28"/>
-          <w:szCs w:val="28"/>
-          <w:lang w:val="en-GB"/>
-        </w:rPr>
-        <w:t>javap</w:t>
-      </w:r>
-      <w:proofErr w:type="spellEnd"/>
-      <w:r>
-        <w:rPr>
-          <w:rFonts w:ascii="Abadi" w:hAnsi="Abadi"/>
-          <w:sz w:val="28"/>
-          <w:szCs w:val="28"/>
-          <w:lang w:val="en-GB"/>
-        </w:rPr>
-        <w:t xml:space="preserve"> </w:t>
-      </w:r>
-      <w:proofErr w:type="spellStart"/>
-      <w:proofErr w:type="gramStart"/>
-      <w:r>
-        <w:rPr>
-          <w:rFonts w:ascii="Abadi" w:hAnsi="Abadi"/>
-          <w:sz w:val="28"/>
-          <w:szCs w:val="28"/>
-          <w:lang w:val="en-GB"/>
-        </w:rPr>
-        <w:t>javax.swing</w:t>
-      </w:r>
-      <w:proofErr w:type="gramEnd"/>
-      <w:r>
-        <w:rPr>
-          <w:rFonts w:ascii="Abadi" w:hAnsi="Abadi"/>
-          <w:sz w:val="28"/>
-          <w:szCs w:val="28"/>
-          <w:lang w:val="en-GB"/>
-        </w:rPr>
-        <w:t>.J</w:t>
+      <w:r>
+        <w:rPr>
+          <w:rFonts w:ascii="Abadi" w:hAnsi="Abadi"/>
+          <w:sz w:val="28"/>
+          <w:szCs w:val="28"/>
+          <w:lang w:val="en-GB"/>
+        </w:rPr>
+        <w:t>javap javax.swing.J</w:t>
       </w:r>
       <w:r>
         <w:rPr>
@@ -839,7 +570,6 @@
         </w:rPr>
         <w:t>Button</w:t>
       </w:r>
-      <w:proofErr w:type="spellEnd"/>
     </w:p>
     <w:p>
       <w:pPr>
@@ -855,46 +585,14 @@
           <w:lang w:val="en-GB"/>
         </w:rPr>
       </w:pPr>
-      <w:proofErr w:type="spellStart"/>
-      <w:r>
-        <w:rPr>
-          <w:rFonts w:ascii="Abadi" w:hAnsi="Abadi"/>
-          <w:sz w:val="28"/>
-          <w:szCs w:val="28"/>
-          <w:lang w:val="en-GB"/>
-        </w:rPr>
-        <w:t>javap</w:t>
-      </w:r>
-      <w:proofErr w:type="spellEnd"/>
-      <w:r>
-        <w:rPr>
-          <w:rFonts w:ascii="Abadi" w:hAnsi="Abadi"/>
-          <w:sz w:val="28"/>
-          <w:szCs w:val="28"/>
-          <w:lang w:val="en-GB"/>
-        </w:rPr>
-        <w:t xml:space="preserve"> </w:t>
-      </w:r>
-      <w:proofErr w:type="spellStart"/>
-      <w:proofErr w:type="gramStart"/>
-      <w:r>
-        <w:rPr>
-          <w:rFonts w:ascii="Abadi" w:hAnsi="Abadi"/>
-          <w:sz w:val="28"/>
-          <w:szCs w:val="28"/>
-          <w:lang w:val="en-GB"/>
-        </w:rPr>
-        <w:t>javax.swing</w:t>
-      </w:r>
-      <w:proofErr w:type="gramEnd"/>
-      <w:r>
-        <w:rPr>
-          <w:rFonts w:ascii="Abadi" w:hAnsi="Abadi"/>
-          <w:sz w:val="28"/>
-          <w:szCs w:val="28"/>
-          <w:lang w:val="en-GB"/>
-        </w:rPr>
-        <w:t>.</w:t>
+      <w:r>
+        <w:rPr>
+          <w:rFonts w:ascii="Abadi" w:hAnsi="Abadi"/>
+          <w:sz w:val="28"/>
+          <w:szCs w:val="28"/>
+          <w:lang w:val="en-GB"/>
+        </w:rPr>
+        <w:t>javap javax.swing.</w:t>
       </w:r>
       <w:r>
         <w:rPr>
@@ -905,7 +603,6 @@
         </w:rPr>
         <w:t>JCheckBox</w:t>
       </w:r>
-      <w:proofErr w:type="spellEnd"/>
     </w:p>
     <w:p>
       <w:pPr>
@@ -1051,7 +748,6 @@
         </w:rPr>
         <w:t xml:space="preserve"> </w:t>
       </w:r>
-      <w:proofErr w:type="spellStart"/>
       <w:r>
         <w:rPr>
           <w:rFonts w:ascii="Consolas" w:eastAsia="Times New Roman" w:hAnsi="Consolas" w:cs="Times New Roman"/>
@@ -1064,7 +760,6 @@
         </w:rPr>
         <w:t>swingdemo</w:t>
       </w:r>
-      <w:proofErr w:type="spellEnd"/>
       <w:r>
         <w:rPr>
           <w:rFonts w:ascii="Consolas" w:eastAsia="Times New Roman" w:hAnsi="Consolas" w:cs="Times New Roman"/>
@@ -1131,7 +826,6 @@
         </w:rPr>
         <w:t xml:space="preserve">    </w:t>
       </w:r>
-      <w:proofErr w:type="spellStart"/>
       <w:r>
         <w:rPr>
           <w:rFonts w:ascii="Consolas" w:eastAsia="Times New Roman" w:hAnsi="Consolas" w:cs="Times New Roman"/>
@@ -1144,7 +838,6 @@
         </w:rPr>
         <w:t>JFrame</w:t>
       </w:r>
-      <w:proofErr w:type="spellEnd"/>
       <w:r>
         <w:rPr>
           <w:rFonts w:ascii="Consolas" w:eastAsia="Times New Roman" w:hAnsi="Consolas" w:cs="Times New Roman"/>
@@ -1155,10 +848,13 @@
           <w:lang w:eastAsia="en-IN"/>
           <w14:ligatures w14:val="none"/>
         </w:rPr>
-        <w:t xml:space="preserve"> </w:t>
-      </w:r>
-      <w:proofErr w:type="gramStart"/>
-      <w:r>
+        <w:t xml:space="preserve"> f;</w:t>
+      </w:r>
+    </w:p>
+    <w:p>
+      <w:pPr>
+        <w:shd w:val="clear" w:color="auto" w:fill="24292E"/>
+        <w:spacing w:after="0" w:line="330" w:lineRule="atLeast"/>
         <w:rPr>
           <w:rFonts w:ascii="Consolas" w:eastAsia="Times New Roman" w:hAnsi="Consolas" w:cs="Times New Roman"/>
           <w:color w:val="E1E4E8"/>
@@ -1168,9 +864,43 @@
           <w:lang w:eastAsia="en-IN"/>
           <w14:ligatures w14:val="none"/>
         </w:rPr>
-        <w:t>f;</w:t>
-      </w:r>
-      <w:proofErr w:type="gramEnd"/>
+      </w:pPr>
+      <w:r>
+        <w:rPr>
+          <w:rFonts w:ascii="Consolas" w:eastAsia="Times New Roman" w:hAnsi="Consolas" w:cs="Times New Roman"/>
+          <w:color w:val="E1E4E8"/>
+          <w:kern w:val="0"/>
+          <w:sz w:val="25"/>
+          <w:szCs w:val="25"/>
+          <w:lang w:eastAsia="en-IN"/>
+          <w14:ligatures w14:val="none"/>
+        </w:rPr>
+        <w:t xml:space="preserve">    </w:t>
+      </w:r>
+      <w:r>
+        <w:rPr>
+          <w:rFonts w:ascii="Consolas" w:eastAsia="Times New Roman" w:hAnsi="Consolas" w:cs="Times New Roman"/>
+          <w:color w:val="B392F0"/>
+          <w:kern w:val="0"/>
+          <w:sz w:val="25"/>
+          <w:szCs w:val="25"/>
+          <w:lang w:eastAsia="en-IN"/>
+          <w14:ligatures w14:val="none"/>
+        </w:rPr>
+        <w:t>JPanel</w:t>
+      </w:r>
+      <w:r>
+        <w:rPr>
+          <w:rFonts w:ascii="Consolas" w:eastAsia="Times New Roman" w:hAnsi="Consolas" w:cs="Times New Roman"/>
+          <w:color w:val="E1E4E8"/>
+          <w:kern w:val="0"/>
+          <w:sz w:val="25"/>
+          <w:szCs w:val="25"/>
+          <w:lang w:eastAsia="en-IN"/>
+          <w14:ligatures w14:val="none"/>
+        </w:rPr>
+        <w:t xml:space="preserve"> p;</w:t>
+      </w:r>
     </w:p>
     <w:p>
       <w:pPr>
@@ -1198,7 +928,6 @@
         </w:rPr>
         <w:t xml:space="preserve">    </w:t>
       </w:r>
-      <w:proofErr w:type="spellStart"/>
       <w:r>
         <w:rPr>
           <w:rFonts w:ascii="Consolas" w:eastAsia="Times New Roman" w:hAnsi="Consolas" w:cs="Times New Roman"/>
@@ -1209,9 +938,8 @@
           <w:lang w:eastAsia="en-IN"/>
           <w14:ligatures w14:val="none"/>
         </w:rPr>
-        <w:t>JPanel</w:t>
-      </w:r>
-      <w:proofErr w:type="spellEnd"/>
+        <w:t>JLabel</w:t>
+      </w:r>
       <w:r>
         <w:rPr>
           <w:rFonts w:ascii="Consolas" w:eastAsia="Times New Roman" w:hAnsi="Consolas" w:cs="Times New Roman"/>
@@ -1222,10 +950,13 @@
           <w:lang w:eastAsia="en-IN"/>
           <w14:ligatures w14:val="none"/>
         </w:rPr>
-        <w:t xml:space="preserve"> </w:t>
-      </w:r>
-      <w:proofErr w:type="gramStart"/>
-      <w:r>
+        <w:t xml:space="preserve"> l1,l2,l3;</w:t>
+      </w:r>
+    </w:p>
+    <w:p>
+      <w:pPr>
+        <w:shd w:val="clear" w:color="auto" w:fill="24292E"/>
+        <w:spacing w:after="0" w:line="330" w:lineRule="atLeast"/>
         <w:rPr>
           <w:rFonts w:ascii="Consolas" w:eastAsia="Times New Roman" w:hAnsi="Consolas" w:cs="Times New Roman"/>
           <w:color w:val="E1E4E8"/>
@@ -1235,9 +966,43 @@
           <w:lang w:eastAsia="en-IN"/>
           <w14:ligatures w14:val="none"/>
         </w:rPr>
-        <w:t>p;</w:t>
-      </w:r>
-      <w:proofErr w:type="gramEnd"/>
+      </w:pPr>
+      <w:r>
+        <w:rPr>
+          <w:rFonts w:ascii="Consolas" w:eastAsia="Times New Roman" w:hAnsi="Consolas" w:cs="Times New Roman"/>
+          <w:color w:val="E1E4E8"/>
+          <w:kern w:val="0"/>
+          <w:sz w:val="25"/>
+          <w:szCs w:val="25"/>
+          <w:lang w:eastAsia="en-IN"/>
+          <w14:ligatures w14:val="none"/>
+        </w:rPr>
+        <w:t xml:space="preserve">    </w:t>
+      </w:r>
+      <w:r>
+        <w:rPr>
+          <w:rFonts w:ascii="Consolas" w:eastAsia="Times New Roman" w:hAnsi="Consolas" w:cs="Times New Roman"/>
+          <w:color w:val="B392F0"/>
+          <w:kern w:val="0"/>
+          <w:sz w:val="25"/>
+          <w:szCs w:val="25"/>
+          <w:lang w:eastAsia="en-IN"/>
+          <w14:ligatures w14:val="none"/>
+        </w:rPr>
+        <w:t>JButton</w:t>
+      </w:r>
+      <w:r>
+        <w:rPr>
+          <w:rFonts w:ascii="Consolas" w:eastAsia="Times New Roman" w:hAnsi="Consolas" w:cs="Times New Roman"/>
+          <w:color w:val="E1E4E8"/>
+          <w:kern w:val="0"/>
+          <w:sz w:val="25"/>
+          <w:szCs w:val="25"/>
+          <w:lang w:eastAsia="en-IN"/>
+          <w14:ligatures w14:val="none"/>
+        </w:rPr>
+        <w:t xml:space="preserve"> b1,b2;</w:t>
+      </w:r>
     </w:p>
     <w:p>
       <w:pPr>
@@ -1265,7 +1030,6 @@
         </w:rPr>
         <w:t xml:space="preserve">    </w:t>
       </w:r>
-      <w:proofErr w:type="spellStart"/>
       <w:r>
         <w:rPr>
           <w:rFonts w:ascii="Consolas" w:eastAsia="Times New Roman" w:hAnsi="Consolas" w:cs="Times New Roman"/>
@@ -1276,9 +1040,8 @@
           <w:lang w:eastAsia="en-IN"/>
           <w14:ligatures w14:val="none"/>
         </w:rPr>
-        <w:t>JLabel</w:t>
-      </w:r>
-      <w:proofErr w:type="spellEnd"/>
+        <w:t>JTextField</w:t>
+      </w:r>
       <w:r>
         <w:rPr>
           <w:rFonts w:ascii="Consolas" w:eastAsia="Times New Roman" w:hAnsi="Consolas" w:cs="Times New Roman"/>
@@ -1289,191 +1052,7 @@
           <w:lang w:eastAsia="en-IN"/>
           <w14:ligatures w14:val="none"/>
         </w:rPr>
-        <w:t xml:space="preserve"> l</w:t>
-      </w:r>
-      <w:proofErr w:type="gramStart"/>
-      <w:r>
-        <w:rPr>
-          <w:rFonts w:ascii="Consolas" w:eastAsia="Times New Roman" w:hAnsi="Consolas" w:cs="Times New Roman"/>
-          <w:color w:val="E1E4E8"/>
-          <w:kern w:val="0"/>
-          <w:sz w:val="25"/>
-          <w:szCs w:val="25"/>
-          <w:lang w:eastAsia="en-IN"/>
-          <w14:ligatures w14:val="none"/>
-        </w:rPr>
-        <w:t>1,l</w:t>
-      </w:r>
-      <w:proofErr w:type="gramEnd"/>
-      <w:r>
-        <w:rPr>
-          <w:rFonts w:ascii="Consolas" w:eastAsia="Times New Roman" w:hAnsi="Consolas" w:cs="Times New Roman"/>
-          <w:color w:val="E1E4E8"/>
-          <w:kern w:val="0"/>
-          <w:sz w:val="25"/>
-          <w:szCs w:val="25"/>
-          <w:lang w:eastAsia="en-IN"/>
-          <w14:ligatures w14:val="none"/>
-        </w:rPr>
-        <w:t>2,l3;</w:t>
-      </w:r>
-    </w:p>
-    <w:p>
-      <w:pPr>
-        <w:shd w:val="clear" w:color="auto" w:fill="24292E"/>
-        <w:spacing w:after="0" w:line="330" w:lineRule="atLeast"/>
-        <w:rPr>
-          <w:rFonts w:ascii="Consolas" w:eastAsia="Times New Roman" w:hAnsi="Consolas" w:cs="Times New Roman"/>
-          <w:color w:val="E1E4E8"/>
-          <w:kern w:val="0"/>
-          <w:sz w:val="25"/>
-          <w:szCs w:val="25"/>
-          <w:lang w:eastAsia="en-IN"/>
-          <w14:ligatures w14:val="none"/>
-        </w:rPr>
-      </w:pPr>
-      <w:r>
-        <w:rPr>
-          <w:rFonts w:ascii="Consolas" w:eastAsia="Times New Roman" w:hAnsi="Consolas" w:cs="Times New Roman"/>
-          <w:color w:val="E1E4E8"/>
-          <w:kern w:val="0"/>
-          <w:sz w:val="25"/>
-          <w:szCs w:val="25"/>
-          <w:lang w:eastAsia="en-IN"/>
-          <w14:ligatures w14:val="none"/>
-        </w:rPr>
-        <w:t xml:space="preserve">    </w:t>
-      </w:r>
-      <w:proofErr w:type="spellStart"/>
-      <w:r>
-        <w:rPr>
-          <w:rFonts w:ascii="Consolas" w:eastAsia="Times New Roman" w:hAnsi="Consolas" w:cs="Times New Roman"/>
-          <w:color w:val="B392F0"/>
-          <w:kern w:val="0"/>
-          <w:sz w:val="25"/>
-          <w:szCs w:val="25"/>
-          <w:lang w:eastAsia="en-IN"/>
-          <w14:ligatures w14:val="none"/>
-        </w:rPr>
-        <w:t>JButton</w:t>
-      </w:r>
-      <w:proofErr w:type="spellEnd"/>
-      <w:r>
-        <w:rPr>
-          <w:rFonts w:ascii="Consolas" w:eastAsia="Times New Roman" w:hAnsi="Consolas" w:cs="Times New Roman"/>
-          <w:color w:val="E1E4E8"/>
-          <w:kern w:val="0"/>
-          <w:sz w:val="25"/>
-          <w:szCs w:val="25"/>
-          <w:lang w:eastAsia="en-IN"/>
-          <w14:ligatures w14:val="none"/>
-        </w:rPr>
-        <w:t xml:space="preserve"> b</w:t>
-      </w:r>
-      <w:proofErr w:type="gramStart"/>
-      <w:r>
-        <w:rPr>
-          <w:rFonts w:ascii="Consolas" w:eastAsia="Times New Roman" w:hAnsi="Consolas" w:cs="Times New Roman"/>
-          <w:color w:val="E1E4E8"/>
-          <w:kern w:val="0"/>
-          <w:sz w:val="25"/>
-          <w:szCs w:val="25"/>
-          <w:lang w:eastAsia="en-IN"/>
-          <w14:ligatures w14:val="none"/>
-        </w:rPr>
-        <w:t>1,b</w:t>
-      </w:r>
-      <w:proofErr w:type="gramEnd"/>
-      <w:r>
-        <w:rPr>
-          <w:rFonts w:ascii="Consolas" w:eastAsia="Times New Roman" w:hAnsi="Consolas" w:cs="Times New Roman"/>
-          <w:color w:val="E1E4E8"/>
-          <w:kern w:val="0"/>
-          <w:sz w:val="25"/>
-          <w:szCs w:val="25"/>
-          <w:lang w:eastAsia="en-IN"/>
-          <w14:ligatures w14:val="none"/>
-        </w:rPr>
-        <w:t>2;</w:t>
-      </w:r>
-    </w:p>
-    <w:p>
-      <w:pPr>
-        <w:shd w:val="clear" w:color="auto" w:fill="24292E"/>
-        <w:spacing w:after="0" w:line="330" w:lineRule="atLeast"/>
-        <w:rPr>
-          <w:rFonts w:ascii="Consolas" w:eastAsia="Times New Roman" w:hAnsi="Consolas" w:cs="Times New Roman"/>
-          <w:color w:val="E1E4E8"/>
-          <w:kern w:val="0"/>
-          <w:sz w:val="25"/>
-          <w:szCs w:val="25"/>
-          <w:lang w:eastAsia="en-IN"/>
-          <w14:ligatures w14:val="none"/>
-        </w:rPr>
-      </w:pPr>
-      <w:r>
-        <w:rPr>
-          <w:rFonts w:ascii="Consolas" w:eastAsia="Times New Roman" w:hAnsi="Consolas" w:cs="Times New Roman"/>
-          <w:color w:val="E1E4E8"/>
-          <w:kern w:val="0"/>
-          <w:sz w:val="25"/>
-          <w:szCs w:val="25"/>
-          <w:lang w:eastAsia="en-IN"/>
-          <w14:ligatures w14:val="none"/>
-        </w:rPr>
-        <w:t xml:space="preserve">    </w:t>
-      </w:r>
-      <w:proofErr w:type="spellStart"/>
-      <w:r>
-        <w:rPr>
-          <w:rFonts w:ascii="Consolas" w:eastAsia="Times New Roman" w:hAnsi="Consolas" w:cs="Times New Roman"/>
-          <w:color w:val="B392F0"/>
-          <w:kern w:val="0"/>
-          <w:sz w:val="25"/>
-          <w:szCs w:val="25"/>
-          <w:lang w:eastAsia="en-IN"/>
-          <w14:ligatures w14:val="none"/>
-        </w:rPr>
-        <w:t>JTextField</w:t>
-      </w:r>
-      <w:proofErr w:type="spellEnd"/>
-      <w:r>
-        <w:rPr>
-          <w:rFonts w:ascii="Consolas" w:eastAsia="Times New Roman" w:hAnsi="Consolas" w:cs="Times New Roman"/>
-          <w:color w:val="E1E4E8"/>
-          <w:kern w:val="0"/>
-          <w:sz w:val="25"/>
-          <w:szCs w:val="25"/>
-          <w:lang w:eastAsia="en-IN"/>
-          <w14:ligatures w14:val="none"/>
-        </w:rPr>
-        <w:t xml:space="preserve"> t</w:t>
-      </w:r>
-      <w:proofErr w:type="gramStart"/>
-      <w:r>
-        <w:rPr>
-          <w:rFonts w:ascii="Consolas" w:eastAsia="Times New Roman" w:hAnsi="Consolas" w:cs="Times New Roman"/>
-          <w:color w:val="E1E4E8"/>
-          <w:kern w:val="0"/>
-          <w:sz w:val="25"/>
-          <w:szCs w:val="25"/>
-          <w:lang w:eastAsia="en-IN"/>
-          <w14:ligatures w14:val="none"/>
-        </w:rPr>
-        <w:t>1,t</w:t>
-      </w:r>
-      <w:proofErr w:type="gramEnd"/>
-      <w:r>
-        <w:rPr>
-          <w:rFonts w:ascii="Consolas" w:eastAsia="Times New Roman" w:hAnsi="Consolas" w:cs="Times New Roman"/>
-          <w:color w:val="E1E4E8"/>
-          <w:kern w:val="0"/>
-          <w:sz w:val="25"/>
-          <w:szCs w:val="25"/>
-          <w:lang w:eastAsia="en-IN"/>
-          <w14:ligatures w14:val="none"/>
-        </w:rPr>
-        <w:t>2;</w:t>
+        <w:t xml:space="preserve"> t1,t2;</w:t>
       </w:r>
     </w:p>
     <w:p>
@@ -1490,8 +1069,6 @@
           <w14:ligatures w14:val="none"/>
         </w:rPr>
       </w:pPr>
-      <w:proofErr w:type="spellStart"/>
-      <w:proofErr w:type="gramStart"/>
       <w:r>
         <w:rPr>
           <w:rFonts w:ascii="Consolas" w:eastAsia="Times New Roman" w:hAnsi="Consolas" w:cs="Times New Roman"/>
@@ -1504,69 +1081,29 @@
         </w:rPr>
         <w:t>swingdemo</w:t>
       </w:r>
-      <w:proofErr w:type="spellEnd"/>
-      <w:r>
-        <w:rPr>
-          <w:rFonts w:ascii="Consolas" w:eastAsia="Times New Roman" w:hAnsi="Consolas" w:cs="Times New Roman"/>
-          <w:color w:val="E1E4E8"/>
-          <w:kern w:val="0"/>
-          <w:sz w:val="20"/>
-          <w:szCs w:val="20"/>
-          <w:lang w:eastAsia="en-IN"/>
-          <w14:ligatures w14:val="none"/>
-        </w:rPr>
-        <w:t>(</w:t>
-      </w:r>
-      <w:proofErr w:type="gramEnd"/>
-      <w:r>
-        <w:rPr>
-          <w:rFonts w:ascii="Consolas" w:eastAsia="Times New Roman" w:hAnsi="Consolas" w:cs="Times New Roman"/>
-          <w:color w:val="E1E4E8"/>
-          <w:kern w:val="0"/>
-          <w:sz w:val="20"/>
-          <w:szCs w:val="20"/>
-          <w:lang w:eastAsia="en-IN"/>
-          <w14:ligatures w14:val="none"/>
-        </w:rPr>
-        <w:t>){</w:t>
-      </w:r>
-      <w:r>
-        <w:rPr>
-          <w:rFonts w:ascii="Consolas" w:eastAsia="Times New Roman" w:hAnsi="Consolas" w:cs="Times New Roman"/>
-          <w:color w:val="E1E4E8"/>
-          <w:kern w:val="0"/>
-          <w:sz w:val="20"/>
-          <w:szCs w:val="20"/>
-          <w:lang w:eastAsia="en-IN"/>
-          <w14:ligatures w14:val="none"/>
-        </w:rPr>
-        <w:t xml:space="preserve"> // done inside the constructor of the class and inside it memory is </w:t>
-      </w:r>
-      <w:proofErr w:type="spellStart"/>
-      <w:r>
-        <w:rPr>
-          <w:rFonts w:ascii="Consolas" w:eastAsia="Times New Roman" w:hAnsi="Consolas" w:cs="Times New Roman"/>
-          <w:color w:val="E1E4E8"/>
-          <w:kern w:val="0"/>
-          <w:sz w:val="20"/>
-          <w:szCs w:val="20"/>
-          <w:lang w:eastAsia="en-IN"/>
-          <w14:ligatures w14:val="none"/>
-        </w:rPr>
-        <w:t>assignmed</w:t>
-      </w:r>
-      <w:proofErr w:type="spellEnd"/>
-      <w:r>
-        <w:rPr>
-          <w:rFonts w:ascii="Consolas" w:eastAsia="Times New Roman" w:hAnsi="Consolas" w:cs="Times New Roman"/>
-          <w:color w:val="E1E4E8"/>
-          <w:kern w:val="0"/>
-          <w:sz w:val="20"/>
-          <w:szCs w:val="20"/>
-          <w:lang w:eastAsia="en-IN"/>
-          <w14:ligatures w14:val="none"/>
-        </w:rPr>
-        <w:t xml:space="preserve"> to components variable that are created inside the class.</w:t>
+      <w:r>
+        <w:rPr>
+          <w:rFonts w:ascii="Consolas" w:eastAsia="Times New Roman" w:hAnsi="Consolas" w:cs="Times New Roman"/>
+          <w:color w:val="E1E4E8"/>
+          <w:kern w:val="0"/>
+          <w:sz w:val="20"/>
+          <w:szCs w:val="20"/>
+          <w:lang w:eastAsia="en-IN"/>
+          <w14:ligatures w14:val="none"/>
+        </w:rPr>
+        <w:t>(){</w:t>
+      </w:r>
+      <w:r>
+        <w:rPr>
+          <w:rFonts w:ascii="Consolas" w:eastAsia="Times New Roman" w:hAnsi="Consolas" w:cs="Times New Roman"/>
+          <w:color w:val="E1E4E8"/>
+          <w:kern w:val="0"/>
+          <w:sz w:val="20"/>
+          <w:szCs w:val="20"/>
+          <w:lang w:eastAsia="en-IN"/>
+          <w14:ligatures w14:val="none"/>
+        </w:rPr>
+        <w:t xml:space="preserve"> // done inside the constructor of the class and inside it memory is assignmed to components variable that are created inside the class.</w:t>
       </w:r>
     </w:p>
     <w:p>
@@ -1643,8 +1180,6 @@
         </w:rPr>
         <w:t xml:space="preserve"> </w:t>
       </w:r>
-      <w:proofErr w:type="spellStart"/>
-      <w:proofErr w:type="gramStart"/>
       <w:r>
         <w:rPr>
           <w:rFonts w:ascii="Consolas" w:eastAsia="Times New Roman" w:hAnsi="Consolas" w:cs="Times New Roman"/>
@@ -1657,31 +1192,17 @@
         </w:rPr>
         <w:t>JFrame</w:t>
       </w:r>
-      <w:proofErr w:type="spellEnd"/>
-      <w:r>
-        <w:rPr>
-          <w:rFonts w:ascii="Consolas" w:eastAsia="Times New Roman" w:hAnsi="Consolas" w:cs="Times New Roman"/>
-          <w:color w:val="E1E4E8"/>
-          <w:kern w:val="0"/>
-          <w:sz w:val="20"/>
-          <w:szCs w:val="20"/>
-          <w:lang w:eastAsia="en-IN"/>
-          <w14:ligatures w14:val="none"/>
-        </w:rPr>
-        <w:t>(</w:t>
-      </w:r>
-      <w:proofErr w:type="gramEnd"/>
-      <w:r>
-        <w:rPr>
-          <w:rFonts w:ascii="Consolas" w:eastAsia="Times New Roman" w:hAnsi="Consolas" w:cs="Times New Roman"/>
-          <w:color w:val="E1E4E8"/>
-          <w:kern w:val="0"/>
-          <w:sz w:val="20"/>
-          <w:szCs w:val="20"/>
-          <w:lang w:eastAsia="en-IN"/>
-          <w14:ligatures w14:val="none"/>
-        </w:rPr>
-        <w:t>);</w:t>
+      <w:r>
+        <w:rPr>
+          <w:rFonts w:ascii="Consolas" w:eastAsia="Times New Roman" w:hAnsi="Consolas" w:cs="Times New Roman"/>
+          <w:color w:val="E1E4E8"/>
+          <w:kern w:val="0"/>
+          <w:sz w:val="20"/>
+          <w:szCs w:val="20"/>
+          <w:lang w:eastAsia="en-IN"/>
+          <w14:ligatures w14:val="none"/>
+        </w:rPr>
+        <w:t>();</w:t>
       </w:r>
     </w:p>
     <w:p>
@@ -1758,8 +1279,6 @@
         </w:rPr>
         <w:t xml:space="preserve"> </w:t>
       </w:r>
-      <w:proofErr w:type="spellStart"/>
-      <w:proofErr w:type="gramStart"/>
       <w:r>
         <w:rPr>
           <w:rFonts w:ascii="Consolas" w:eastAsia="Times New Roman" w:hAnsi="Consolas" w:cs="Times New Roman"/>
@@ -1772,31 +1291,17 @@
         </w:rPr>
         <w:t>JPanel</w:t>
       </w:r>
-      <w:proofErr w:type="spellEnd"/>
-      <w:r>
-        <w:rPr>
-          <w:rFonts w:ascii="Consolas" w:eastAsia="Times New Roman" w:hAnsi="Consolas" w:cs="Times New Roman"/>
-          <w:color w:val="E1E4E8"/>
-          <w:kern w:val="0"/>
-          <w:sz w:val="20"/>
-          <w:szCs w:val="20"/>
-          <w:lang w:eastAsia="en-IN"/>
-          <w14:ligatures w14:val="none"/>
-        </w:rPr>
-        <w:t>(</w:t>
-      </w:r>
-      <w:proofErr w:type="gramEnd"/>
-      <w:r>
-        <w:rPr>
-          <w:rFonts w:ascii="Consolas" w:eastAsia="Times New Roman" w:hAnsi="Consolas" w:cs="Times New Roman"/>
-          <w:color w:val="E1E4E8"/>
-          <w:kern w:val="0"/>
-          <w:sz w:val="20"/>
-          <w:szCs w:val="20"/>
-          <w:lang w:eastAsia="en-IN"/>
-          <w14:ligatures w14:val="none"/>
-        </w:rPr>
-        <w:t>);</w:t>
+      <w:r>
+        <w:rPr>
+          <w:rFonts w:ascii="Consolas" w:eastAsia="Times New Roman" w:hAnsi="Consolas" w:cs="Times New Roman"/>
+          <w:color w:val="E1E4E8"/>
+          <w:kern w:val="0"/>
+          <w:sz w:val="20"/>
+          <w:szCs w:val="20"/>
+          <w:lang w:eastAsia="en-IN"/>
+          <w14:ligatures w14:val="none"/>
+        </w:rPr>
+        <w:t>();</w:t>
       </w:r>
     </w:p>
     <w:p>
@@ -1873,7 +1378,6 @@
         </w:rPr>
         <w:t xml:space="preserve"> </w:t>
       </w:r>
-      <w:proofErr w:type="spellStart"/>
       <w:r>
         <w:rPr>
           <w:rFonts w:ascii="Consolas" w:eastAsia="Times New Roman" w:hAnsi="Consolas" w:cs="Times New Roman"/>
@@ -1886,7 +1390,6 @@
         </w:rPr>
         <w:t>JLabel</w:t>
       </w:r>
-      <w:proofErr w:type="spellEnd"/>
       <w:r>
         <w:rPr>
           <w:rFonts w:ascii="Consolas" w:eastAsia="Times New Roman" w:hAnsi="Consolas" w:cs="Times New Roman"/>
@@ -1911,7 +1414,6 @@
         </w:rPr>
         <w:t>"Login"</w:t>
       </w:r>
-      <w:proofErr w:type="gramStart"/>
       <w:r>
         <w:rPr>
           <w:rFonts w:ascii="Consolas" w:eastAsia="Times New Roman" w:hAnsi="Consolas" w:cs="Times New Roman"/>
@@ -1924,7 +1426,6 @@
         </w:rPr>
         <w:t>);</w:t>
       </w:r>
-      <w:proofErr w:type="gramEnd"/>
     </w:p>
     <w:p>
       <w:pPr>
@@ -2000,8 +1501,6 @@
         </w:rPr>
         <w:t xml:space="preserve"> </w:t>
       </w:r>
-      <w:proofErr w:type="spellStart"/>
-      <w:proofErr w:type="gramStart"/>
       <w:r>
         <w:rPr>
           <w:rFonts w:ascii="Consolas" w:eastAsia="Times New Roman" w:hAnsi="Consolas" w:cs="Times New Roman"/>
@@ -2014,7 +1513,6 @@
         </w:rPr>
         <w:t>JLabel</w:t>
       </w:r>
-      <w:proofErr w:type="spellEnd"/>
       <w:r>
         <w:rPr>
           <w:rFonts w:ascii="Consolas" w:eastAsia="Times New Roman" w:hAnsi="Consolas" w:cs="Times New Roman"/>
@@ -2027,7 +1525,6 @@
         </w:rPr>
         <w:t>(</w:t>
       </w:r>
-      <w:proofErr w:type="gramEnd"/>
       <w:r>
         <w:rPr>
           <w:rFonts w:ascii="Consolas" w:eastAsia="Times New Roman" w:hAnsi="Consolas" w:cs="Times New Roman"/>
@@ -2127,8 +1624,6 @@
         </w:rPr>
         <w:t xml:space="preserve"> </w:t>
       </w:r>
-      <w:proofErr w:type="spellStart"/>
-      <w:proofErr w:type="gramStart"/>
       <w:r>
         <w:rPr>
           <w:rFonts w:ascii="Consolas" w:eastAsia="Times New Roman" w:hAnsi="Consolas" w:cs="Times New Roman"/>
@@ -2141,7 +1636,6 @@
         </w:rPr>
         <w:t>JLabel</w:t>
       </w:r>
-      <w:proofErr w:type="spellEnd"/>
       <w:r>
         <w:rPr>
           <w:rFonts w:ascii="Consolas" w:eastAsia="Times New Roman" w:hAnsi="Consolas" w:cs="Times New Roman"/>
@@ -2154,7 +1648,6 @@
         </w:rPr>
         <w:t>(</w:t>
       </w:r>
-      <w:proofErr w:type="gramEnd"/>
       <w:r>
         <w:rPr>
           <w:rFonts w:ascii="Consolas" w:eastAsia="Times New Roman" w:hAnsi="Consolas" w:cs="Times New Roman"/>
@@ -2270,8 +1763,6 @@
         </w:rPr>
         <w:t xml:space="preserve"> </w:t>
       </w:r>
-      <w:proofErr w:type="spellStart"/>
-      <w:proofErr w:type="gramStart"/>
       <w:r>
         <w:rPr>
           <w:rFonts w:ascii="Consolas" w:eastAsia="Times New Roman" w:hAnsi="Consolas" w:cs="Times New Roman"/>
@@ -2284,7 +1775,6 @@
         </w:rPr>
         <w:t>JTextField</w:t>
       </w:r>
-      <w:proofErr w:type="spellEnd"/>
       <w:r>
         <w:rPr>
           <w:rFonts w:ascii="Consolas" w:eastAsia="Times New Roman" w:hAnsi="Consolas" w:cs="Times New Roman"/>
@@ -2297,7 +1787,6 @@
         </w:rPr>
         <w:t>(</w:t>
       </w:r>
-      <w:proofErr w:type="gramEnd"/>
       <w:r>
         <w:rPr>
           <w:rFonts w:ascii="Consolas" w:eastAsia="Times New Roman" w:hAnsi="Consolas" w:cs="Times New Roman"/>
@@ -2397,8 +1886,6 @@
         </w:rPr>
         <w:t xml:space="preserve"> </w:t>
       </w:r>
-      <w:proofErr w:type="spellStart"/>
-      <w:proofErr w:type="gramStart"/>
       <w:r>
         <w:rPr>
           <w:rFonts w:ascii="Consolas" w:eastAsia="Times New Roman" w:hAnsi="Consolas" w:cs="Times New Roman"/>
@@ -2411,7 +1898,6 @@
         </w:rPr>
         <w:t>JTextField</w:t>
       </w:r>
-      <w:proofErr w:type="spellEnd"/>
       <w:r>
         <w:rPr>
           <w:rFonts w:ascii="Consolas" w:eastAsia="Times New Roman" w:hAnsi="Consolas" w:cs="Times New Roman"/>
@@ -2424,7 +1910,6 @@
         </w:rPr>
         <w:t>(</w:t>
       </w:r>
-      <w:proofErr w:type="gramEnd"/>
       <w:r>
         <w:rPr>
           <w:rFonts w:ascii="Consolas" w:eastAsia="Times New Roman" w:hAnsi="Consolas" w:cs="Times New Roman"/>
@@ -2539,8 +2024,6 @@
         </w:rPr>
         <w:t xml:space="preserve"> </w:t>
       </w:r>
-      <w:proofErr w:type="spellStart"/>
-      <w:proofErr w:type="gramStart"/>
       <w:r>
         <w:rPr>
           <w:rFonts w:ascii="Consolas" w:eastAsia="Times New Roman" w:hAnsi="Consolas" w:cs="Times New Roman"/>
@@ -2553,7 +2036,6 @@
         </w:rPr>
         <w:t>JButton</w:t>
       </w:r>
-      <w:proofErr w:type="spellEnd"/>
       <w:r>
         <w:rPr>
           <w:rFonts w:ascii="Consolas" w:eastAsia="Times New Roman" w:hAnsi="Consolas" w:cs="Times New Roman"/>
@@ -2566,7 +2048,6 @@
         </w:rPr>
         <w:t>(</w:t>
       </w:r>
-      <w:proofErr w:type="gramEnd"/>
       <w:r>
         <w:rPr>
           <w:rFonts w:ascii="Consolas" w:eastAsia="Times New Roman" w:hAnsi="Consolas" w:cs="Times New Roman"/>
@@ -2666,7 +2147,6 @@
         </w:rPr>
         <w:t xml:space="preserve"> </w:t>
       </w:r>
-      <w:proofErr w:type="spellStart"/>
       <w:r>
         <w:rPr>
           <w:rFonts w:ascii="Consolas" w:eastAsia="Times New Roman" w:hAnsi="Consolas" w:cs="Times New Roman"/>
@@ -2679,7 +2159,6 @@
         </w:rPr>
         <w:t>JButton</w:t>
       </w:r>
-      <w:proofErr w:type="spellEnd"/>
       <w:r>
         <w:rPr>
           <w:rFonts w:ascii="Consolas" w:eastAsia="Times New Roman" w:hAnsi="Consolas" w:cs="Times New Roman"/>
@@ -2704,7 +2183,6 @@
         </w:rPr>
         <w:t>"Reset"</w:t>
       </w:r>
-      <w:proofErr w:type="gramStart"/>
       <w:r>
         <w:rPr>
           <w:rFonts w:ascii="Consolas" w:eastAsia="Times New Roman" w:hAnsi="Consolas" w:cs="Times New Roman"/>
@@ -2717,7 +2195,6 @@
         </w:rPr>
         <w:t>);</w:t>
       </w:r>
-      <w:proofErr w:type="gramEnd"/>
     </w:p>
     <w:p>
       <w:pPr>
@@ -2758,20 +2235,7 @@
           <w:lang w:eastAsia="en-IN"/>
           <w14:ligatures w14:val="none"/>
         </w:rPr>
-        <w:t xml:space="preserve">        </w:t>
-      </w:r>
-      <w:proofErr w:type="spellStart"/>
-      <w:r>
-        <w:rPr>
-          <w:rFonts w:ascii="Consolas" w:eastAsia="Times New Roman" w:hAnsi="Consolas" w:cs="Times New Roman"/>
-          <w:color w:val="E1E4E8"/>
-          <w:kern w:val="0"/>
-          <w:sz w:val="20"/>
-          <w:szCs w:val="20"/>
-          <w:lang w:eastAsia="en-IN"/>
-          <w14:ligatures w14:val="none"/>
-        </w:rPr>
-        <w:t>f.</w:t>
+        <w:t>        f.</w:t>
       </w:r>
       <w:r>
         <w:rPr>
@@ -2785,7 +2249,6 @@
         </w:rPr>
         <w:t>add</w:t>
       </w:r>
-      <w:proofErr w:type="spellEnd"/>
       <w:r>
         <w:rPr>
           <w:rFonts w:ascii="Consolas" w:eastAsia="Times New Roman" w:hAnsi="Consolas" w:cs="Times New Roman"/>
@@ -2808,22 +2271,8 @@
           <w:lang w:eastAsia="en-IN"/>
           <w14:ligatures w14:val="none"/>
         </w:rPr>
-        <w:t xml:space="preserve"> // add the panel into the </w:t>
-      </w:r>
-      <w:proofErr w:type="gramStart"/>
-      <w:r>
-        <w:rPr>
-          <w:rFonts w:ascii="Consolas" w:eastAsia="Times New Roman" w:hAnsi="Consolas" w:cs="Times New Roman"/>
-          <w:color w:val="E1E4E8"/>
-          <w:kern w:val="0"/>
-          <w:sz w:val="20"/>
-          <w:szCs w:val="20"/>
-          <w:lang w:eastAsia="en-IN"/>
-          <w14:ligatures w14:val="none"/>
-        </w:rPr>
-        <w:t>frame</w:t>
-      </w:r>
-      <w:proofErr w:type="gramEnd"/>
+        <w:t xml:space="preserve"> // add the panel into the frame</w:t>
+      </w:r>
     </w:p>
     <w:p>
       <w:pPr>
@@ -2849,20 +2298,7 @@
           <w:lang w:eastAsia="en-IN"/>
           <w14:ligatures w14:val="none"/>
         </w:rPr>
-        <w:t xml:space="preserve">        </w:t>
-      </w:r>
-      <w:proofErr w:type="spellStart"/>
-      <w:r>
-        <w:rPr>
-          <w:rFonts w:ascii="Consolas" w:eastAsia="Times New Roman" w:hAnsi="Consolas" w:cs="Times New Roman"/>
-          <w:color w:val="E1E4E8"/>
-          <w:kern w:val="0"/>
-          <w:sz w:val="20"/>
-          <w:szCs w:val="20"/>
-          <w:lang w:eastAsia="en-IN"/>
-          <w14:ligatures w14:val="none"/>
-        </w:rPr>
-        <w:t>p.</w:t>
+        <w:t>        p.</w:t>
       </w:r>
       <w:r>
         <w:rPr>
@@ -2876,33 +2312,18 @@
         </w:rPr>
         <w:t>add</w:t>
       </w:r>
-      <w:proofErr w:type="spellEnd"/>
-      <w:r>
-        <w:rPr>
-          <w:rFonts w:ascii="Consolas" w:eastAsia="Times New Roman" w:hAnsi="Consolas" w:cs="Times New Roman"/>
-          <w:color w:val="E1E4E8"/>
-          <w:kern w:val="0"/>
-          <w:sz w:val="20"/>
-          <w:szCs w:val="20"/>
-          <w:lang w:eastAsia="en-IN"/>
-          <w14:ligatures w14:val="none"/>
-        </w:rPr>
-        <w:t>(l1</w:t>
-      </w:r>
-      <w:proofErr w:type="gramStart"/>
-      <w:r>
-        <w:rPr>
-          <w:rFonts w:ascii="Consolas" w:eastAsia="Times New Roman" w:hAnsi="Consolas" w:cs="Times New Roman"/>
-          <w:color w:val="E1E4E8"/>
-          <w:kern w:val="0"/>
-          <w:sz w:val="20"/>
-          <w:szCs w:val="20"/>
-          <w:lang w:eastAsia="en-IN"/>
-          <w14:ligatures w14:val="none"/>
-        </w:rPr>
-        <w:t>);</w:t>
-      </w:r>
-      <w:proofErr w:type="gramEnd"/>
+      <w:r>
+        <w:rPr>
+          <w:rFonts w:ascii="Consolas" w:eastAsia="Times New Roman" w:hAnsi="Consolas" w:cs="Times New Roman"/>
+          <w:color w:val="E1E4E8"/>
+          <w:kern w:val="0"/>
+          <w:sz w:val="20"/>
+          <w:szCs w:val="20"/>
+          <w:lang w:eastAsia="en-IN"/>
+          <w14:ligatures w14:val="none"/>
+        </w:rPr>
+        <w:t>(l1);</w:t>
+      </w:r>
     </w:p>
     <w:p>
       <w:pPr>
@@ -2928,20 +2349,7 @@
           <w:lang w:eastAsia="en-IN"/>
           <w14:ligatures w14:val="none"/>
         </w:rPr>
-        <w:t xml:space="preserve">        </w:t>
-      </w:r>
-      <w:proofErr w:type="spellStart"/>
-      <w:r>
-        <w:rPr>
-          <w:rFonts w:ascii="Consolas" w:eastAsia="Times New Roman" w:hAnsi="Consolas" w:cs="Times New Roman"/>
-          <w:color w:val="E1E4E8"/>
-          <w:kern w:val="0"/>
-          <w:sz w:val="20"/>
-          <w:szCs w:val="20"/>
-          <w:lang w:eastAsia="en-IN"/>
-          <w14:ligatures w14:val="none"/>
-        </w:rPr>
-        <w:t>p.</w:t>
+        <w:t>        p.</w:t>
       </w:r>
       <w:r>
         <w:rPr>
@@ -2955,7 +2363,6 @@
         </w:rPr>
         <w:t>add</w:t>
       </w:r>
-      <w:proofErr w:type="spellEnd"/>
       <w:r>
         <w:rPr>
           <w:rFonts w:ascii="Consolas" w:eastAsia="Times New Roman" w:hAnsi="Consolas" w:cs="Times New Roman"/>
@@ -2978,22 +2385,8 @@
           <w:lang w:eastAsia="en-IN"/>
           <w14:ligatures w14:val="none"/>
         </w:rPr>
-        <w:t xml:space="preserve"> // adds the component into the </w:t>
-      </w:r>
-      <w:proofErr w:type="gramStart"/>
-      <w:r>
-        <w:rPr>
-          <w:rFonts w:ascii="Consolas" w:eastAsia="Times New Roman" w:hAnsi="Consolas" w:cs="Times New Roman"/>
-          <w:color w:val="E1E4E8"/>
-          <w:kern w:val="0"/>
-          <w:sz w:val="20"/>
-          <w:szCs w:val="20"/>
-          <w:lang w:eastAsia="en-IN"/>
-          <w14:ligatures w14:val="none"/>
-        </w:rPr>
-        <w:t>panel</w:t>
-      </w:r>
-      <w:proofErr w:type="gramEnd"/>
+        <w:t xml:space="preserve"> // adds the component into the panel</w:t>
+      </w:r>
     </w:p>
     <w:p>
       <w:pPr>
@@ -3019,20 +2412,7 @@
           <w:lang w:eastAsia="en-IN"/>
           <w14:ligatures w14:val="none"/>
         </w:rPr>
-        <w:t xml:space="preserve">        </w:t>
-      </w:r>
-      <w:proofErr w:type="spellStart"/>
-      <w:r>
-        <w:rPr>
-          <w:rFonts w:ascii="Consolas" w:eastAsia="Times New Roman" w:hAnsi="Consolas" w:cs="Times New Roman"/>
-          <w:color w:val="E1E4E8"/>
-          <w:kern w:val="0"/>
-          <w:sz w:val="20"/>
-          <w:szCs w:val="20"/>
-          <w:lang w:eastAsia="en-IN"/>
-          <w14:ligatures w14:val="none"/>
-        </w:rPr>
-        <w:t>p.</w:t>
+        <w:t>        p.</w:t>
       </w:r>
       <w:r>
         <w:rPr>
@@ -3046,33 +2426,18 @@
         </w:rPr>
         <w:t>add</w:t>
       </w:r>
-      <w:proofErr w:type="spellEnd"/>
-      <w:r>
-        <w:rPr>
-          <w:rFonts w:ascii="Consolas" w:eastAsia="Times New Roman" w:hAnsi="Consolas" w:cs="Times New Roman"/>
-          <w:color w:val="E1E4E8"/>
-          <w:kern w:val="0"/>
-          <w:sz w:val="20"/>
-          <w:szCs w:val="20"/>
-          <w:lang w:eastAsia="en-IN"/>
-          <w14:ligatures w14:val="none"/>
-        </w:rPr>
-        <w:t>(t1</w:t>
-      </w:r>
-      <w:proofErr w:type="gramStart"/>
-      <w:r>
-        <w:rPr>
-          <w:rFonts w:ascii="Consolas" w:eastAsia="Times New Roman" w:hAnsi="Consolas" w:cs="Times New Roman"/>
-          <w:color w:val="E1E4E8"/>
-          <w:kern w:val="0"/>
-          <w:sz w:val="20"/>
-          <w:szCs w:val="20"/>
-          <w:lang w:eastAsia="en-IN"/>
-          <w14:ligatures w14:val="none"/>
-        </w:rPr>
-        <w:t>);</w:t>
-      </w:r>
-      <w:proofErr w:type="gramEnd"/>
+      <w:r>
+        <w:rPr>
+          <w:rFonts w:ascii="Consolas" w:eastAsia="Times New Roman" w:hAnsi="Consolas" w:cs="Times New Roman"/>
+          <w:color w:val="E1E4E8"/>
+          <w:kern w:val="0"/>
+          <w:sz w:val="20"/>
+          <w:szCs w:val="20"/>
+          <w:lang w:eastAsia="en-IN"/>
+          <w14:ligatures w14:val="none"/>
+        </w:rPr>
+        <w:t>(t1);</w:t>
+      </w:r>
     </w:p>
     <w:p>
       <w:pPr>
@@ -3098,20 +2463,7 @@
           <w:lang w:eastAsia="en-IN"/>
           <w14:ligatures w14:val="none"/>
         </w:rPr>
-        <w:t xml:space="preserve">        </w:t>
-      </w:r>
-      <w:proofErr w:type="spellStart"/>
-      <w:r>
-        <w:rPr>
-          <w:rFonts w:ascii="Consolas" w:eastAsia="Times New Roman" w:hAnsi="Consolas" w:cs="Times New Roman"/>
-          <w:color w:val="E1E4E8"/>
-          <w:kern w:val="0"/>
-          <w:sz w:val="20"/>
-          <w:szCs w:val="20"/>
-          <w:lang w:eastAsia="en-IN"/>
-          <w14:ligatures w14:val="none"/>
-        </w:rPr>
-        <w:t>p.</w:t>
+        <w:t>        p.</w:t>
       </w:r>
       <w:r>
         <w:rPr>
@@ -3125,33 +2477,18 @@
         </w:rPr>
         <w:t>add</w:t>
       </w:r>
-      <w:proofErr w:type="spellEnd"/>
-      <w:r>
-        <w:rPr>
-          <w:rFonts w:ascii="Consolas" w:eastAsia="Times New Roman" w:hAnsi="Consolas" w:cs="Times New Roman"/>
-          <w:color w:val="E1E4E8"/>
-          <w:kern w:val="0"/>
-          <w:sz w:val="20"/>
-          <w:szCs w:val="20"/>
-          <w:lang w:eastAsia="en-IN"/>
-          <w14:ligatures w14:val="none"/>
-        </w:rPr>
-        <w:t>(l3</w:t>
-      </w:r>
-      <w:proofErr w:type="gramStart"/>
-      <w:r>
-        <w:rPr>
-          <w:rFonts w:ascii="Consolas" w:eastAsia="Times New Roman" w:hAnsi="Consolas" w:cs="Times New Roman"/>
-          <w:color w:val="E1E4E8"/>
-          <w:kern w:val="0"/>
-          <w:sz w:val="20"/>
-          <w:szCs w:val="20"/>
-          <w:lang w:eastAsia="en-IN"/>
-          <w14:ligatures w14:val="none"/>
-        </w:rPr>
-        <w:t>);</w:t>
-      </w:r>
-      <w:proofErr w:type="gramEnd"/>
+      <w:r>
+        <w:rPr>
+          <w:rFonts w:ascii="Consolas" w:eastAsia="Times New Roman" w:hAnsi="Consolas" w:cs="Times New Roman"/>
+          <w:color w:val="E1E4E8"/>
+          <w:kern w:val="0"/>
+          <w:sz w:val="20"/>
+          <w:szCs w:val="20"/>
+          <w:lang w:eastAsia="en-IN"/>
+          <w14:ligatures w14:val="none"/>
+        </w:rPr>
+        <w:t>(l3);</w:t>
+      </w:r>
     </w:p>
     <w:p>
       <w:pPr>
@@ -3177,20 +2514,7 @@
           <w:lang w:eastAsia="en-IN"/>
           <w14:ligatures w14:val="none"/>
         </w:rPr>
-        <w:t xml:space="preserve">        </w:t>
-      </w:r>
-      <w:proofErr w:type="spellStart"/>
-      <w:r>
-        <w:rPr>
-          <w:rFonts w:ascii="Consolas" w:eastAsia="Times New Roman" w:hAnsi="Consolas" w:cs="Times New Roman"/>
-          <w:color w:val="E1E4E8"/>
-          <w:kern w:val="0"/>
-          <w:sz w:val="20"/>
-          <w:szCs w:val="20"/>
-          <w:lang w:eastAsia="en-IN"/>
-          <w14:ligatures w14:val="none"/>
-        </w:rPr>
-        <w:t>p.</w:t>
+        <w:t>        p.</w:t>
       </w:r>
       <w:r>
         <w:rPr>
@@ -3204,33 +2528,18 @@
         </w:rPr>
         <w:t>add</w:t>
       </w:r>
-      <w:proofErr w:type="spellEnd"/>
-      <w:r>
-        <w:rPr>
-          <w:rFonts w:ascii="Consolas" w:eastAsia="Times New Roman" w:hAnsi="Consolas" w:cs="Times New Roman"/>
-          <w:color w:val="E1E4E8"/>
-          <w:kern w:val="0"/>
-          <w:sz w:val="20"/>
-          <w:szCs w:val="20"/>
-          <w:lang w:eastAsia="en-IN"/>
-          <w14:ligatures w14:val="none"/>
-        </w:rPr>
-        <w:t>(t2</w:t>
-      </w:r>
-      <w:proofErr w:type="gramStart"/>
-      <w:r>
-        <w:rPr>
-          <w:rFonts w:ascii="Consolas" w:eastAsia="Times New Roman" w:hAnsi="Consolas" w:cs="Times New Roman"/>
-          <w:color w:val="E1E4E8"/>
-          <w:kern w:val="0"/>
-          <w:sz w:val="20"/>
-          <w:szCs w:val="20"/>
-          <w:lang w:eastAsia="en-IN"/>
-          <w14:ligatures w14:val="none"/>
-        </w:rPr>
-        <w:t>);</w:t>
-      </w:r>
-      <w:proofErr w:type="gramEnd"/>
+      <w:r>
+        <w:rPr>
+          <w:rFonts w:ascii="Consolas" w:eastAsia="Times New Roman" w:hAnsi="Consolas" w:cs="Times New Roman"/>
+          <w:color w:val="E1E4E8"/>
+          <w:kern w:val="0"/>
+          <w:sz w:val="20"/>
+          <w:szCs w:val="20"/>
+          <w:lang w:eastAsia="en-IN"/>
+          <w14:ligatures w14:val="none"/>
+        </w:rPr>
+        <w:t>(t2);</w:t>
+      </w:r>
     </w:p>
     <w:p>
       <w:pPr>
@@ -3271,20 +2580,7 @@
           <w:lang w:eastAsia="en-IN"/>
           <w14:ligatures w14:val="none"/>
         </w:rPr>
-        <w:t xml:space="preserve">        </w:t>
-      </w:r>
-      <w:proofErr w:type="spellStart"/>
-      <w:r>
-        <w:rPr>
-          <w:rFonts w:ascii="Consolas" w:eastAsia="Times New Roman" w:hAnsi="Consolas" w:cs="Times New Roman"/>
-          <w:color w:val="E1E4E8"/>
-          <w:kern w:val="0"/>
-          <w:sz w:val="20"/>
-          <w:szCs w:val="20"/>
-          <w:lang w:eastAsia="en-IN"/>
-          <w14:ligatures w14:val="none"/>
-        </w:rPr>
-        <w:t>p.</w:t>
+        <w:t>        p.</w:t>
       </w:r>
       <w:r>
         <w:rPr>
@@ -3298,33 +2594,18 @@
         </w:rPr>
         <w:t>add</w:t>
       </w:r>
-      <w:proofErr w:type="spellEnd"/>
-      <w:r>
-        <w:rPr>
-          <w:rFonts w:ascii="Consolas" w:eastAsia="Times New Roman" w:hAnsi="Consolas" w:cs="Times New Roman"/>
-          <w:color w:val="E1E4E8"/>
-          <w:kern w:val="0"/>
-          <w:sz w:val="20"/>
-          <w:szCs w:val="20"/>
-          <w:lang w:eastAsia="en-IN"/>
-          <w14:ligatures w14:val="none"/>
-        </w:rPr>
-        <w:t>(b1</w:t>
-      </w:r>
-      <w:proofErr w:type="gramStart"/>
-      <w:r>
-        <w:rPr>
-          <w:rFonts w:ascii="Consolas" w:eastAsia="Times New Roman" w:hAnsi="Consolas" w:cs="Times New Roman"/>
-          <w:color w:val="E1E4E8"/>
-          <w:kern w:val="0"/>
-          <w:sz w:val="20"/>
-          <w:szCs w:val="20"/>
-          <w:lang w:eastAsia="en-IN"/>
-          <w14:ligatures w14:val="none"/>
-        </w:rPr>
-        <w:t>);</w:t>
-      </w:r>
-      <w:proofErr w:type="gramEnd"/>
+      <w:r>
+        <w:rPr>
+          <w:rFonts w:ascii="Consolas" w:eastAsia="Times New Roman" w:hAnsi="Consolas" w:cs="Times New Roman"/>
+          <w:color w:val="E1E4E8"/>
+          <w:kern w:val="0"/>
+          <w:sz w:val="20"/>
+          <w:szCs w:val="20"/>
+          <w:lang w:eastAsia="en-IN"/>
+          <w14:ligatures w14:val="none"/>
+        </w:rPr>
+        <w:t>(b1);</w:t>
+      </w:r>
     </w:p>
     <w:p>
       <w:pPr>
@@ -3350,20 +2631,7 @@
           <w:lang w:eastAsia="en-IN"/>
           <w14:ligatures w14:val="none"/>
         </w:rPr>
-        <w:t xml:space="preserve">        </w:t>
-      </w:r>
-      <w:proofErr w:type="spellStart"/>
-      <w:r>
-        <w:rPr>
-          <w:rFonts w:ascii="Consolas" w:eastAsia="Times New Roman" w:hAnsi="Consolas" w:cs="Times New Roman"/>
-          <w:color w:val="E1E4E8"/>
-          <w:kern w:val="0"/>
-          <w:sz w:val="20"/>
-          <w:szCs w:val="20"/>
-          <w:lang w:eastAsia="en-IN"/>
-          <w14:ligatures w14:val="none"/>
-        </w:rPr>
-        <w:t>p.</w:t>
+        <w:t>        p.</w:t>
       </w:r>
       <w:r>
         <w:rPr>
@@ -3377,33 +2645,18 @@
         </w:rPr>
         <w:t>add</w:t>
       </w:r>
-      <w:proofErr w:type="spellEnd"/>
-      <w:r>
-        <w:rPr>
-          <w:rFonts w:ascii="Consolas" w:eastAsia="Times New Roman" w:hAnsi="Consolas" w:cs="Times New Roman"/>
-          <w:color w:val="E1E4E8"/>
-          <w:kern w:val="0"/>
-          <w:sz w:val="20"/>
-          <w:szCs w:val="20"/>
-          <w:lang w:eastAsia="en-IN"/>
-          <w14:ligatures w14:val="none"/>
-        </w:rPr>
-        <w:t>(b2</w:t>
-      </w:r>
-      <w:proofErr w:type="gramStart"/>
-      <w:r>
-        <w:rPr>
-          <w:rFonts w:ascii="Consolas" w:eastAsia="Times New Roman" w:hAnsi="Consolas" w:cs="Times New Roman"/>
-          <w:color w:val="E1E4E8"/>
-          <w:kern w:val="0"/>
-          <w:sz w:val="20"/>
-          <w:szCs w:val="20"/>
-          <w:lang w:eastAsia="en-IN"/>
-          <w14:ligatures w14:val="none"/>
-        </w:rPr>
-        <w:t>);</w:t>
-      </w:r>
-      <w:proofErr w:type="gramEnd"/>
+      <w:r>
+        <w:rPr>
+          <w:rFonts w:ascii="Consolas" w:eastAsia="Times New Roman" w:hAnsi="Consolas" w:cs="Times New Roman"/>
+          <w:color w:val="E1E4E8"/>
+          <w:kern w:val="0"/>
+          <w:sz w:val="20"/>
+          <w:szCs w:val="20"/>
+          <w:lang w:eastAsia="en-IN"/>
+          <w14:ligatures w14:val="none"/>
+        </w:rPr>
+        <w:t>(b2);</w:t>
+      </w:r>
     </w:p>
     <w:p>
       <w:pPr>
@@ -3444,21 +2697,7 @@
           <w:lang w:eastAsia="en-IN"/>
           <w14:ligatures w14:val="none"/>
         </w:rPr>
-        <w:t xml:space="preserve">        </w:t>
-      </w:r>
-      <w:proofErr w:type="spellStart"/>
-      <w:proofErr w:type="gramStart"/>
-      <w:r>
-        <w:rPr>
-          <w:rFonts w:ascii="Consolas" w:eastAsia="Times New Roman" w:hAnsi="Consolas" w:cs="Times New Roman"/>
-          <w:color w:val="E1E4E8"/>
-          <w:kern w:val="0"/>
-          <w:sz w:val="20"/>
-          <w:szCs w:val="20"/>
-          <w:lang w:eastAsia="en-IN"/>
-          <w14:ligatures w14:val="none"/>
-        </w:rPr>
-        <w:t>f.</w:t>
+        <w:t>        f.</w:t>
       </w:r>
       <w:r>
         <w:rPr>
@@ -3472,8 +2711,6 @@
         </w:rPr>
         <w:t>setSize</w:t>
       </w:r>
-      <w:proofErr w:type="spellEnd"/>
-      <w:proofErr w:type="gramEnd"/>
       <w:r>
         <w:rPr>
           <w:rFonts w:ascii="Consolas" w:eastAsia="Times New Roman" w:hAnsi="Consolas" w:cs="Times New Roman"/>
@@ -3583,21 +2820,7 @@
           <w:lang w:eastAsia="en-IN"/>
           <w14:ligatures w14:val="none"/>
         </w:rPr>
-        <w:t xml:space="preserve">        </w:t>
-      </w:r>
-      <w:proofErr w:type="spellStart"/>
-      <w:proofErr w:type="gramStart"/>
-      <w:r>
-        <w:rPr>
-          <w:rFonts w:ascii="Consolas" w:eastAsia="Times New Roman" w:hAnsi="Consolas" w:cs="Times New Roman"/>
-          <w:color w:val="E1E4E8"/>
-          <w:kern w:val="0"/>
-          <w:sz w:val="20"/>
-          <w:szCs w:val="20"/>
-          <w:lang w:eastAsia="en-IN"/>
-          <w14:ligatures w14:val="none"/>
-        </w:rPr>
-        <w:t>f.</w:t>
+        <w:t>        f.</w:t>
       </w:r>
       <w:r>
         <w:rPr>
@@ -3611,8 +2834,6 @@
         </w:rPr>
         <w:t>setVisible</w:t>
       </w:r>
-      <w:proofErr w:type="spellEnd"/>
-      <w:proofErr w:type="gramEnd"/>
       <w:r>
         <w:rPr>
           <w:rFonts w:ascii="Consolas" w:eastAsia="Times New Roman" w:hAnsi="Consolas" w:cs="Times New Roman"/>
@@ -3660,6 +2881,18 @@
           <w14:ligatures w14:val="none"/>
         </w:rPr>
         <w:t xml:space="preserve"> // makes the window visible</w:t>
+      </w:r>
+      <w:r>
+        <w:rPr>
+          <w:rFonts w:ascii="Consolas" w:eastAsia="Times New Roman" w:hAnsi="Consolas" w:cs="Times New Roman"/>
+          <w:color w:val="E1E4E8"/>
+          <w:kern w:val="0"/>
+          <w:sz w:val="20"/>
+          <w:szCs w:val="20"/>
+          <w:lang w:eastAsia="en-IN"/>
+          <w14:ligatures w14:val="none"/>
+        </w:rPr>
+        <w:t xml:space="preserve"> by default it is set to false</w:t>
       </w:r>
     </w:p>
     <w:p>
@@ -3686,21 +2919,7 @@
           <w:lang w:eastAsia="en-IN"/>
           <w14:ligatures w14:val="none"/>
         </w:rPr>
-        <w:t xml:space="preserve">        </w:t>
-      </w:r>
-      <w:proofErr w:type="spellStart"/>
-      <w:proofErr w:type="gramStart"/>
-      <w:r>
-        <w:rPr>
-          <w:rFonts w:ascii="Consolas" w:eastAsia="Times New Roman" w:hAnsi="Consolas" w:cs="Times New Roman"/>
-          <w:color w:val="E1E4E8"/>
-          <w:kern w:val="0"/>
-          <w:sz w:val="20"/>
-          <w:szCs w:val="20"/>
-          <w:lang w:eastAsia="en-IN"/>
-          <w14:ligatures w14:val="none"/>
-        </w:rPr>
-        <w:t>f.</w:t>
+        <w:t>        f.</w:t>
       </w:r>
       <w:r>
         <w:rPr>
@@ -3714,8 +2933,6 @@
         </w:rPr>
         <w:t>setDefaultCloseOperation</w:t>
       </w:r>
-      <w:proofErr w:type="spellEnd"/>
-      <w:proofErr w:type="gramEnd"/>
       <w:r>
         <w:rPr>
           <w:rFonts w:ascii="Consolas" w:eastAsia="Times New Roman" w:hAnsi="Consolas" w:cs="Times New Roman"/>
@@ -3728,7 +2945,6 @@
         </w:rPr>
         <w:t>(</w:t>
       </w:r>
-      <w:proofErr w:type="spellStart"/>
       <w:r>
         <w:rPr>
           <w:rFonts w:ascii="Consolas" w:eastAsia="Times New Roman" w:hAnsi="Consolas" w:cs="Times New Roman"/>
@@ -3765,7 +2981,6 @@
         </w:rPr>
         <w:t>EXIT_ON_CLOSE</w:t>
       </w:r>
-      <w:proofErr w:type="spellEnd"/>
       <w:r>
         <w:rPr>
           <w:rFonts w:ascii="Consolas" w:eastAsia="Times New Roman" w:hAnsi="Consolas" w:cs="Times New Roman"/>
@@ -3842,36 +3057,14 @@
           <w:lang w:val="en-GB"/>
         </w:rPr>
       </w:pPr>
-      <w:proofErr w:type="spellStart"/>
-      <w:proofErr w:type="gramStart"/>
-      <w:r>
-        <w:rPr>
-          <w:rFonts w:ascii="Abadi" w:hAnsi="Abadi"/>
-          <w:sz w:val="28"/>
-          <w:szCs w:val="28"/>
-          <w:lang w:val="en-GB"/>
-        </w:rPr>
-        <w:t>awt</w:t>
-      </w:r>
-      <w:proofErr w:type="spellEnd"/>
-      <w:r>
-        <w:rPr>
-          <w:rFonts w:ascii="Abadi" w:hAnsi="Abadi"/>
-          <w:sz w:val="28"/>
-          <w:szCs w:val="28"/>
-          <w:lang w:val="en-GB"/>
-        </w:rPr>
-        <w:t xml:space="preserve"> :</w:t>
-      </w:r>
-      <w:proofErr w:type="gramEnd"/>
-      <w:r>
-        <w:rPr>
-          <w:rFonts w:ascii="Abadi" w:hAnsi="Abadi"/>
-          <w:sz w:val="28"/>
-          <w:szCs w:val="28"/>
-          <w:lang w:val="en-GB"/>
-        </w:rPr>
-        <w:t xml:space="preserve"> abstract window toolki</w:t>
+      <w:r>
+        <w:rPr>
+          <w:rFonts w:ascii="Abadi" w:hAnsi="Abadi"/>
+          <w:sz w:val="28"/>
+          <w:szCs w:val="28"/>
+          <w:lang w:val="en-GB"/>
+        </w:rPr>
+        <w:t>awt : abstract window toolki</w:t>
       </w:r>
       <w:r>
         <w:rPr>
@@ -3897,47 +3090,14 @@
           <w:lang w:val="en-GB"/>
         </w:rPr>
       </w:pPr>
-      <w:proofErr w:type="spellStart"/>
-      <w:proofErr w:type="gramStart"/>
-      <w:r>
-        <w:rPr>
-          <w:rFonts w:ascii="Abadi" w:hAnsi="Abadi"/>
-          <w:sz w:val="28"/>
-          <w:szCs w:val="28"/>
-          <w:lang w:val="en-GB"/>
-        </w:rPr>
-        <w:t>java.awt.Color</w:t>
-      </w:r>
-      <w:proofErr w:type="spellEnd"/>
-      <w:proofErr w:type="gramEnd"/>
-      <w:r>
-        <w:rPr>
-          <w:rFonts w:ascii="Abadi" w:hAnsi="Abadi"/>
-          <w:sz w:val="28"/>
-          <w:szCs w:val="28"/>
-          <w:lang w:val="en-GB"/>
-        </w:rPr>
-        <w:t xml:space="preserve"> has all </w:t>
-      </w:r>
-      <w:proofErr w:type="spellStart"/>
-      <w:r>
-        <w:rPr>
-          <w:rFonts w:ascii="Abadi" w:hAnsi="Abadi"/>
-          <w:sz w:val="28"/>
-          <w:szCs w:val="28"/>
-          <w:lang w:val="en-GB"/>
-        </w:rPr>
-        <w:t>colors</w:t>
-      </w:r>
-      <w:proofErr w:type="spellEnd"/>
-      <w:r>
-        <w:rPr>
-          <w:rFonts w:ascii="Abadi" w:hAnsi="Abadi"/>
-          <w:sz w:val="28"/>
-          <w:szCs w:val="28"/>
-          <w:lang w:val="en-GB"/>
-        </w:rPr>
-        <w:t xml:space="preserve"> inside and all methods inside it are static</w:t>
+      <w:r>
+        <w:rPr>
+          <w:rFonts w:ascii="Abadi" w:hAnsi="Abadi"/>
+          <w:sz w:val="28"/>
+          <w:szCs w:val="28"/>
+          <w:lang w:val="en-GB"/>
+        </w:rPr>
+        <w:t>java.awt.Color has all colors inside and all methods inside it are static</w:t>
       </w:r>
     </w:p>
     <w:p>
@@ -3954,27 +3114,14 @@
           <w:lang w:val="en-GB"/>
         </w:rPr>
       </w:pPr>
-      <w:proofErr w:type="spellStart"/>
-      <w:proofErr w:type="gramStart"/>
-      <w:r>
-        <w:rPr>
-          <w:rFonts w:ascii="Abadi" w:hAnsi="Abadi"/>
-          <w:sz w:val="28"/>
-          <w:szCs w:val="28"/>
-          <w:lang w:val="en-GB"/>
-        </w:rPr>
-        <w:t>f.pack</w:t>
-      </w:r>
-      <w:proofErr w:type="spellEnd"/>
-      <w:proofErr w:type="gramEnd"/>
-      <w:r>
-        <w:rPr>
-          <w:rFonts w:ascii="Abadi" w:hAnsi="Abadi"/>
-          <w:sz w:val="28"/>
-          <w:szCs w:val="28"/>
-          <w:lang w:val="en-GB"/>
-        </w:rPr>
-        <w:t>(); // packs component into the frame</w:t>
+      <w:r>
+        <w:rPr>
+          <w:rFonts w:ascii="Abadi" w:hAnsi="Abadi"/>
+          <w:sz w:val="28"/>
+          <w:szCs w:val="28"/>
+          <w:lang w:val="en-GB"/>
+        </w:rPr>
+        <w:t>f.pack(); // packs component into the frame</w:t>
       </w:r>
     </w:p>
     <w:p>
@@ -4070,8 +3217,6 @@
                               </w:rPr>
                               <w:t xml:space="preserve"> </w:t>
                             </w:r>
-                            <w:proofErr w:type="spellStart"/>
-                            <w:proofErr w:type="gramStart"/>
                             <w:r>
                               <w:rPr>
                                 <w:rFonts w:ascii="Consolas" w:eastAsia="Times New Roman" w:hAnsi="Consolas" w:cs="Times New Roman"/>
@@ -4122,8 +3267,6 @@
                               </w:rPr>
                               <w:t>Color</w:t>
                             </w:r>
-                            <w:proofErr w:type="spellEnd"/>
-                            <w:proofErr w:type="gramEnd"/>
                             <w:r>
                               <w:rPr>
                                 <w:rFonts w:ascii="Consolas" w:eastAsia="Times New Roman" w:hAnsi="Consolas" w:cs="Times New Roman"/>
@@ -4204,8 +3347,6 @@
                         </w:rPr>
                         <w:t xml:space="preserve"> </w:t>
                       </w:r>
-                      <w:proofErr w:type="spellStart"/>
-                      <w:proofErr w:type="gramStart"/>
                       <w:r>
                         <w:rPr>
                           <w:rFonts w:ascii="Consolas" w:eastAsia="Times New Roman" w:hAnsi="Consolas" w:cs="Times New Roman"/>
@@ -4256,8 +3397,6 @@
                         </w:rPr>
                         <w:t>Color</w:t>
                       </w:r>
-                      <w:proofErr w:type="spellEnd"/>
-                      <w:proofErr w:type="gramEnd"/>
                       <w:r>
                         <w:rPr>
                           <w:rFonts w:ascii="Consolas" w:eastAsia="Times New Roman" w:hAnsi="Consolas" w:cs="Times New Roman"/>
@@ -4356,7 +3495,7 @@
           </mc:Choice>
           <mc:Fallback>
             <w:pict>
-              <v:shapetype w14:anchorId="3CC0CE3B" id="_x0000_t34" coordsize="21600,21600" o:spt="34" o:oned="t" adj="10800" path="m,l@0,0@0,21600,21600,21600e" filled="f">
+              <v:shapetype w14:anchorId="2590F7E6" id="_x0000_t34" coordsize="21600,21600" o:spt="34" o:oned="t" adj="10800" path="m,l@0,0@0,21600,21600,21600e" filled="f">
                 <v:stroke joinstyle="miter"/>
                 <v:formulas>
                   <v:f eqn="val #0"/>
@@ -4374,8 +3513,6 @@
           </mc:Fallback>
         </mc:AlternateContent>
       </w:r>
-      <w:proofErr w:type="spellStart"/>
-      <w:proofErr w:type="gramStart"/>
       <w:r>
         <w:rPr>
           <w:rFonts w:ascii="Abadi" w:hAnsi="Abadi"/>
@@ -4385,45 +3522,23 @@
         </w:rPr>
         <w:t>p.setBackground</w:t>
       </w:r>
-      <w:proofErr w:type="spellEnd"/>
-      <w:proofErr w:type="gramEnd"/>
-      <w:r>
-        <w:rPr>
-          <w:rFonts w:ascii="Abadi" w:hAnsi="Abadi"/>
-          <w:sz w:val="28"/>
-          <w:szCs w:val="28"/>
-          <w:lang w:val="en-GB"/>
-        </w:rPr>
-        <w:t>(</w:t>
-      </w:r>
-      <w:proofErr w:type="spellStart"/>
-      <w:r>
-        <w:rPr>
-          <w:rFonts w:ascii="Abadi" w:hAnsi="Abadi"/>
-          <w:sz w:val="28"/>
-          <w:szCs w:val="28"/>
-          <w:lang w:val="en-GB"/>
-        </w:rPr>
-        <w:t>C</w:t>
-      </w:r>
-      <w:r>
-        <w:rPr>
-          <w:rFonts w:ascii="Abadi" w:hAnsi="Abadi"/>
-          <w:sz w:val="28"/>
-          <w:szCs w:val="28"/>
-          <w:lang w:val="en-GB"/>
-        </w:rPr>
-        <w:t>olor.pink</w:t>
-      </w:r>
-      <w:proofErr w:type="spellEnd"/>
-      <w:r>
-        <w:rPr>
-          <w:rFonts w:ascii="Abadi" w:hAnsi="Abadi"/>
-          <w:sz w:val="28"/>
-          <w:szCs w:val="28"/>
-          <w:lang w:val="en-GB"/>
-        </w:rPr>
-        <w:t>);</w:t>
+      <w:r>
+        <w:rPr>
+          <w:rFonts w:ascii="Abadi" w:hAnsi="Abadi"/>
+          <w:sz w:val="28"/>
+          <w:szCs w:val="28"/>
+          <w:lang w:val="en-GB"/>
+        </w:rPr>
+        <w:t>(C</w:t>
+      </w:r>
+      <w:r>
+        <w:rPr>
+          <w:rFonts w:ascii="Abadi" w:hAnsi="Abadi"/>
+          <w:sz w:val="28"/>
+          <w:szCs w:val="28"/>
+          <w:lang w:val="en-GB"/>
+        </w:rPr>
+        <w:t>olor.pink);</w:t>
       </w:r>
       <w:r>
         <w:rPr>
@@ -4517,8 +3632,6 @@
                                 <w14:ligatures w14:val="none"/>
                               </w:rPr>
                             </w:pPr>
-                            <w:proofErr w:type="spellStart"/>
-                            <w:proofErr w:type="gramStart"/>
                             <w:r>
                               <w:rPr>
                                 <w:rFonts w:ascii="Consolas" w:eastAsia="Times New Roman" w:hAnsi="Consolas" w:cs="Times New Roman"/>
@@ -4543,8 +3656,6 @@
                               </w:rPr>
                               <w:t>setBackground</w:t>
                             </w:r>
-                            <w:proofErr w:type="spellEnd"/>
-                            <w:proofErr w:type="gramEnd"/>
                             <w:r>
                               <w:rPr>
                                 <w:rFonts w:ascii="Consolas" w:eastAsia="Times New Roman" w:hAnsi="Consolas" w:cs="Times New Roman"/>
@@ -4557,7 +3668,6 @@
                               </w:rPr>
                               <w:t>(</w:t>
                             </w:r>
-                            <w:proofErr w:type="spellStart"/>
                             <w:r>
                               <w:rPr>
                                 <w:rFonts w:ascii="Consolas" w:eastAsia="Times New Roman" w:hAnsi="Consolas" w:cs="Times New Roman"/>
@@ -4594,7 +3704,6 @@
                               </w:rPr>
                               <w:t>pink</w:t>
                             </w:r>
-                            <w:proofErr w:type="spellEnd"/>
                             <w:r>
                               <w:rPr>
                                 <w:rFonts w:ascii="Consolas" w:eastAsia="Times New Roman" w:hAnsi="Consolas" w:cs="Times New Roman"/>
@@ -4648,8 +3757,6 @@
                           <w14:ligatures w14:val="none"/>
                         </w:rPr>
                       </w:pPr>
-                      <w:proofErr w:type="spellStart"/>
-                      <w:proofErr w:type="gramStart"/>
                       <w:r>
                         <w:rPr>
                           <w:rFonts w:ascii="Consolas" w:eastAsia="Times New Roman" w:hAnsi="Consolas" w:cs="Times New Roman"/>
@@ -4674,8 +3781,6 @@
                         </w:rPr>
                         <w:t>setBackground</w:t>
                       </w:r>
-                      <w:proofErr w:type="spellEnd"/>
-                      <w:proofErr w:type="gramEnd"/>
                       <w:r>
                         <w:rPr>
                           <w:rFonts w:ascii="Consolas" w:eastAsia="Times New Roman" w:hAnsi="Consolas" w:cs="Times New Roman"/>
@@ -4688,7 +3793,6 @@
                         </w:rPr>
                         <w:t>(</w:t>
                       </w:r>
-                      <w:proofErr w:type="spellStart"/>
                       <w:r>
                         <w:rPr>
                           <w:rFonts w:ascii="Consolas" w:eastAsia="Times New Roman" w:hAnsi="Consolas" w:cs="Times New Roman"/>
@@ -4725,7 +3829,6 @@
                         </w:rPr>
                         <w:t>pink</w:t>
                       </w:r>
-                      <w:proofErr w:type="spellEnd"/>
                       <w:r>
                         <w:rPr>
                           <w:rFonts w:ascii="Consolas" w:eastAsia="Times New Roman" w:hAnsi="Consolas" w:cs="Times New Roman"/>
@@ -4809,8 +3912,6 @@
                                 <w14:ligatures w14:val="none"/>
                               </w:rPr>
                             </w:pPr>
-                            <w:proofErr w:type="spellStart"/>
-                            <w:proofErr w:type="gramStart"/>
                             <w:r>
                               <w:rPr>
                                 <w:rFonts w:ascii="Consolas" w:eastAsia="Times New Roman" w:hAnsi="Consolas" w:cs="Times New Roman"/>
@@ -4835,8 +3936,6 @@
                               </w:rPr>
                               <w:t>setSize</w:t>
                             </w:r>
-                            <w:proofErr w:type="spellEnd"/>
-                            <w:proofErr w:type="gramEnd"/>
                             <w:r>
                               <w:rPr>
                                 <w:rFonts w:ascii="Consolas" w:eastAsia="Times New Roman" w:hAnsi="Consolas" w:cs="Times New Roman"/>
@@ -4938,8 +4037,6 @@
                           <w14:ligatures w14:val="none"/>
                         </w:rPr>
                       </w:pPr>
-                      <w:proofErr w:type="spellStart"/>
-                      <w:proofErr w:type="gramStart"/>
                       <w:r>
                         <w:rPr>
                           <w:rFonts w:ascii="Consolas" w:eastAsia="Times New Roman" w:hAnsi="Consolas" w:cs="Times New Roman"/>
@@ -4964,8 +4061,6 @@
                         </w:rPr>
                         <w:t>setSize</w:t>
                       </w:r>
-                      <w:proofErr w:type="spellEnd"/>
-                      <w:proofErr w:type="gramEnd"/>
                       <w:r>
                         <w:rPr>
                           <w:rFonts w:ascii="Consolas" w:eastAsia="Times New Roman" w:hAnsi="Consolas" w:cs="Times New Roman"/>
@@ -5096,8 +4191,6 @@
                                 <w14:ligatures w14:val="none"/>
                               </w:rPr>
                             </w:pPr>
-                            <w:proofErr w:type="spellStart"/>
-                            <w:proofErr w:type="gramStart"/>
                             <w:r>
                               <w:rPr>
                                 <w:rFonts w:ascii="Consolas" w:eastAsia="Times New Roman" w:hAnsi="Consolas" w:cs="Times New Roman"/>
@@ -5122,8 +4215,6 @@
                               </w:rPr>
                               <w:t>pack</w:t>
                             </w:r>
-                            <w:proofErr w:type="spellEnd"/>
-                            <w:proofErr w:type="gramEnd"/>
                             <w:r>
                               <w:rPr>
                                 <w:rFonts w:ascii="Consolas" w:eastAsia="Times New Roman" w:hAnsi="Consolas" w:cs="Times New Roman"/>
@@ -5174,8 +4265,6 @@
                           <w14:ligatures w14:val="none"/>
                         </w:rPr>
                       </w:pPr>
-                      <w:proofErr w:type="spellStart"/>
-                      <w:proofErr w:type="gramStart"/>
                       <w:r>
                         <w:rPr>
                           <w:rFonts w:ascii="Consolas" w:eastAsia="Times New Roman" w:hAnsi="Consolas" w:cs="Times New Roman"/>
@@ -5200,8 +4289,6 @@
                         </w:rPr>
                         <w:t>pack</w:t>
                       </w:r>
-                      <w:proofErr w:type="spellEnd"/>
-                      <w:proofErr w:type="gramEnd"/>
                       <w:r>
                         <w:rPr>
                           <w:rFonts w:ascii="Consolas" w:eastAsia="Times New Roman" w:hAnsi="Consolas" w:cs="Times New Roman"/>
@@ -5294,7 +4381,7 @@
           </mc:Choice>
           <mc:Fallback>
             <w:pict>
-              <v:shape w14:anchorId="2649AB42" id="Connector: Elbow 2" o:spid="_x0000_s1026" type="#_x0000_t34" style="position:absolute;margin-left:366.5pt;margin-top:121.9pt;width:22pt;height:21pt;z-index:251660288;visibility:visible;mso-wrap-style:square;mso-width-percent:0;mso-height-percent:0;mso-wrap-distance-left:9pt;mso-wrap-distance-top:0;mso-wrap-distance-right:9pt;mso-wrap-distance-bottom:0;mso-position-horizontal:absolute;mso-position-horizontal-relative:text;mso-position-vertical:absolute;mso-position-vertical-relative:text;mso-width-percent:0;mso-height-percent:0;mso-width-relative:margin;mso-height-relative:margin" o:gfxdata="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" adj="21659" strokecolor="black [3200]" strokeweight="1pt">
+              <v:shape w14:anchorId="39346440" id="Connector: Elbow 2" o:spid="_x0000_s1026" type="#_x0000_t34" style="position:absolute;margin-left:366.5pt;margin-top:121.9pt;width:22pt;height:21pt;z-index:251660288;visibility:visible;mso-wrap-style:square;mso-width-percent:0;mso-height-percent:0;mso-wrap-distance-left:9pt;mso-wrap-distance-top:0;mso-wrap-distance-right:9pt;mso-wrap-distance-bottom:0;mso-position-horizontal:absolute;mso-position-horizontal-relative:text;mso-position-vertical:absolute;mso-position-vertical-relative:text;mso-width-percent:0;mso-height-percent:0;mso-width-relative:margin;mso-height-relative:margin" o:gfxdata="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" adj="21659" strokecolor="black [3200]" strokeweight="1pt">
                 <v:stroke endarrow="block"/>
               </v:shape>
             </w:pict>
@@ -5432,31 +4519,8 @@
           <w:highlight w:val="yellow"/>
           <w:lang w:val="en-GB"/>
         </w:rPr>
-        <w:t xml:space="preserve">import </w:t>
-      </w:r>
-      <w:proofErr w:type="spellStart"/>
-      <w:proofErr w:type="gramStart"/>
-      <w:r>
-        <w:rPr>
-          <w:rFonts w:ascii="Abadi" w:hAnsi="Abadi"/>
-          <w:sz w:val="28"/>
-          <w:szCs w:val="28"/>
-          <w:highlight w:val="yellow"/>
-          <w:lang w:val="en-GB"/>
-        </w:rPr>
-        <w:t>java.swing</w:t>
-      </w:r>
-      <w:proofErr w:type="spellEnd"/>
-      <w:proofErr w:type="gramEnd"/>
-      <w:r>
-        <w:rPr>
-          <w:rFonts w:ascii="Abadi" w:hAnsi="Abadi"/>
-          <w:sz w:val="28"/>
-          <w:szCs w:val="28"/>
-          <w:highlight w:val="yellow"/>
-          <w:lang w:val="en-GB"/>
-        </w:rPr>
-        <w:t>.*;</w:t>
+        <w:lastRenderedPageBreak/>
+        <w:t>import java.swing.*;</w:t>
       </w:r>
       <w:r>
         <w:rPr>
@@ -5466,6 +4530,219 @@
           <w:lang w:val="en-GB"/>
         </w:rPr>
         <w:t xml:space="preserve"> to import all the Classes inside swing Package</w:t>
+      </w:r>
+    </w:p>
+    <w:p>
+      <w:pPr>
+        <w:pStyle w:val="ListParagraph"/>
+        <w:rPr>
+          <w:rFonts w:ascii="Abadi" w:hAnsi="Abadi"/>
+          <w:sz w:val="28"/>
+          <w:szCs w:val="28"/>
+          <w:lang w:val="en-GB"/>
+        </w:rPr>
+      </w:pPr>
+      <w:r>
+        <w:rPr>
+          <w:rFonts w:ascii="Abadi" w:hAnsi="Abadi"/>
+          <w:sz w:val="28"/>
+          <w:szCs w:val="28"/>
+          <w:lang w:val="en-GB"/>
+        </w:rPr>
+        <w:drawing>
+          <wp:inline distT="0" distB="0" distL="0" distR="0" wp14:anchorId="73E5C5BE" wp14:editId="14DFA480">
+            <wp:extent cx="2453055" cy="2497540"/>
+            <wp:effectExtent l="0" t="0" r="4445" b="0"/>
+            <wp:docPr id="1065837755" name="Picture 1"/>
+            <wp:cNvGraphicFramePr>
+              <a:graphicFrameLocks xmlns:a="http://schemas.openxmlformats.org/drawingml/2006/main" noChangeAspect="1"/>
+            </wp:cNvGraphicFramePr>
+            <a:graphic xmlns:a="http://schemas.openxmlformats.org/drawingml/2006/main">
+              <a:graphicData uri="http://schemas.openxmlformats.org/drawingml/2006/picture">
+                <pic:pic xmlns:pic="http://schemas.openxmlformats.org/drawingml/2006/picture">
+                  <pic:nvPicPr>
+                    <pic:cNvPr id="1065837755" name=""/>
+                    <pic:cNvPicPr/>
+                  </pic:nvPicPr>
+                  <pic:blipFill>
+                    <a:blip r:embed="rId7"/>
+                    <a:stretch>
+                      <a:fillRect/>
+                    </a:stretch>
+                  </pic:blipFill>
+                  <pic:spPr>
+                    <a:xfrm>
+                      <a:off x="0" y="0"/>
+                      <a:ext cx="2458341" cy="2502922"/>
+                    </a:xfrm>
+                    <a:prstGeom prst="rect">
+                      <a:avLst/>
+                    </a:prstGeom>
+                  </pic:spPr>
+                </pic:pic>
+              </a:graphicData>
+            </a:graphic>
+          </wp:inline>
+        </w:drawing>
+      </w:r>
+    </w:p>
+    <w:p>
+      <w:pPr>
+        <w:pStyle w:val="ListParagraph"/>
+        <w:numPr>
+          <w:ilvl w:val="0"/>
+          <w:numId w:val="3"/>
+        </w:numPr>
+        <w:rPr>
+          <w:rFonts w:ascii="Abadi" w:hAnsi="Abadi"/>
+          <w:sz w:val="28"/>
+          <w:szCs w:val="28"/>
+          <w:lang w:val="en-GB"/>
+        </w:rPr>
+      </w:pPr>
+      <w:r>
+        <w:rPr>
+          <w:rFonts w:ascii="Abadi" w:hAnsi="Abadi"/>
+          <w:sz w:val="28"/>
+          <w:szCs w:val="28"/>
+          <w:lang w:val="en-GB"/>
+        </w:rPr>
+        <w:t>Button Group : It is used to Select one selection from radio button.</w:t>
+      </w:r>
+    </w:p>
+    <w:p>
+      <w:pPr>
+        <w:pStyle w:val="ListParagraph"/>
+        <w:numPr>
+          <w:ilvl w:val="0"/>
+          <w:numId w:val="3"/>
+        </w:numPr>
+        <w:rPr>
+          <w:rFonts w:ascii="Abadi" w:hAnsi="Abadi"/>
+          <w:sz w:val="28"/>
+          <w:szCs w:val="28"/>
+          <w:lang w:val="en-GB"/>
+        </w:rPr>
+      </w:pPr>
+      <w:r>
+        <w:rPr>
+          <w:rFonts w:ascii="Abadi" w:hAnsi="Abadi"/>
+          <w:sz w:val="28"/>
+          <w:szCs w:val="28"/>
+          <w:lang w:val="en-GB"/>
+        </w:rPr>
+        <w:t>javap javax.swing.ButtonGroup</w:t>
+      </w:r>
+      <w:r>
+        <w:rPr>
+          <w:rFonts w:ascii="Abadi" w:hAnsi="Abadi"/>
+          <w:sz w:val="28"/>
+          <w:szCs w:val="28"/>
+          <w:lang w:val="en-GB"/>
+        </w:rPr>
+        <w:t xml:space="preserve"> </w:t>
+      </w:r>
+    </w:p>
+    <w:p>
+      <w:pPr>
+        <w:pStyle w:val="ListParagraph"/>
+        <w:rPr>
+          <w:rFonts w:ascii="Abadi" w:hAnsi="Abadi"/>
+          <w:sz w:val="28"/>
+          <w:szCs w:val="28"/>
+          <w:lang w:val="en-GB"/>
+        </w:rPr>
+      </w:pPr>
+      <w:r>
+        <w:rPr>
+          <w:rFonts w:ascii="Abadi" w:hAnsi="Abadi"/>
+          <w:sz w:val="28"/>
+          <w:szCs w:val="28"/>
+          <w:lang w:val="en-GB"/>
+        </w:rPr>
+        <w:drawing>
+          <wp:inline distT="0" distB="0" distL="0" distR="0" wp14:anchorId="440D7E4A" wp14:editId="2976FE27">
+            <wp:extent cx="2333767" cy="1515746"/>
+            <wp:effectExtent l="0" t="0" r="9525" b="8255"/>
+            <wp:docPr id="1560052830" name="Picture 1"/>
+            <wp:cNvGraphicFramePr>
+              <a:graphicFrameLocks xmlns:a="http://schemas.openxmlformats.org/drawingml/2006/main" noChangeAspect="1"/>
+            </wp:cNvGraphicFramePr>
+            <a:graphic xmlns:a="http://schemas.openxmlformats.org/drawingml/2006/main">
+              <a:graphicData uri="http://schemas.openxmlformats.org/drawingml/2006/picture">
+                <pic:pic xmlns:pic="http://schemas.openxmlformats.org/drawingml/2006/picture">
+                  <pic:nvPicPr>
+                    <pic:cNvPr id="1560052830" name=""/>
+                    <pic:cNvPicPr/>
+                  </pic:nvPicPr>
+                  <pic:blipFill>
+                    <a:blip r:embed="rId8"/>
+                    <a:stretch>
+                      <a:fillRect/>
+                    </a:stretch>
+                  </pic:blipFill>
+                  <pic:spPr>
+                    <a:xfrm>
+                      <a:off x="0" y="0"/>
+                      <a:ext cx="2355941" cy="1530148"/>
+                    </a:xfrm>
+                    <a:prstGeom prst="rect">
+                      <a:avLst/>
+                    </a:prstGeom>
+                  </pic:spPr>
+                </pic:pic>
+              </a:graphicData>
+            </a:graphic>
+          </wp:inline>
+        </w:drawing>
+      </w:r>
+    </w:p>
+    <w:p>
+      <w:pPr>
+        <w:pStyle w:val="ListParagraph"/>
+        <w:numPr>
+          <w:ilvl w:val="0"/>
+          <w:numId w:val="3"/>
+        </w:numPr>
+        <w:rPr>
+          <w:rFonts w:ascii="Abadi" w:hAnsi="Abadi"/>
+          <w:sz w:val="28"/>
+          <w:szCs w:val="28"/>
+          <w:lang w:val="en-GB"/>
+        </w:rPr>
+      </w:pPr>
+      <w:r>
+        <w:rPr>
+          <w:rFonts w:ascii="Abadi" w:hAnsi="Abadi"/>
+          <w:sz w:val="28"/>
+          <w:szCs w:val="28"/>
+          <w:lang w:val="en-GB"/>
+        </w:rPr>
+        <w:t>setBounds(int:x,int:y,int:width,int:height) : it is used to set the Co-ords of Control.</w:t>
+      </w:r>
+    </w:p>
+    <w:p>
+      <w:pPr>
+        <w:pStyle w:val="ListParagraph"/>
+        <w:numPr>
+          <w:ilvl w:val="0"/>
+          <w:numId w:val="3"/>
+        </w:numPr>
+        <w:rPr>
+          <w:rFonts w:ascii="Abadi" w:hAnsi="Abadi"/>
+          <w:sz w:val="28"/>
+          <w:szCs w:val="28"/>
+          <w:lang w:val="en-GB"/>
+        </w:rPr>
+      </w:pPr>
+      <w:r>
+        <w:rPr>
+          <w:rFonts w:ascii="Abadi" w:hAnsi="Abadi"/>
+          <w:sz w:val="28"/>
+          <w:szCs w:val="28"/>
+          <w:lang w:val="en-GB"/>
+        </w:rPr>
+        <w:t>setFont() : it is used to set the font size and style.</w:t>
       </w:r>
     </w:p>
     <w:sectPr>
@@ -5709,7 +4986,7 @@
   <w:abstractNum w:abstractNumId="2" w15:restartNumberingAfterBreak="0">
     <w:nsid w:val="2DA01772"/>
     <w:multiLevelType w:val="hybridMultilevel"/>
-    <w:tmpl w:val="AFEC6724"/>
+    <w:tmpl w:val="C8B2E138"/>
     <w:lvl w:ilvl="0" w:tplc="40090001">
       <w:start w:val="1"/>
       <w:numFmt w:val="bullet"/>

</xml_diff>

<commit_message>
Day 5 Second Half Commit
</commit_message>
<xml_diff>
--- a/Day 5/Day 5.docx
+++ b/Day 5/Day 5.docx
@@ -342,16 +342,7 @@
           <w:szCs w:val="28"/>
           <w:lang w:val="en-GB"/>
         </w:rPr>
-        <w:t>EXIT_ON_CLOSE</w:t>
-      </w:r>
-      <w:r>
-        <w:rPr>
-          <w:rFonts w:ascii="Abadi" w:hAnsi="Abadi"/>
-          <w:sz w:val="28"/>
-          <w:szCs w:val="28"/>
-          <w:lang w:val="en-GB"/>
-        </w:rPr>
-        <w:t xml:space="preserve">) </w:t>
+        <w:t xml:space="preserve">EXIT_ON_CLOSE) </w:t>
       </w:r>
       <w:r>
         <w:rPr>
@@ -385,16 +376,7 @@
           <w:szCs w:val="28"/>
           <w:lang w:val="en-GB"/>
         </w:rPr>
-        <w:t>javap javax.swing.J</w:t>
-      </w:r>
-      <w:r>
-        <w:rPr>
-          <w:rFonts w:ascii="Abadi" w:hAnsi="Abadi"/>
-          <w:sz w:val="28"/>
-          <w:szCs w:val="28"/>
-          <w:lang w:val="en-GB"/>
-        </w:rPr>
-        <w:t>Label</w:t>
+        <w:t>javap javax.swing.JLabel</w:t>
       </w:r>
     </w:p>
     <w:p>
@@ -418,16 +400,7 @@
           <w:szCs w:val="28"/>
           <w:lang w:val="en-GB"/>
         </w:rPr>
-        <w:t>javap javax.swing.J</w:t>
-      </w:r>
-      <w:r>
-        <w:rPr>
-          <w:rFonts w:ascii="Abadi" w:hAnsi="Abadi"/>
-          <w:sz w:val="28"/>
-          <w:szCs w:val="28"/>
-          <w:lang w:val="en-GB"/>
-        </w:rPr>
-        <w:t>Panel</w:t>
+        <w:t>javap javax.swing.JPanel</w:t>
       </w:r>
     </w:p>
     <w:p>
@@ -451,16 +424,7 @@
           <w:szCs w:val="28"/>
           <w:lang w:val="en-GB"/>
         </w:rPr>
-        <w:t>javap javax.swing.J</w:t>
-      </w:r>
-      <w:r>
-        <w:rPr>
-          <w:rFonts w:ascii="Abadi" w:hAnsi="Abadi"/>
-          <w:sz w:val="28"/>
-          <w:szCs w:val="28"/>
-          <w:lang w:val="en-GB"/>
-        </w:rPr>
-        <w:t>TextField</w:t>
+        <w:t>javap javax.swing.JTextField</w:t>
       </w:r>
     </w:p>
     <w:p>
@@ -484,16 +448,7 @@
           <w:szCs w:val="28"/>
           <w:lang w:val="en-GB"/>
         </w:rPr>
-        <w:t>javap javax.swing.J</w:t>
-      </w:r>
-      <w:r>
-        <w:rPr>
-          <w:rFonts w:ascii="Abadi" w:hAnsi="Abadi"/>
-          <w:sz w:val="28"/>
-          <w:szCs w:val="28"/>
-          <w:lang w:val="en-GB"/>
-        </w:rPr>
-        <w:t>Button</w:t>
+        <w:t>javap javax.swing.JButton</w:t>
       </w:r>
     </w:p>
     <w:p>
@@ -517,16 +472,7 @@
           <w:szCs w:val="28"/>
           <w:lang w:val="en-GB"/>
         </w:rPr>
-        <w:t>javap javax.swing.J</w:t>
-      </w:r>
-      <w:r>
-        <w:rPr>
-          <w:rFonts w:ascii="Abadi" w:hAnsi="Abadi"/>
-          <w:sz w:val="28"/>
-          <w:szCs w:val="28"/>
-          <w:lang w:val="en-GB"/>
-        </w:rPr>
-        <w:t>ComboBox</w:t>
+        <w:t>javap javax.swing.JComboBox</w:t>
       </w:r>
     </w:p>
     <w:p>
@@ -550,25 +496,7 @@
           <w:szCs w:val="28"/>
           <w:lang w:val="en-GB"/>
         </w:rPr>
-        <w:t>javap javax.swing.J</w:t>
-      </w:r>
-      <w:r>
-        <w:rPr>
-          <w:rFonts w:ascii="Abadi" w:hAnsi="Abadi"/>
-          <w:sz w:val="28"/>
-          <w:szCs w:val="28"/>
-          <w:lang w:val="en-GB"/>
-        </w:rPr>
-        <w:t>Radio</w:t>
-      </w:r>
-      <w:r>
-        <w:rPr>
-          <w:rFonts w:ascii="Abadi" w:hAnsi="Abadi"/>
-          <w:sz w:val="28"/>
-          <w:szCs w:val="28"/>
-          <w:lang w:val="en-GB"/>
-        </w:rPr>
-        <w:t>Button</w:t>
+        <w:t>javap javax.swing.JRadioButton</w:t>
       </w:r>
     </w:p>
     <w:p>
@@ -592,16 +520,7 @@
           <w:szCs w:val="28"/>
           <w:lang w:val="en-GB"/>
         </w:rPr>
-        <w:t>javap javax.swing.</w:t>
-      </w:r>
-      <w:r>
-        <w:rPr>
-          <w:rFonts w:ascii="Abadi" w:hAnsi="Abadi"/>
-          <w:sz w:val="28"/>
-          <w:szCs w:val="28"/>
-          <w:lang w:val="en-GB"/>
-        </w:rPr>
-        <w:t>JCheckBox</w:t>
+        <w:t>javap javax.swing.JCheckBox</w:t>
       </w:r>
     </w:p>
     <w:p>
@@ -4391,6 +4310,7 @@
       <w:r>
         <w:rPr>
           <w:rFonts w:ascii="Abadi" w:hAnsi="Abadi"/>
+          <w:noProof/>
           <w:sz w:val="28"/>
           <w:szCs w:val="28"/>
           <w:lang w:val="en-GB"/>
@@ -4445,6 +4365,7 @@
       <w:r>
         <w:rPr>
           <w:rFonts w:ascii="Abadi" w:hAnsi="Abadi"/>
+          <w:noProof/>
           <w:sz w:val="28"/>
           <w:szCs w:val="28"/>
           <w:lang w:val="en-GB"/>
@@ -4545,6 +4466,7 @@
       <w:r>
         <w:rPr>
           <w:rFonts w:ascii="Abadi" w:hAnsi="Abadi"/>
+          <w:noProof/>
           <w:sz w:val="28"/>
           <w:szCs w:val="28"/>
           <w:lang w:val="en-GB"/>
@@ -4656,12 +4578,13 @@
       <w:r>
         <w:rPr>
           <w:rFonts w:ascii="Abadi" w:hAnsi="Abadi"/>
+          <w:noProof/>
           <w:sz w:val="28"/>
           <w:szCs w:val="28"/>
           <w:lang w:val="en-GB"/>
         </w:rPr>
         <w:drawing>
-          <wp:inline distT="0" distB="0" distL="0" distR="0" wp14:anchorId="440D7E4A" wp14:editId="2976FE27">
+          <wp:inline distT="0" distB="0" distL="0" distR="0" wp14:anchorId="440D7E4A" wp14:editId="4319D629">
             <wp:extent cx="2333767" cy="1515746"/>
             <wp:effectExtent l="0" t="0" r="9525" b="8255"/>
             <wp:docPr id="1560052830" name="Picture 1"/>
@@ -4745,6 +4668,3013 @@
         <w:t>setFont() : it is used to set the font size and style.</w:t>
       </w:r>
     </w:p>
+    <w:p>
+      <w:pPr>
+        <w:pStyle w:val="ListParagraph"/>
+        <w:numPr>
+          <w:ilvl w:val="0"/>
+          <w:numId w:val="3"/>
+        </w:numPr>
+        <w:rPr>
+          <w:rFonts w:ascii="Abadi" w:hAnsi="Abadi"/>
+          <w:sz w:val="28"/>
+          <w:szCs w:val="28"/>
+          <w:lang w:val="en-GB"/>
+        </w:rPr>
+      </w:pPr>
+      <w:r>
+        <w:rPr>
+          <w:rFonts w:ascii="Abadi" w:hAnsi="Abadi"/>
+          <w:sz w:val="28"/>
+          <w:szCs w:val="28"/>
+          <w:lang w:val="en-GB"/>
+        </w:rPr>
+        <w:t>JPasswordField same as text Field but for password</w:t>
+      </w:r>
+    </w:p>
+    <w:p>
+      <w:pPr>
+        <w:pStyle w:val="ListParagraph"/>
+        <w:rPr>
+          <w:rFonts w:ascii="Abadi" w:hAnsi="Abadi"/>
+          <w:sz w:val="28"/>
+          <w:szCs w:val="28"/>
+          <w:lang w:val="en-GB"/>
+        </w:rPr>
+      </w:pPr>
+      <w:r>
+        <w:rPr>
+          <w:rFonts w:ascii="Abadi" w:hAnsi="Abadi"/>
+          <w:noProof/>
+          <w:sz w:val="28"/>
+          <w:szCs w:val="28"/>
+          <w:lang w:val="en-GB"/>
+        </w:rPr>
+        <mc:AlternateContent>
+          <mc:Choice Requires="wps">
+            <w:drawing>
+              <wp:anchor distT="0" distB="0" distL="114300" distR="114300" simplePos="0" relativeHeight="251670528" behindDoc="0" locked="0" layoutInCell="1" allowOverlap="1" wp14:anchorId="09FC2088" wp14:editId="5121DCFE">
+                <wp:simplePos x="0" y="0"/>
+                <wp:positionH relativeFrom="column">
+                  <wp:posOffset>2388358</wp:posOffset>
+                </wp:positionH>
+                <wp:positionV relativeFrom="paragraph">
+                  <wp:posOffset>316998</wp:posOffset>
+                </wp:positionV>
+                <wp:extent cx="409433" cy="0"/>
+                <wp:effectExtent l="38100" t="76200" r="0" b="95250"/>
+                <wp:wrapNone/>
+                <wp:docPr id="1045294322" name="Straight Arrow Connector 2"/>
+                <wp:cNvGraphicFramePr/>
+                <a:graphic xmlns:a="http://schemas.openxmlformats.org/drawingml/2006/main">
+                  <a:graphicData uri="http://schemas.microsoft.com/office/word/2010/wordprocessingShape">
+                    <wps:wsp>
+                      <wps:cNvCnPr/>
+                      <wps:spPr>
+                        <a:xfrm flipH="1">
+                          <a:off x="0" y="0"/>
+                          <a:ext cx="409433" cy="0"/>
+                        </a:xfrm>
+                        <a:prstGeom prst="straightConnector1">
+                          <a:avLst/>
+                        </a:prstGeom>
+                        <a:ln>
+                          <a:tailEnd type="triangle"/>
+                        </a:ln>
+                      </wps:spPr>
+                      <wps:style>
+                        <a:lnRef idx="1">
+                          <a:schemeClr val="dk1"/>
+                        </a:lnRef>
+                        <a:fillRef idx="0">
+                          <a:schemeClr val="dk1"/>
+                        </a:fillRef>
+                        <a:effectRef idx="0">
+                          <a:schemeClr val="dk1"/>
+                        </a:effectRef>
+                        <a:fontRef idx="minor">
+                          <a:schemeClr val="tx1"/>
+                        </a:fontRef>
+                      </wps:style>
+                      <wps:bodyPr/>
+                    </wps:wsp>
+                  </a:graphicData>
+                </a:graphic>
+              </wp:anchor>
+            </w:drawing>
+          </mc:Choice>
+          <mc:Fallback>
+            <w:pict>
+              <v:shapetype w14:anchorId="36BE0E9F" id="_x0000_t32" coordsize="21600,21600" o:spt="32" o:oned="t" path="m,l21600,21600e" filled="f">
+                <v:path arrowok="t" fillok="f" o:connecttype="none"/>
+                <o:lock v:ext="edit" shapetype="t"/>
+              </v:shapetype>
+              <v:shape id="Straight Arrow Connector 2" o:spid="_x0000_s1026" type="#_x0000_t32" style="position:absolute;margin-left:188.05pt;margin-top:24.95pt;width:32.25pt;height:0;flip:x;z-index:251670528;visibility:visible;mso-wrap-style:square;mso-wrap-distance-left:9pt;mso-wrap-distance-top:0;mso-wrap-distance-right:9pt;mso-wrap-distance-bottom:0;mso-position-horizontal:absolute;mso-position-horizontal-relative:text;mso-position-vertical:absolute;mso-position-vertical-relative:text" o:gfxdata="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" strokecolor="black [3200]" strokeweight=".5pt">
+                <v:stroke endarrow="block" joinstyle="miter"/>
+              </v:shape>
+            </w:pict>
+          </mc:Fallback>
+        </mc:AlternateContent>
+      </w:r>
+      <w:r>
+        <w:rPr>
+          <w:rFonts w:ascii="Abadi" w:hAnsi="Abadi"/>
+          <w:noProof/>
+          <w:sz w:val="28"/>
+          <w:szCs w:val="28"/>
+          <w:lang w:val="en-GB"/>
+        </w:rPr>
+        <mc:AlternateContent>
+          <mc:Choice Requires="wps">
+            <w:drawing>
+              <wp:anchor distT="0" distB="0" distL="114300" distR="114300" simplePos="0" relativeHeight="251669504" behindDoc="0" locked="0" layoutInCell="1" allowOverlap="1" wp14:anchorId="585B69B1" wp14:editId="7BD077EC">
+                <wp:simplePos x="0" y="0"/>
+                <wp:positionH relativeFrom="margin">
+                  <wp:align>right</wp:align>
+                </wp:positionH>
+                <wp:positionV relativeFrom="paragraph">
+                  <wp:posOffset>146145</wp:posOffset>
+                </wp:positionV>
+                <wp:extent cx="2879678" cy="330200"/>
+                <wp:effectExtent l="0" t="0" r="16510" b="12700"/>
+                <wp:wrapNone/>
+                <wp:docPr id="287779614" name="Text Box 1"/>
+                <wp:cNvGraphicFramePr/>
+                <a:graphic xmlns:a="http://schemas.openxmlformats.org/drawingml/2006/main">
+                  <a:graphicData uri="http://schemas.microsoft.com/office/word/2010/wordprocessingShape">
+                    <wps:wsp>
+                      <wps:cNvSpPr txBox="1"/>
+                      <wps:spPr>
+                        <a:xfrm>
+                          <a:off x="0" y="0"/>
+                          <a:ext cx="2879678" cy="330200"/>
+                        </a:xfrm>
+                        <a:prstGeom prst="rect">
+                          <a:avLst/>
+                        </a:prstGeom>
+                        <a:solidFill>
+                          <a:schemeClr val="lt1"/>
+                        </a:solidFill>
+                        <a:ln w="6350">
+                          <a:solidFill>
+                            <a:prstClr val="black"/>
+                          </a:solidFill>
+                        </a:ln>
+                      </wps:spPr>
+                      <wps:txbx>
+                        <w:txbxContent>
+                          <w:p>
+                            <w:pPr>
+                              <w:shd w:val="clear" w:color="auto" w:fill="24292E"/>
+                              <w:spacing w:after="0" w:line="360" w:lineRule="atLeast"/>
+                              <w:rPr>
+                                <w:rFonts w:ascii="Consolas" w:eastAsia="Times New Roman" w:hAnsi="Consolas" w:cs="Times New Roman"/>
+                                <w:color w:val="E1E4E8"/>
+                                <w:kern w:val="0"/>
+                                <w:sz w:val="27"/>
+                                <w:szCs w:val="27"/>
+                                <w:lang w:eastAsia="en-IN"/>
+                                <w14:ligatures w14:val="none"/>
+                              </w:rPr>
+                            </w:pPr>
+                            <w:r>
+                              <w:rPr>
+                                <w:rFonts w:ascii="Consolas" w:eastAsia="Times New Roman" w:hAnsi="Consolas" w:cs="Times New Roman"/>
+                                <w:color w:val="E1E4E8"/>
+                                <w:kern w:val="0"/>
+                                <w:sz w:val="27"/>
+                                <w:szCs w:val="27"/>
+                                <w:lang w:eastAsia="en-IN"/>
+                                <w14:ligatures w14:val="none"/>
+                              </w:rPr>
+                              <w:t xml:space="preserve">p1 </w:t>
+                            </w:r>
+                            <w:r>
+                              <w:rPr>
+                                <w:rFonts w:ascii="Consolas" w:eastAsia="Times New Roman" w:hAnsi="Consolas" w:cs="Times New Roman"/>
+                                <w:color w:val="F97583"/>
+                                <w:kern w:val="0"/>
+                                <w:sz w:val="27"/>
+                                <w:szCs w:val="27"/>
+                                <w:lang w:eastAsia="en-IN"/>
+                                <w14:ligatures w14:val="none"/>
+                              </w:rPr>
+                              <w:t>=</w:t>
+                            </w:r>
+                            <w:r>
+                              <w:rPr>
+                                <w:rFonts w:ascii="Consolas" w:eastAsia="Times New Roman" w:hAnsi="Consolas" w:cs="Times New Roman"/>
+                                <w:color w:val="E1E4E8"/>
+                                <w:kern w:val="0"/>
+                                <w:sz w:val="27"/>
+                                <w:szCs w:val="27"/>
+                                <w:lang w:eastAsia="en-IN"/>
+                                <w14:ligatures w14:val="none"/>
+                              </w:rPr>
+                              <w:t xml:space="preserve"> </w:t>
+                            </w:r>
+                            <w:r>
+                              <w:rPr>
+                                <w:rFonts w:ascii="Consolas" w:eastAsia="Times New Roman" w:hAnsi="Consolas" w:cs="Times New Roman"/>
+                                <w:color w:val="F97583"/>
+                                <w:kern w:val="0"/>
+                                <w:sz w:val="27"/>
+                                <w:szCs w:val="27"/>
+                                <w:lang w:eastAsia="en-IN"/>
+                                <w14:ligatures w14:val="none"/>
+                              </w:rPr>
+                              <w:t>new</w:t>
+                            </w:r>
+                            <w:r>
+                              <w:rPr>
+                                <w:rFonts w:ascii="Consolas" w:eastAsia="Times New Roman" w:hAnsi="Consolas" w:cs="Times New Roman"/>
+                                <w:color w:val="E1E4E8"/>
+                                <w:kern w:val="0"/>
+                                <w:sz w:val="27"/>
+                                <w:szCs w:val="27"/>
+                                <w:lang w:eastAsia="en-IN"/>
+                                <w14:ligatures w14:val="none"/>
+                              </w:rPr>
+                              <w:t xml:space="preserve"> </w:t>
+                            </w:r>
+                            <w:r>
+                              <w:rPr>
+                                <w:rFonts w:ascii="Consolas" w:eastAsia="Times New Roman" w:hAnsi="Consolas" w:cs="Times New Roman"/>
+                                <w:color w:val="B392F0"/>
+                                <w:kern w:val="0"/>
+                                <w:sz w:val="27"/>
+                                <w:szCs w:val="27"/>
+                                <w:lang w:eastAsia="en-IN"/>
+                                <w14:ligatures w14:val="none"/>
+                              </w:rPr>
+                              <w:t>JPasswordField</w:t>
+                            </w:r>
+                            <w:r>
+                              <w:rPr>
+                                <w:rFonts w:ascii="Consolas" w:eastAsia="Times New Roman" w:hAnsi="Consolas" w:cs="Times New Roman"/>
+                                <w:color w:val="E1E4E8"/>
+                                <w:kern w:val="0"/>
+                                <w:sz w:val="27"/>
+                                <w:szCs w:val="27"/>
+                                <w:lang w:eastAsia="en-IN"/>
+                                <w14:ligatures w14:val="none"/>
+                              </w:rPr>
+                              <w:t>(</w:t>
+                            </w:r>
+                            <w:r>
+                              <w:rPr>
+                                <w:rFonts w:ascii="Consolas" w:eastAsia="Times New Roman" w:hAnsi="Consolas" w:cs="Times New Roman"/>
+                                <w:color w:val="79B8FF"/>
+                                <w:kern w:val="0"/>
+                                <w:sz w:val="27"/>
+                                <w:szCs w:val="27"/>
+                                <w:lang w:eastAsia="en-IN"/>
+                                <w14:ligatures w14:val="none"/>
+                              </w:rPr>
+                              <w:t>30</w:t>
+                            </w:r>
+                            <w:r>
+                              <w:rPr>
+                                <w:rFonts w:ascii="Consolas" w:eastAsia="Times New Roman" w:hAnsi="Consolas" w:cs="Times New Roman"/>
+                                <w:color w:val="E1E4E8"/>
+                                <w:kern w:val="0"/>
+                                <w:sz w:val="27"/>
+                                <w:szCs w:val="27"/>
+                                <w:lang w:eastAsia="en-IN"/>
+                                <w14:ligatures w14:val="none"/>
+                              </w:rPr>
+                              <w:t>);</w:t>
+                            </w:r>
+                          </w:p>
+                          <w:p>
+                            <w:pPr>
+                              <w:shd w:val="clear" w:color="auto" w:fill="24292E"/>
+                              <w:spacing w:after="0" w:line="345" w:lineRule="atLeast"/>
+                            </w:pPr>
+                          </w:p>
+                        </w:txbxContent>
+                      </wps:txbx>
+                      <wps:bodyPr rot="0" spcFirstLastPara="0" vertOverflow="overflow" horzOverflow="overflow" vert="horz" wrap="square" lIns="91440" tIns="45720" rIns="91440" bIns="45720" numCol="1" spcCol="0" rtlCol="0" fromWordArt="0" anchor="t" anchorCtr="0" forceAA="0" compatLnSpc="1">
+                        <a:prstTxWarp prst="textNoShape">
+                          <a:avLst/>
+                        </a:prstTxWarp>
+                        <a:noAutofit/>
+                      </wps:bodyPr>
+                    </wps:wsp>
+                  </a:graphicData>
+                </a:graphic>
+                <wp14:sizeRelH relativeFrom="margin">
+                  <wp14:pctWidth>0</wp14:pctWidth>
+                </wp14:sizeRelH>
+                <wp14:sizeRelV relativeFrom="margin">
+                  <wp14:pctHeight>0</wp14:pctHeight>
+                </wp14:sizeRelV>
+              </wp:anchor>
+            </w:drawing>
+          </mc:Choice>
+          <mc:Fallback>
+            <w:pict>
+              <v:shape w14:anchorId="585B69B1" id="_x0000_s1030" type="#_x0000_t202" style="position:absolute;left:0;text-align:left;margin-left:175.55pt;margin-top:11.5pt;width:226.75pt;height:26pt;z-index:251669504;visibility:visible;mso-wrap-style:square;mso-width-percent:0;mso-height-percent:0;mso-wrap-distance-left:9pt;mso-wrap-distance-top:0;mso-wrap-distance-right:9pt;mso-wrap-distance-bottom:0;mso-position-horizontal:right;mso-position-horizontal-relative:margin;mso-position-vertical:absolute;mso-position-vertical-relative:text;mso-width-percent:0;mso-height-percent:0;mso-width-relative:margin;mso-height-relative:margin;v-text-anchor:top" o:gfxdata="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" fillcolor="white [3201]" strokeweight=".5pt">
+                <v:textbox>
+                  <w:txbxContent>
+                    <w:p>
+                      <w:pPr>
+                        <w:shd w:val="clear" w:color="auto" w:fill="24292E"/>
+                        <w:spacing w:after="0" w:line="360" w:lineRule="atLeast"/>
+                        <w:rPr>
+                          <w:rFonts w:ascii="Consolas" w:eastAsia="Times New Roman" w:hAnsi="Consolas" w:cs="Times New Roman"/>
+                          <w:color w:val="E1E4E8"/>
+                          <w:kern w:val="0"/>
+                          <w:sz w:val="27"/>
+                          <w:szCs w:val="27"/>
+                          <w:lang w:eastAsia="en-IN"/>
+                          <w14:ligatures w14:val="none"/>
+                        </w:rPr>
+                      </w:pPr>
+                      <w:r>
+                        <w:rPr>
+                          <w:rFonts w:ascii="Consolas" w:eastAsia="Times New Roman" w:hAnsi="Consolas" w:cs="Times New Roman"/>
+                          <w:color w:val="E1E4E8"/>
+                          <w:kern w:val="0"/>
+                          <w:sz w:val="27"/>
+                          <w:szCs w:val="27"/>
+                          <w:lang w:eastAsia="en-IN"/>
+                          <w14:ligatures w14:val="none"/>
+                        </w:rPr>
+                        <w:t xml:space="preserve">p1 </w:t>
+                      </w:r>
+                      <w:r>
+                        <w:rPr>
+                          <w:rFonts w:ascii="Consolas" w:eastAsia="Times New Roman" w:hAnsi="Consolas" w:cs="Times New Roman"/>
+                          <w:color w:val="F97583"/>
+                          <w:kern w:val="0"/>
+                          <w:sz w:val="27"/>
+                          <w:szCs w:val="27"/>
+                          <w:lang w:eastAsia="en-IN"/>
+                          <w14:ligatures w14:val="none"/>
+                        </w:rPr>
+                        <w:t>=</w:t>
+                      </w:r>
+                      <w:r>
+                        <w:rPr>
+                          <w:rFonts w:ascii="Consolas" w:eastAsia="Times New Roman" w:hAnsi="Consolas" w:cs="Times New Roman"/>
+                          <w:color w:val="E1E4E8"/>
+                          <w:kern w:val="0"/>
+                          <w:sz w:val="27"/>
+                          <w:szCs w:val="27"/>
+                          <w:lang w:eastAsia="en-IN"/>
+                          <w14:ligatures w14:val="none"/>
+                        </w:rPr>
+                        <w:t xml:space="preserve"> </w:t>
+                      </w:r>
+                      <w:r>
+                        <w:rPr>
+                          <w:rFonts w:ascii="Consolas" w:eastAsia="Times New Roman" w:hAnsi="Consolas" w:cs="Times New Roman"/>
+                          <w:color w:val="F97583"/>
+                          <w:kern w:val="0"/>
+                          <w:sz w:val="27"/>
+                          <w:szCs w:val="27"/>
+                          <w:lang w:eastAsia="en-IN"/>
+                          <w14:ligatures w14:val="none"/>
+                        </w:rPr>
+                        <w:t>new</w:t>
+                      </w:r>
+                      <w:r>
+                        <w:rPr>
+                          <w:rFonts w:ascii="Consolas" w:eastAsia="Times New Roman" w:hAnsi="Consolas" w:cs="Times New Roman"/>
+                          <w:color w:val="E1E4E8"/>
+                          <w:kern w:val="0"/>
+                          <w:sz w:val="27"/>
+                          <w:szCs w:val="27"/>
+                          <w:lang w:eastAsia="en-IN"/>
+                          <w14:ligatures w14:val="none"/>
+                        </w:rPr>
+                        <w:t xml:space="preserve"> </w:t>
+                      </w:r>
+                      <w:r>
+                        <w:rPr>
+                          <w:rFonts w:ascii="Consolas" w:eastAsia="Times New Roman" w:hAnsi="Consolas" w:cs="Times New Roman"/>
+                          <w:color w:val="B392F0"/>
+                          <w:kern w:val="0"/>
+                          <w:sz w:val="27"/>
+                          <w:szCs w:val="27"/>
+                          <w:lang w:eastAsia="en-IN"/>
+                          <w14:ligatures w14:val="none"/>
+                        </w:rPr>
+                        <w:t>JPasswordField</w:t>
+                      </w:r>
+                      <w:r>
+                        <w:rPr>
+                          <w:rFonts w:ascii="Consolas" w:eastAsia="Times New Roman" w:hAnsi="Consolas" w:cs="Times New Roman"/>
+                          <w:color w:val="E1E4E8"/>
+                          <w:kern w:val="0"/>
+                          <w:sz w:val="27"/>
+                          <w:szCs w:val="27"/>
+                          <w:lang w:eastAsia="en-IN"/>
+                          <w14:ligatures w14:val="none"/>
+                        </w:rPr>
+                        <w:t>(</w:t>
+                      </w:r>
+                      <w:r>
+                        <w:rPr>
+                          <w:rFonts w:ascii="Consolas" w:eastAsia="Times New Roman" w:hAnsi="Consolas" w:cs="Times New Roman"/>
+                          <w:color w:val="79B8FF"/>
+                          <w:kern w:val="0"/>
+                          <w:sz w:val="27"/>
+                          <w:szCs w:val="27"/>
+                          <w:lang w:eastAsia="en-IN"/>
+                          <w14:ligatures w14:val="none"/>
+                        </w:rPr>
+                        <w:t>30</w:t>
+                      </w:r>
+                      <w:r>
+                        <w:rPr>
+                          <w:rFonts w:ascii="Consolas" w:eastAsia="Times New Roman" w:hAnsi="Consolas" w:cs="Times New Roman"/>
+                          <w:color w:val="E1E4E8"/>
+                          <w:kern w:val="0"/>
+                          <w:sz w:val="27"/>
+                          <w:szCs w:val="27"/>
+                          <w:lang w:eastAsia="en-IN"/>
+                          <w14:ligatures w14:val="none"/>
+                        </w:rPr>
+                        <w:t>);</w:t>
+                      </w:r>
+                    </w:p>
+                    <w:p>
+                      <w:pPr>
+                        <w:shd w:val="clear" w:color="auto" w:fill="24292E"/>
+                        <w:spacing w:after="0" w:line="345" w:lineRule="atLeast"/>
+                      </w:pPr>
+                    </w:p>
+                  </w:txbxContent>
+                </v:textbox>
+                <w10:wrap anchorx="margin"/>
+              </v:shape>
+            </w:pict>
+          </mc:Fallback>
+        </mc:AlternateContent>
+      </w:r>
+      <w:r>
+        <w:rPr>
+          <w:rFonts w:ascii="Abadi" w:hAnsi="Abadi"/>
+          <w:sz w:val="28"/>
+          <w:szCs w:val="28"/>
+          <w:lang w:val="en-GB"/>
+        </w:rPr>
+        <w:drawing>
+          <wp:inline distT="0" distB="0" distL="0" distR="0" wp14:anchorId="11311BEC" wp14:editId="270B648A">
+            <wp:extent cx="1876654" cy="1910687"/>
+            <wp:effectExtent l="0" t="0" r="0" b="0"/>
+            <wp:docPr id="1119274584" name="Picture 1"/>
+            <wp:cNvGraphicFramePr>
+              <a:graphicFrameLocks xmlns:a="http://schemas.openxmlformats.org/drawingml/2006/main" noChangeAspect="1"/>
+            </wp:cNvGraphicFramePr>
+            <a:graphic xmlns:a="http://schemas.openxmlformats.org/drawingml/2006/main">
+              <a:graphicData uri="http://schemas.openxmlformats.org/drawingml/2006/picture">
+                <pic:pic xmlns:pic="http://schemas.openxmlformats.org/drawingml/2006/picture">
+                  <pic:nvPicPr>
+                    <pic:cNvPr id="1119274584" name=""/>
+                    <pic:cNvPicPr/>
+                  </pic:nvPicPr>
+                  <pic:blipFill>
+                    <a:blip r:embed="rId9"/>
+                    <a:stretch>
+                      <a:fillRect/>
+                    </a:stretch>
+                  </pic:blipFill>
+                  <pic:spPr>
+                    <a:xfrm>
+                      <a:off x="0" y="0"/>
+                      <a:ext cx="1882094" cy="1916226"/>
+                    </a:xfrm>
+                    <a:prstGeom prst="rect">
+                      <a:avLst/>
+                    </a:prstGeom>
+                  </pic:spPr>
+                </pic:pic>
+              </a:graphicData>
+            </a:graphic>
+          </wp:inline>
+        </w:drawing>
+      </w:r>
+    </w:p>
+    <w:p>
+      <w:pPr>
+        <w:pStyle w:val="ListParagraph"/>
+        <w:rPr>
+          <w:rFonts w:ascii="Abadi" w:hAnsi="Abadi"/>
+          <w:sz w:val="28"/>
+          <w:szCs w:val="28"/>
+          <w:lang w:val="en-GB"/>
+        </w:rPr>
+      </w:pPr>
+    </w:p>
+    <w:p>
+      <w:pPr>
+        <w:pStyle w:val="ListParagraph"/>
+        <w:rPr>
+          <w:rFonts w:ascii="Abadi" w:hAnsi="Abadi"/>
+          <w:sz w:val="28"/>
+          <w:szCs w:val="28"/>
+          <w:lang w:val="en-GB"/>
+        </w:rPr>
+      </w:pPr>
+    </w:p>
+    <w:p>
+      <w:pPr>
+        <w:pStyle w:val="ListParagraph"/>
+        <w:rPr>
+          <w:rFonts w:ascii="Abadi" w:hAnsi="Abadi"/>
+          <w:sz w:val="28"/>
+          <w:szCs w:val="28"/>
+          <w:lang w:val="en-GB"/>
+        </w:rPr>
+      </w:pPr>
+    </w:p>
+    <w:p>
+      <w:pPr>
+        <w:pStyle w:val="ListParagraph"/>
+        <w:rPr>
+          <w:rFonts w:ascii="Abadi" w:hAnsi="Abadi"/>
+          <w:sz w:val="28"/>
+          <w:szCs w:val="28"/>
+          <w:lang w:val="en-GB"/>
+        </w:rPr>
+      </w:pPr>
+    </w:p>
+    <w:p>
+      <w:pPr>
+        <w:pStyle w:val="ListParagraph"/>
+        <w:rPr>
+          <w:rFonts w:ascii="Abadi" w:hAnsi="Abadi"/>
+          <w:sz w:val="28"/>
+          <w:szCs w:val="28"/>
+          <w:lang w:val="en-GB"/>
+        </w:rPr>
+      </w:pPr>
+    </w:p>
+    <w:p>
+      <w:pPr>
+        <w:pStyle w:val="ListParagraph"/>
+        <w:ind w:left="0"/>
+        <w:jc w:val="center"/>
+        <w:rPr>
+          <w:rFonts w:ascii="Abadi" w:hAnsi="Abadi"/>
+          <w:sz w:val="48"/>
+          <w:szCs w:val="48"/>
+          <w:u w:val="single"/>
+          <w:lang w:val="en-GB"/>
+        </w:rPr>
+      </w:pPr>
+      <w:r>
+        <w:rPr>
+          <w:rFonts w:ascii="Abadi" w:hAnsi="Abadi"/>
+          <w:sz w:val="48"/>
+          <w:szCs w:val="48"/>
+          <w:u w:val="single"/>
+          <w:lang w:val="en-GB"/>
+        </w:rPr>
+        <w:lastRenderedPageBreak/>
+        <w:t>Event Handling in Java</w:t>
+      </w:r>
+    </w:p>
+    <w:p>
+      <w:pPr>
+        <w:pStyle w:val="ListParagraph"/>
+        <w:numPr>
+          <w:ilvl w:val="0"/>
+          <w:numId w:val="4"/>
+        </w:numPr>
+        <w:rPr>
+          <w:rFonts w:ascii="Abadi" w:hAnsi="Abadi"/>
+          <w:sz w:val="28"/>
+          <w:szCs w:val="28"/>
+          <w:lang w:val="en-GB"/>
+        </w:rPr>
+      </w:pPr>
+      <w:r>
+        <w:rPr>
+          <w:rFonts w:ascii="Abadi" w:hAnsi="Abadi"/>
+          <w:sz w:val="28"/>
+          <w:szCs w:val="28"/>
+          <w:lang w:val="en-GB"/>
+        </w:rPr>
+        <w:t>Event</w:t>
+      </w:r>
+      <w:r>
+        <w:rPr>
+          <w:rFonts w:ascii="Abadi" w:hAnsi="Abadi"/>
+          <w:sz w:val="28"/>
+          <w:szCs w:val="28"/>
+          <w:lang w:val="en-GB"/>
+        </w:rPr>
+        <w:t>: An Event is Changed the state of an object by performing action.</w:t>
+      </w:r>
+    </w:p>
+    <w:p>
+      <w:pPr>
+        <w:pStyle w:val="ListParagraph"/>
+        <w:numPr>
+          <w:ilvl w:val="0"/>
+          <w:numId w:val="4"/>
+        </w:numPr>
+        <w:rPr>
+          <w:rFonts w:ascii="Abadi" w:hAnsi="Abadi"/>
+          <w:sz w:val="28"/>
+          <w:szCs w:val="28"/>
+          <w:lang w:val="en-GB"/>
+        </w:rPr>
+      </w:pPr>
+      <w:r>
+        <w:rPr>
+          <w:rFonts w:ascii="Abadi" w:hAnsi="Abadi"/>
+          <w:sz w:val="28"/>
+          <w:szCs w:val="28"/>
+          <w:lang w:val="en-GB"/>
+        </w:rPr>
+        <w:t>An Action can be pressing the button, clicking the mouse etc.</w:t>
+      </w:r>
+    </w:p>
+    <w:p>
+      <w:pPr>
+        <w:rPr>
+          <w:rFonts w:ascii="Abadi" w:hAnsi="Abadi"/>
+          <w:sz w:val="28"/>
+          <w:szCs w:val="28"/>
+          <w:lang w:val="en-GB"/>
+        </w:rPr>
+      </w:pPr>
+      <w:r>
+        <w:rPr>
+          <w:rFonts w:ascii="Abadi" w:hAnsi="Abadi"/>
+          <w:noProof/>
+          <w:sz w:val="28"/>
+          <w:szCs w:val="28"/>
+          <w:lang w:val="en-GB"/>
+        </w:rPr>
+        <mc:AlternateContent>
+          <mc:Choice Requires="wps">
+            <w:drawing>
+              <wp:anchor distT="0" distB="0" distL="114300" distR="114300" simplePos="0" relativeHeight="251726848" behindDoc="0" locked="0" layoutInCell="1" allowOverlap="1" wp14:anchorId="6FECC67F" wp14:editId="0A8D7FB9">
+                <wp:simplePos x="0" y="0"/>
+                <wp:positionH relativeFrom="column">
+                  <wp:posOffset>4772025</wp:posOffset>
+                </wp:positionH>
+                <wp:positionV relativeFrom="paragraph">
+                  <wp:posOffset>259715</wp:posOffset>
+                </wp:positionV>
+                <wp:extent cx="1073150" cy="273050"/>
+                <wp:effectExtent l="0" t="0" r="12700" b="12700"/>
+                <wp:wrapNone/>
+                <wp:docPr id="1546836048" name="Text Box 39"/>
+                <wp:cNvGraphicFramePr/>
+                <a:graphic xmlns:a="http://schemas.openxmlformats.org/drawingml/2006/main">
+                  <a:graphicData uri="http://schemas.microsoft.com/office/word/2010/wordprocessingShape">
+                    <wps:wsp>
+                      <wps:cNvSpPr txBox="1"/>
+                      <wps:spPr>
+                        <a:xfrm>
+                          <a:off x="0" y="0"/>
+                          <a:ext cx="1073150" cy="273050"/>
+                        </a:xfrm>
+                        <a:prstGeom prst="rect">
+                          <a:avLst/>
+                        </a:prstGeom>
+                        <a:solidFill>
+                          <a:schemeClr val="lt1"/>
+                        </a:solidFill>
+                        <a:ln w="6350">
+                          <a:solidFill>
+                            <a:prstClr val="black"/>
+                          </a:solidFill>
+                        </a:ln>
+                      </wps:spPr>
+                      <wps:txbx>
+                        <w:txbxContent>
+                          <w:p>
+                            <w:pPr>
+                              <w:rPr>
+                                <w:lang w:val="en-GB"/>
+                              </w:rPr>
+                            </w:pPr>
+                            <w:r>
+                              <w:rPr>
+                                <w:lang w:val="en-GB"/>
+                              </w:rPr>
+                              <w:t>Subpackages</w:t>
+                            </w:r>
+                          </w:p>
+                          <w:p/>
+                        </w:txbxContent>
+                      </wps:txbx>
+                      <wps:bodyPr rot="0" spcFirstLastPara="0" vertOverflow="overflow" horzOverflow="overflow" vert="horz" wrap="square" lIns="91440" tIns="45720" rIns="91440" bIns="45720" numCol="1" spcCol="0" rtlCol="0" fromWordArt="0" anchor="t" anchorCtr="0" forceAA="0" compatLnSpc="1">
+                        <a:prstTxWarp prst="textNoShape">
+                          <a:avLst/>
+                        </a:prstTxWarp>
+                        <a:noAutofit/>
+                      </wps:bodyPr>
+                    </wps:wsp>
+                  </a:graphicData>
+                </a:graphic>
+                <wp14:sizeRelH relativeFrom="margin">
+                  <wp14:pctWidth>0</wp14:pctWidth>
+                </wp14:sizeRelH>
+                <wp14:sizeRelV relativeFrom="margin">
+                  <wp14:pctHeight>0</wp14:pctHeight>
+                </wp14:sizeRelV>
+              </wp:anchor>
+            </w:drawing>
+          </mc:Choice>
+          <mc:Fallback>
+            <w:pict>
+              <v:shape w14:anchorId="6FECC67F" id="Text Box 39" o:spid="_x0000_s1031" type="#_x0000_t202" style="position:absolute;margin-left:375.75pt;margin-top:20.45pt;width:84.5pt;height:21.5pt;z-index:251726848;visibility:visible;mso-wrap-style:square;mso-width-percent:0;mso-height-percent:0;mso-wrap-distance-left:9pt;mso-wrap-distance-top:0;mso-wrap-distance-right:9pt;mso-wrap-distance-bottom:0;mso-position-horizontal:absolute;mso-position-horizontal-relative:text;mso-position-vertical:absolute;mso-position-vertical-relative:text;mso-width-percent:0;mso-height-percent:0;mso-width-relative:margin;mso-height-relative:margin;v-text-anchor:top" o:gfxdata="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" fillcolor="white [3201]" strokeweight=".5pt">
+                <v:textbox>
+                  <w:txbxContent>
+                    <w:p>
+                      <w:pPr>
+                        <w:rPr>
+                          <w:lang w:val="en-GB"/>
+                        </w:rPr>
+                      </w:pPr>
+                      <w:r>
+                        <w:rPr>
+                          <w:lang w:val="en-GB"/>
+                        </w:rPr>
+                        <w:t>Subpackages</w:t>
+                      </w:r>
+                    </w:p>
+                    <w:p/>
+                  </w:txbxContent>
+                </v:textbox>
+              </v:shape>
+            </w:pict>
+          </mc:Fallback>
+        </mc:AlternateContent>
+      </w:r>
+      <w:r>
+        <w:rPr>
+          <w:rFonts w:ascii="Abadi" w:hAnsi="Abadi"/>
+          <w:noProof/>
+          <w:sz w:val="28"/>
+          <w:szCs w:val="28"/>
+          <w:lang w:val="en-GB"/>
+        </w:rPr>
+        <mc:AlternateContent>
+          <mc:Choice Requires="wps">
+            <w:drawing>
+              <wp:anchor distT="0" distB="0" distL="114300" distR="114300" simplePos="0" relativeHeight="251707392" behindDoc="0" locked="0" layoutInCell="1" allowOverlap="1" wp14:anchorId="3179C793" wp14:editId="78BE96B5">
+                <wp:simplePos x="0" y="0"/>
+                <wp:positionH relativeFrom="column">
+                  <wp:posOffset>3601502</wp:posOffset>
+                </wp:positionH>
+                <wp:positionV relativeFrom="paragraph">
+                  <wp:posOffset>188540</wp:posOffset>
+                </wp:positionV>
+                <wp:extent cx="2333683" cy="2546857"/>
+                <wp:effectExtent l="0" t="0" r="28575" b="25400"/>
+                <wp:wrapNone/>
+                <wp:docPr id="101524134" name="Rectangle 32"/>
+                <wp:cNvGraphicFramePr/>
+                <a:graphic xmlns:a="http://schemas.openxmlformats.org/drawingml/2006/main">
+                  <a:graphicData uri="http://schemas.microsoft.com/office/word/2010/wordprocessingShape">
+                    <wps:wsp>
+                      <wps:cNvSpPr/>
+                      <wps:spPr>
+                        <a:xfrm>
+                          <a:off x="0" y="0"/>
+                          <a:ext cx="2333683" cy="2546857"/>
+                        </a:xfrm>
+                        <a:prstGeom prst="rect">
+                          <a:avLst/>
+                        </a:prstGeom>
+                        <a:noFill/>
+                      </wps:spPr>
+                      <wps:style>
+                        <a:lnRef idx="2">
+                          <a:schemeClr val="accent1">
+                            <a:shade val="15000"/>
+                          </a:schemeClr>
+                        </a:lnRef>
+                        <a:fillRef idx="1">
+                          <a:schemeClr val="accent1"/>
+                        </a:fillRef>
+                        <a:effectRef idx="0">
+                          <a:schemeClr val="accent1"/>
+                        </a:effectRef>
+                        <a:fontRef idx="minor">
+                          <a:schemeClr val="lt1"/>
+                        </a:fontRef>
+                      </wps:style>
+                      <wps:bodyPr rot="0" spcFirstLastPara="0" vertOverflow="overflow" horzOverflow="overflow" vert="horz" wrap="square" lIns="91440" tIns="45720" rIns="91440" bIns="45720" numCol="1" spcCol="0" rtlCol="0" fromWordArt="0" anchor="ctr" anchorCtr="0" forceAA="0" compatLnSpc="1">
+                        <a:prstTxWarp prst="textNoShape">
+                          <a:avLst/>
+                        </a:prstTxWarp>
+                        <a:noAutofit/>
+                      </wps:bodyPr>
+                    </wps:wsp>
+                  </a:graphicData>
+                </a:graphic>
+              </wp:anchor>
+            </w:drawing>
+          </mc:Choice>
+          <mc:Fallback>
+            <w:pict>
+              <v:rect w14:anchorId="4EB88E48" id="Rectangle 32" o:spid="_x0000_s1026" style="position:absolute;margin-left:283.6pt;margin-top:14.85pt;width:183.75pt;height:200.55pt;z-index:251707392;visibility:visible;mso-wrap-style:square;mso-wrap-distance-left:9pt;mso-wrap-distance-top:0;mso-wrap-distance-right:9pt;mso-wrap-distance-bottom:0;mso-position-horizontal:absolute;mso-position-horizontal-relative:text;mso-position-vertical:absolute;mso-position-vertical-relative:text;v-text-anchor:middle" o:gfxdata="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" filled="f" strokecolor="#09101d [484]" strokeweight="1pt"/>
+            </w:pict>
+          </mc:Fallback>
+        </mc:AlternateContent>
+      </w:r>
+    </w:p>
+    <w:p>
+      <w:pPr>
+        <w:rPr>
+          <w:rFonts w:ascii="Abadi" w:hAnsi="Abadi"/>
+          <w:sz w:val="32"/>
+          <w:szCs w:val="32"/>
+          <w:lang w:val="en-GB"/>
+        </w:rPr>
+      </w:pPr>
+      <w:r>
+        <w:rPr>
+          <w:rFonts w:ascii="Abadi" w:hAnsi="Abadi"/>
+          <w:noProof/>
+          <w:sz w:val="28"/>
+          <w:szCs w:val="28"/>
+          <w:lang w:val="en-GB"/>
+        </w:rPr>
+        <mc:AlternateContent>
+          <mc:Choice Requires="wps">
+            <w:drawing>
+              <wp:anchor distT="0" distB="0" distL="114300" distR="114300" simplePos="0" relativeHeight="251727872" behindDoc="0" locked="0" layoutInCell="1" allowOverlap="1" wp14:anchorId="299CD152" wp14:editId="7BBAA146">
+                <wp:simplePos x="0" y="0"/>
+                <wp:positionH relativeFrom="column">
+                  <wp:posOffset>4591050</wp:posOffset>
+                </wp:positionH>
+                <wp:positionV relativeFrom="paragraph">
+                  <wp:posOffset>255270</wp:posOffset>
+                </wp:positionV>
+                <wp:extent cx="260350" cy="215900"/>
+                <wp:effectExtent l="38100" t="0" r="25400" b="88900"/>
+                <wp:wrapNone/>
+                <wp:docPr id="531104188" name="Connector: Elbow 40"/>
+                <wp:cNvGraphicFramePr/>
+                <a:graphic xmlns:a="http://schemas.openxmlformats.org/drawingml/2006/main">
+                  <a:graphicData uri="http://schemas.microsoft.com/office/word/2010/wordprocessingShape">
+                    <wps:wsp>
+                      <wps:cNvCnPr/>
+                      <wps:spPr>
+                        <a:xfrm flipH="1">
+                          <a:off x="0" y="0"/>
+                          <a:ext cx="260350" cy="215900"/>
+                        </a:xfrm>
+                        <a:prstGeom prst="bentConnector3">
+                          <a:avLst>
+                            <a:gd name="adj1" fmla="val -1220"/>
+                          </a:avLst>
+                        </a:prstGeom>
+                        <a:ln>
+                          <a:tailEnd type="triangle"/>
+                        </a:ln>
+                      </wps:spPr>
+                      <wps:style>
+                        <a:lnRef idx="1">
+                          <a:schemeClr val="dk1"/>
+                        </a:lnRef>
+                        <a:fillRef idx="0">
+                          <a:schemeClr val="dk1"/>
+                        </a:fillRef>
+                        <a:effectRef idx="0">
+                          <a:schemeClr val="dk1"/>
+                        </a:effectRef>
+                        <a:fontRef idx="minor">
+                          <a:schemeClr val="tx1"/>
+                        </a:fontRef>
+                      </wps:style>
+                      <wps:bodyPr/>
+                    </wps:wsp>
+                  </a:graphicData>
+                </a:graphic>
+              </wp:anchor>
+            </w:drawing>
+          </mc:Choice>
+          <mc:Fallback>
+            <w:pict>
+              <v:shapetype w14:anchorId="481B7C18" id="_x0000_t34" coordsize="21600,21600" o:spt="34" o:oned="t" adj="10800" path="m,l@0,0@0,21600,21600,21600e" filled="f">
+                <v:stroke joinstyle="miter"/>
+                <v:formulas>
+                  <v:f eqn="val #0"/>
+                </v:formulas>
+                <v:path arrowok="t" fillok="f" o:connecttype="none"/>
+                <v:handles>
+                  <v:h position="#0,center"/>
+                </v:handles>
+                <o:lock v:ext="edit" shapetype="t"/>
+              </v:shapetype>
+              <v:shape id="Connector: Elbow 40" o:spid="_x0000_s1026" type="#_x0000_t34" style="position:absolute;margin-left:361.5pt;margin-top:20.1pt;width:20.5pt;height:17pt;flip:x;z-index:251727872;visibility:visible;mso-wrap-style:square;mso-wrap-distance-left:9pt;mso-wrap-distance-top:0;mso-wrap-distance-right:9pt;mso-wrap-distance-bottom:0;mso-position-horizontal:absolute;mso-position-horizontal-relative:text;mso-position-vertical:absolute;mso-position-vertical-relative:text" o:gfxdata="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" adj="-264" strokecolor="black [3200]" strokeweight=".5pt">
+                <v:stroke endarrow="block"/>
+              </v:shape>
+            </w:pict>
+          </mc:Fallback>
+        </mc:AlternateContent>
+      </w:r>
+      <w:r>
+        <w:rPr>
+          <w:rFonts w:ascii="Abadi" w:hAnsi="Abadi"/>
+          <w:noProof/>
+          <w:sz w:val="28"/>
+          <w:szCs w:val="28"/>
+          <w:lang w:val="en-GB"/>
+        </w:rPr>
+        <mc:AlternateContent>
+          <mc:Choice Requires="wps">
+            <w:drawing>
+              <wp:anchor distT="0" distB="0" distL="114300" distR="114300" simplePos="0" relativeHeight="251720704" behindDoc="0" locked="0" layoutInCell="1" allowOverlap="1" wp14:anchorId="31C7002A" wp14:editId="637CB98F">
+                <wp:simplePos x="0" y="0"/>
+                <wp:positionH relativeFrom="column">
+                  <wp:posOffset>3794125</wp:posOffset>
+                </wp:positionH>
+                <wp:positionV relativeFrom="paragraph">
+                  <wp:posOffset>191770</wp:posOffset>
+                </wp:positionV>
+                <wp:extent cx="574675" cy="273050"/>
+                <wp:effectExtent l="0" t="0" r="15875" b="12700"/>
+                <wp:wrapNone/>
+                <wp:docPr id="1285643579" name="Text Box 39"/>
+                <wp:cNvGraphicFramePr/>
+                <a:graphic xmlns:a="http://schemas.openxmlformats.org/drawingml/2006/main">
+                  <a:graphicData uri="http://schemas.microsoft.com/office/word/2010/wordprocessingShape">
+                    <wps:wsp>
+                      <wps:cNvSpPr txBox="1"/>
+                      <wps:spPr>
+                        <a:xfrm>
+                          <a:off x="0" y="0"/>
+                          <a:ext cx="574675" cy="273050"/>
+                        </a:xfrm>
+                        <a:prstGeom prst="rect">
+                          <a:avLst/>
+                        </a:prstGeom>
+                        <a:solidFill>
+                          <a:schemeClr val="lt1"/>
+                        </a:solidFill>
+                        <a:ln w="6350">
+                          <a:solidFill>
+                            <a:prstClr val="black"/>
+                          </a:solidFill>
+                        </a:ln>
+                      </wps:spPr>
+                      <wps:txbx>
+                        <w:txbxContent>
+                          <w:p>
+                            <w:pPr>
+                              <w:rPr>
+                                <w:lang w:val="en-GB"/>
+                              </w:rPr>
+                            </w:pPr>
+                            <w:r>
+                              <w:rPr>
+                                <w:lang w:val="en-GB"/>
+                              </w:rPr>
+                              <w:t>Event</w:t>
+                            </w:r>
+                          </w:p>
+                        </w:txbxContent>
+                      </wps:txbx>
+                      <wps:bodyPr rot="0" spcFirstLastPara="0" vertOverflow="overflow" horzOverflow="overflow" vert="horz" wrap="square" lIns="91440" tIns="45720" rIns="91440" bIns="45720" numCol="1" spcCol="0" rtlCol="0" fromWordArt="0" anchor="t" anchorCtr="0" forceAA="0" compatLnSpc="1">
+                        <a:prstTxWarp prst="textNoShape">
+                          <a:avLst/>
+                        </a:prstTxWarp>
+                        <a:noAutofit/>
+                      </wps:bodyPr>
+                    </wps:wsp>
+                  </a:graphicData>
+                </a:graphic>
+                <wp14:sizeRelH relativeFrom="margin">
+                  <wp14:pctWidth>0</wp14:pctWidth>
+                </wp14:sizeRelH>
+                <wp14:sizeRelV relativeFrom="margin">
+                  <wp14:pctHeight>0</wp14:pctHeight>
+                </wp14:sizeRelV>
+              </wp:anchor>
+            </w:drawing>
+          </mc:Choice>
+          <mc:Fallback>
+            <w:pict>
+              <v:shape w14:anchorId="31C7002A" id="_x0000_s1032" type="#_x0000_t202" style="position:absolute;margin-left:298.75pt;margin-top:15.1pt;width:45.25pt;height:21.5pt;z-index:251720704;visibility:visible;mso-wrap-style:square;mso-width-percent:0;mso-height-percent:0;mso-wrap-distance-left:9pt;mso-wrap-distance-top:0;mso-wrap-distance-right:9pt;mso-wrap-distance-bottom:0;mso-position-horizontal:absolute;mso-position-horizontal-relative:text;mso-position-vertical:absolute;mso-position-vertical-relative:text;mso-width-percent:0;mso-height-percent:0;mso-width-relative:margin;mso-height-relative:margin;v-text-anchor:top" o:gfxdata="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" fillcolor="white [3201]" strokeweight=".5pt">
+                <v:textbox>
+                  <w:txbxContent>
+                    <w:p>
+                      <w:pPr>
+                        <w:rPr>
+                          <w:lang w:val="en-GB"/>
+                        </w:rPr>
+                      </w:pPr>
+                      <w:r>
+                        <w:rPr>
+                          <w:lang w:val="en-GB"/>
+                        </w:rPr>
+                        <w:t>Event</w:t>
+                      </w:r>
+                    </w:p>
+                  </w:txbxContent>
+                </v:textbox>
+              </v:shape>
+            </w:pict>
+          </mc:Fallback>
+        </mc:AlternateContent>
+      </w:r>
+      <w:r>
+        <w:rPr>
+          <w:rFonts w:ascii="Abadi" w:hAnsi="Abadi"/>
+          <w:noProof/>
+          <w:sz w:val="28"/>
+          <w:szCs w:val="28"/>
+          <w:lang w:val="en-GB"/>
+        </w:rPr>
+        <mc:AlternateContent>
+          <mc:Choice Requires="wps">
+            <w:drawing>
+              <wp:anchor distT="0" distB="0" distL="114300" distR="114300" simplePos="0" relativeHeight="251709440" behindDoc="0" locked="0" layoutInCell="1" allowOverlap="1" wp14:anchorId="3D3E2802" wp14:editId="608F31F9">
+                <wp:simplePos x="0" y="0"/>
+                <wp:positionH relativeFrom="column">
+                  <wp:posOffset>3690756</wp:posOffset>
+                </wp:positionH>
+                <wp:positionV relativeFrom="paragraph">
+                  <wp:posOffset>54399</wp:posOffset>
+                </wp:positionV>
+                <wp:extent cx="829945" cy="694830"/>
+                <wp:effectExtent l="0" t="0" r="27305" b="10160"/>
+                <wp:wrapNone/>
+                <wp:docPr id="650358728" name="Rectangle 32"/>
+                <wp:cNvGraphicFramePr/>
+                <a:graphic xmlns:a="http://schemas.openxmlformats.org/drawingml/2006/main">
+                  <a:graphicData uri="http://schemas.microsoft.com/office/word/2010/wordprocessingShape">
+                    <wps:wsp>
+                      <wps:cNvSpPr/>
+                      <wps:spPr>
+                        <a:xfrm>
+                          <a:off x="0" y="0"/>
+                          <a:ext cx="829945" cy="694830"/>
+                        </a:xfrm>
+                        <a:prstGeom prst="rect">
+                          <a:avLst/>
+                        </a:prstGeom>
+                        <a:noFill/>
+                      </wps:spPr>
+                      <wps:style>
+                        <a:lnRef idx="2">
+                          <a:schemeClr val="accent1">
+                            <a:shade val="15000"/>
+                          </a:schemeClr>
+                        </a:lnRef>
+                        <a:fillRef idx="1">
+                          <a:schemeClr val="accent1"/>
+                        </a:fillRef>
+                        <a:effectRef idx="0">
+                          <a:schemeClr val="accent1"/>
+                        </a:effectRef>
+                        <a:fontRef idx="minor">
+                          <a:schemeClr val="lt1"/>
+                        </a:fontRef>
+                      </wps:style>
+                      <wps:bodyPr rot="0" spcFirstLastPara="0" vertOverflow="overflow" horzOverflow="overflow" vert="horz" wrap="square" lIns="91440" tIns="45720" rIns="91440" bIns="45720" numCol="1" spcCol="0" rtlCol="0" fromWordArt="0" anchor="ctr" anchorCtr="0" forceAA="0" compatLnSpc="1">
+                        <a:prstTxWarp prst="textNoShape">
+                          <a:avLst/>
+                        </a:prstTxWarp>
+                        <a:noAutofit/>
+                      </wps:bodyPr>
+                    </wps:wsp>
+                  </a:graphicData>
+                </a:graphic>
+                <wp14:sizeRelH relativeFrom="margin">
+                  <wp14:pctWidth>0</wp14:pctWidth>
+                </wp14:sizeRelH>
+                <wp14:sizeRelV relativeFrom="margin">
+                  <wp14:pctHeight>0</wp14:pctHeight>
+                </wp14:sizeRelV>
+              </wp:anchor>
+            </w:drawing>
+          </mc:Choice>
+          <mc:Fallback>
+            <w:pict>
+              <v:rect w14:anchorId="6236B582" id="Rectangle 32" o:spid="_x0000_s1026" style="position:absolute;margin-left:290.6pt;margin-top:4.3pt;width:65.35pt;height:54.7pt;z-index:251709440;visibility:visible;mso-wrap-style:square;mso-width-percent:0;mso-height-percent:0;mso-wrap-distance-left:9pt;mso-wrap-distance-top:0;mso-wrap-distance-right:9pt;mso-wrap-distance-bottom:0;mso-position-horizontal:absolute;mso-position-horizontal-relative:text;mso-position-vertical:absolute;mso-position-vertical-relative:text;mso-width-percent:0;mso-height-percent:0;mso-width-relative:margin;mso-height-relative:margin;v-text-anchor:middle" o:gfxdata="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" filled="f" strokecolor="#09101d [484]" strokeweight="1pt"/>
+            </w:pict>
+          </mc:Fallback>
+        </mc:AlternateContent>
+      </w:r>
+      <w:r>
+        <w:rPr>
+          <w:rFonts w:ascii="Abadi" w:hAnsi="Abadi"/>
+          <w:sz w:val="32"/>
+          <w:szCs w:val="32"/>
+          <w:lang w:val="en-GB"/>
+        </w:rPr>
+        <w:t>Event Delegation</w:t>
+      </w:r>
+      <w:r>
+        <w:rPr>
+          <w:rFonts w:ascii="Abadi" w:hAnsi="Abadi"/>
+          <w:sz w:val="32"/>
+          <w:szCs w:val="32"/>
+          <w:lang w:val="en-GB"/>
+        </w:rPr>
+        <w:t xml:space="preserve"> Modal</w:t>
+      </w:r>
+      <w:r>
+        <w:rPr>
+          <w:rFonts w:ascii="Abadi" w:hAnsi="Abadi"/>
+          <w:sz w:val="32"/>
+          <w:szCs w:val="32"/>
+          <w:lang w:val="en-GB"/>
+        </w:rPr>
+        <w:t>:</w:t>
+      </w:r>
+    </w:p>
+    <w:p>
+      <w:pPr>
+        <w:rPr>
+          <w:rFonts w:ascii="Abadi" w:hAnsi="Abadi"/>
+          <w:sz w:val="32"/>
+          <w:szCs w:val="32"/>
+          <w:lang w:val="en-GB"/>
+        </w:rPr>
+      </w:pPr>
+      <w:r>
+        <w:rPr>
+          <w:rFonts w:ascii="Abadi" w:hAnsi="Abadi"/>
+          <w:noProof/>
+          <w:sz w:val="28"/>
+          <w:szCs w:val="28"/>
+          <w:lang w:val="en-GB"/>
+        </w:rPr>
+        <mc:AlternateContent>
+          <mc:Choice Requires="wps">
+            <w:drawing>
+              <wp:anchor distT="0" distB="0" distL="114300" distR="114300" simplePos="0" relativeHeight="251729920" behindDoc="0" locked="0" layoutInCell="1" allowOverlap="1" wp14:anchorId="2B497026" wp14:editId="45239BDA">
+                <wp:simplePos x="0" y="0"/>
+                <wp:positionH relativeFrom="column">
+                  <wp:posOffset>4575174</wp:posOffset>
+                </wp:positionH>
+                <wp:positionV relativeFrom="paragraph">
+                  <wp:posOffset>35560</wp:posOffset>
+                </wp:positionV>
+                <wp:extent cx="276225" cy="800100"/>
+                <wp:effectExtent l="38100" t="0" r="28575" b="95250"/>
+                <wp:wrapNone/>
+                <wp:docPr id="770571092" name="Connector: Elbow 40"/>
+                <wp:cNvGraphicFramePr/>
+                <a:graphic xmlns:a="http://schemas.openxmlformats.org/drawingml/2006/main">
+                  <a:graphicData uri="http://schemas.microsoft.com/office/word/2010/wordprocessingShape">
+                    <wps:wsp>
+                      <wps:cNvCnPr/>
+                      <wps:spPr>
+                        <a:xfrm flipH="1">
+                          <a:off x="0" y="0"/>
+                          <a:ext cx="276225" cy="800100"/>
+                        </a:xfrm>
+                        <a:prstGeom prst="bentConnector3">
+                          <a:avLst>
+                            <a:gd name="adj1" fmla="val -1220"/>
+                          </a:avLst>
+                        </a:prstGeom>
+                        <a:ln>
+                          <a:tailEnd type="triangle"/>
+                        </a:ln>
+                      </wps:spPr>
+                      <wps:style>
+                        <a:lnRef idx="1">
+                          <a:schemeClr val="dk1"/>
+                        </a:lnRef>
+                        <a:fillRef idx="0">
+                          <a:schemeClr val="dk1"/>
+                        </a:fillRef>
+                        <a:effectRef idx="0">
+                          <a:schemeClr val="dk1"/>
+                        </a:effectRef>
+                        <a:fontRef idx="minor">
+                          <a:schemeClr val="tx1"/>
+                        </a:fontRef>
+                      </wps:style>
+                      <wps:bodyPr/>
+                    </wps:wsp>
+                  </a:graphicData>
+                </a:graphic>
+                <wp14:sizeRelH relativeFrom="margin">
+                  <wp14:pctWidth>0</wp14:pctWidth>
+                </wp14:sizeRelH>
+                <wp14:sizeRelV relativeFrom="margin">
+                  <wp14:pctHeight>0</wp14:pctHeight>
+                </wp14:sizeRelV>
+              </wp:anchor>
+            </w:drawing>
+          </mc:Choice>
+          <mc:Fallback>
+            <w:pict>
+              <v:shape w14:anchorId="2177273E" id="Connector: Elbow 40" o:spid="_x0000_s1026" type="#_x0000_t34" style="position:absolute;margin-left:360.25pt;margin-top:2.8pt;width:21.75pt;height:63pt;flip:x;z-index:251729920;visibility:visible;mso-wrap-style:square;mso-width-percent:0;mso-height-percent:0;mso-wrap-distance-left:9pt;mso-wrap-distance-top:0;mso-wrap-distance-right:9pt;mso-wrap-distance-bottom:0;mso-position-horizontal:absolute;mso-position-horizontal-relative:text;mso-position-vertical:absolute;mso-position-vertical-relative:text;mso-width-percent:0;mso-height-percent:0;mso-width-relative:margin;mso-height-relative:margin" o:gfxdata="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" adj="-264" strokecolor="black [3200]" strokeweight=".5pt">
+                <v:stroke endarrow="block"/>
+              </v:shape>
+            </w:pict>
+          </mc:Fallback>
+        </mc:AlternateContent>
+      </w:r>
+      <w:r>
+        <w:rPr>
+          <w:noProof/>
+          <w:lang w:val="en-GB"/>
+        </w:rPr>
+        <mc:AlternateContent>
+          <mc:Choice Requires="wpi">
+            <w:drawing>
+              <wp:anchor distT="0" distB="0" distL="114300" distR="114300" simplePos="0" relativeHeight="251706368" behindDoc="0" locked="0" layoutInCell="1" allowOverlap="1" wp14:anchorId="0CC47068" wp14:editId="3FC07FBD">
+                <wp:simplePos x="0" y="0"/>
+                <wp:positionH relativeFrom="column">
+                  <wp:posOffset>1831340</wp:posOffset>
+                </wp:positionH>
+                <wp:positionV relativeFrom="paragraph">
+                  <wp:posOffset>743585</wp:posOffset>
+                </wp:positionV>
+                <wp:extent cx="759670" cy="342900"/>
+                <wp:effectExtent l="38100" t="38100" r="21590" b="38100"/>
+                <wp:wrapNone/>
+                <wp:docPr id="1529708970" name="Ink 31"/>
+                <wp:cNvGraphicFramePr/>
+                <a:graphic xmlns:a="http://schemas.openxmlformats.org/drawingml/2006/main">
+                  <a:graphicData uri="http://schemas.microsoft.com/office/word/2010/wordprocessingInk">
+                    <w14:contentPart bwMode="auto" r:id="rId10">
+                      <w14:nvContentPartPr>
+                        <w14:cNvContentPartPr/>
+                      </w14:nvContentPartPr>
+                      <w14:xfrm>
+                        <a:off x="0" y="0"/>
+                        <a:ext cx="759670" cy="342900"/>
+                      </w14:xfrm>
+                    </w14:contentPart>
+                  </a:graphicData>
+                </a:graphic>
+              </wp:anchor>
+            </w:drawing>
+          </mc:Choice>
+          <mc:Fallback>
+            <w:pict>
+              <v:shapetype w14:anchorId="6F19388D" id="_x0000_t75" coordsize="21600,21600" o:spt="75" o:preferrelative="t" path="m@4@5l@4@11@9@11@9@5xe" filled="f" stroked="f">
+                <v:stroke joinstyle="miter"/>
+                <v:formulas>
+                  <v:f eqn="if lineDrawn pixelLineWidth 0"/>
+                  <v:f eqn="sum @0 1 0"/>
+                  <v:f eqn="sum 0 0 @1"/>
+                  <v:f eqn="prod @2 1 2"/>
+                  <v:f eqn="prod @3 21600 pixelWidth"/>
+                  <v:f eqn="prod @3 21600 pixelHeight"/>
+                  <v:f eqn="sum @0 0 1"/>
+                  <v:f eqn="prod @6 1 2"/>
+                  <v:f eqn="prod @7 21600 pixelWidth"/>
+                  <v:f eqn="sum @8 21600 0"/>
+                  <v:f eqn="prod @7 21600 pixelHeight"/>
+                  <v:f eqn="sum @10 21600 0"/>
+                </v:formulas>
+                <v:path o:extrusionok="f" gradientshapeok="t" o:connecttype="rect"/>
+                <o:lock v:ext="edit" aspectratio="t"/>
+              </v:shapetype>
+              <v:shape id="Ink 31" o:spid="_x0000_s1026" type="#_x0000_t75" style="position:absolute;margin-left:143.7pt;margin-top:58.05pt;width:60.8pt;height:27.95pt;z-index:251706368;visibility:visible;mso-wrap-style:square;mso-wrap-distance-left:9pt;mso-wrap-distance-top:0;mso-wrap-distance-right:9pt;mso-wrap-distance-bottom:0;mso-position-horizontal:absolute;mso-position-horizontal-relative:text;mso-position-vertical:absolute;mso-position-vertical-relative:text" o:gfxdata="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">
+                <v:imagedata r:id="rId11" o:title=""/>
+              </v:shape>
+            </w:pict>
+          </mc:Fallback>
+        </mc:AlternateContent>
+      </w:r>
+      <w:r>
+        <w:rPr>
+          <w:noProof/>
+          <w:lang w:val="en-GB"/>
+        </w:rPr>
+        <mc:AlternateContent>
+          <mc:Choice Requires="wpi">
+            <w:drawing>
+              <wp:anchor distT="0" distB="0" distL="114300" distR="114300" simplePos="0" relativeHeight="251695104" behindDoc="0" locked="0" layoutInCell="1" allowOverlap="1" wp14:anchorId="23104822" wp14:editId="75966226">
+                <wp:simplePos x="0" y="0"/>
+                <wp:positionH relativeFrom="column">
+                  <wp:posOffset>1818005</wp:posOffset>
+                </wp:positionH>
+                <wp:positionV relativeFrom="paragraph">
+                  <wp:posOffset>159385</wp:posOffset>
+                </wp:positionV>
+                <wp:extent cx="876310" cy="208280"/>
+                <wp:effectExtent l="38100" t="38100" r="38100" b="39370"/>
+                <wp:wrapNone/>
+                <wp:docPr id="779765814" name="Ink 20"/>
+                <wp:cNvGraphicFramePr/>
+                <a:graphic xmlns:a="http://schemas.openxmlformats.org/drawingml/2006/main">
+                  <a:graphicData uri="http://schemas.microsoft.com/office/word/2010/wordprocessingInk">
+                    <w14:contentPart bwMode="auto" r:id="rId12">
+                      <w14:nvContentPartPr>
+                        <w14:cNvContentPartPr/>
+                      </w14:nvContentPartPr>
+                      <w14:xfrm>
+                        <a:off x="0" y="0"/>
+                        <a:ext cx="876310" cy="208280"/>
+                      </w14:xfrm>
+                    </w14:contentPart>
+                  </a:graphicData>
+                </a:graphic>
+              </wp:anchor>
+            </w:drawing>
+          </mc:Choice>
+          <mc:Fallback>
+            <w:pict>
+              <v:shape w14:anchorId="6E73D85B" id="Ink 20" o:spid="_x0000_s1026" type="#_x0000_t75" style="position:absolute;margin-left:142.65pt;margin-top:12.05pt;width:69.95pt;height:17.35pt;z-index:251695104;visibility:visible;mso-wrap-style:square;mso-wrap-distance-left:9pt;mso-wrap-distance-top:0;mso-wrap-distance-right:9pt;mso-wrap-distance-bottom:0;mso-position-horizontal:absolute;mso-position-horizontal-relative:text;mso-position-vertical:absolute;mso-position-vertical-relative:text" o:gfxdata="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">
+                <v:imagedata r:id="rId13" o:title=""/>
+              </v:shape>
+            </w:pict>
+          </mc:Fallback>
+        </mc:AlternateContent>
+      </w:r>
+      <w:r>
+        <w:rPr>
+          <w:noProof/>
+          <w:lang w:val="en-GB"/>
+        </w:rPr>
+        <mc:AlternateContent>
+          <mc:Choice Requires="wpi">
+            <w:drawing>
+              <wp:anchor distT="0" distB="0" distL="114300" distR="114300" simplePos="0" relativeHeight="251687936" behindDoc="0" locked="0" layoutInCell="1" allowOverlap="1" wp14:anchorId="06117D4E" wp14:editId="6B0C7C35">
+                <wp:simplePos x="0" y="0"/>
+                <wp:positionH relativeFrom="column">
+                  <wp:posOffset>372745</wp:posOffset>
+                </wp:positionH>
+                <wp:positionV relativeFrom="paragraph">
+                  <wp:posOffset>360045</wp:posOffset>
+                </wp:positionV>
+                <wp:extent cx="400375" cy="389890"/>
+                <wp:effectExtent l="38100" t="38100" r="38100" b="48260"/>
+                <wp:wrapNone/>
+                <wp:docPr id="2045035907" name="Ink 13"/>
+                <wp:cNvGraphicFramePr/>
+                <a:graphic xmlns:a="http://schemas.openxmlformats.org/drawingml/2006/main">
+                  <a:graphicData uri="http://schemas.microsoft.com/office/word/2010/wordprocessingInk">
+                    <w14:contentPart bwMode="auto" r:id="rId14">
+                      <w14:nvContentPartPr>
+                        <w14:cNvContentPartPr/>
+                      </w14:nvContentPartPr>
+                      <w14:xfrm>
+                        <a:off x="0" y="0"/>
+                        <a:ext cx="400375" cy="389890"/>
+                      </w14:xfrm>
+                    </w14:contentPart>
+                  </a:graphicData>
+                </a:graphic>
+              </wp:anchor>
+            </w:drawing>
+          </mc:Choice>
+          <mc:Fallback>
+            <w:pict>
+              <v:shape w14:anchorId="33B7F48E" id="Ink 13" o:spid="_x0000_s1026" type="#_x0000_t75" style="position:absolute;margin-left:28.85pt;margin-top:27.85pt;width:32.55pt;height:31.65pt;z-index:251687936;visibility:visible;mso-wrap-style:square;mso-wrap-distance-left:9pt;mso-wrap-distance-top:0;mso-wrap-distance-right:9pt;mso-wrap-distance-bottom:0;mso-position-horizontal:absolute;mso-position-horizontal-relative:text;mso-position-vertical:absolute;mso-position-vertical-relative:text" o:gfxdata="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">
+                <v:imagedata r:id="rId15" o:title=""/>
+              </v:shape>
+            </w:pict>
+          </mc:Fallback>
+        </mc:AlternateContent>
+      </w:r>
+      <w:r>
+        <w:rPr>
+          <w:noProof/>
+          <w:lang w:val="en-GB"/>
+        </w:rPr>
+        <mc:AlternateContent>
+          <mc:Choice Requires="wpi">
+            <w:drawing>
+              <wp:anchor distT="0" distB="0" distL="114300" distR="114300" simplePos="0" relativeHeight="251682816" behindDoc="0" locked="0" layoutInCell="1" allowOverlap="1" wp14:anchorId="4DD47300" wp14:editId="12747B7D">
+                <wp:simplePos x="0" y="0"/>
+                <wp:positionH relativeFrom="column">
+                  <wp:posOffset>244475</wp:posOffset>
+                </wp:positionH>
+                <wp:positionV relativeFrom="paragraph">
+                  <wp:posOffset>353060</wp:posOffset>
+                </wp:positionV>
+                <wp:extent cx="119380" cy="245745"/>
+                <wp:effectExtent l="38100" t="38100" r="52070" b="40005"/>
+                <wp:wrapNone/>
+                <wp:docPr id="816563946" name="Ink 8"/>
+                <wp:cNvGraphicFramePr/>
+                <a:graphic xmlns:a="http://schemas.openxmlformats.org/drawingml/2006/main">
+                  <a:graphicData uri="http://schemas.microsoft.com/office/word/2010/wordprocessingInk">
+                    <w14:contentPart bwMode="auto" r:id="rId16">
+                      <w14:nvContentPartPr>
+                        <w14:cNvContentPartPr/>
+                      </w14:nvContentPartPr>
+                      <w14:xfrm>
+                        <a:off x="0" y="0"/>
+                        <a:ext cx="119380" cy="245745"/>
+                      </w14:xfrm>
+                    </w14:contentPart>
+                  </a:graphicData>
+                </a:graphic>
+              </wp:anchor>
+            </w:drawing>
+          </mc:Choice>
+          <mc:Fallback>
+            <w:pict>
+              <v:shape w14:anchorId="287246FD" id="Ink 8" o:spid="_x0000_s1026" type="#_x0000_t75" style="position:absolute;margin-left:18.75pt;margin-top:27.3pt;width:10.35pt;height:20.3pt;z-index:251682816;visibility:visible;mso-wrap-style:square;mso-wrap-distance-left:9pt;mso-wrap-distance-top:0;mso-wrap-distance-right:9pt;mso-wrap-distance-bottom:0;mso-position-horizontal:absolute;mso-position-horizontal-relative:text;mso-position-vertical:absolute;mso-position-vertical-relative:text" o:gfxdata="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">
+                <v:imagedata r:id="rId17" o:title=""/>
+              </v:shape>
+            </w:pict>
+          </mc:Fallback>
+        </mc:AlternateContent>
+      </w:r>
+      <w:r>
+        <w:rPr>
+          <w:noProof/>
+          <w:lang w:val="en-GB"/>
+        </w:rPr>
+        <mc:AlternateContent>
+          <mc:Choice Requires="wps">
+            <w:drawing>
+              <wp:anchor distT="0" distB="0" distL="114300" distR="114300" simplePos="0" relativeHeight="251678720" behindDoc="0" locked="0" layoutInCell="1" allowOverlap="1" wp14:anchorId="2599E992" wp14:editId="1AA8A8F7">
+                <wp:simplePos x="0" y="0"/>
+                <wp:positionH relativeFrom="column">
+                  <wp:posOffset>1105469</wp:posOffset>
+                </wp:positionH>
+                <wp:positionV relativeFrom="paragraph">
+                  <wp:posOffset>473900</wp:posOffset>
+                </wp:positionV>
+                <wp:extent cx="634621" cy="458906"/>
+                <wp:effectExtent l="0" t="0" r="70485" b="55880"/>
+                <wp:wrapNone/>
+                <wp:docPr id="1847308622" name="Straight Arrow Connector 4"/>
+                <wp:cNvGraphicFramePr/>
+                <a:graphic xmlns:a="http://schemas.openxmlformats.org/drawingml/2006/main">
+                  <a:graphicData uri="http://schemas.microsoft.com/office/word/2010/wordprocessingShape">
+                    <wps:wsp>
+                      <wps:cNvCnPr/>
+                      <wps:spPr>
+                        <a:xfrm>
+                          <a:off x="0" y="0"/>
+                          <a:ext cx="634621" cy="458906"/>
+                        </a:xfrm>
+                        <a:prstGeom prst="straightConnector1">
+                          <a:avLst/>
+                        </a:prstGeom>
+                        <a:ln>
+                          <a:tailEnd type="triangle"/>
+                        </a:ln>
+                      </wps:spPr>
+                      <wps:style>
+                        <a:lnRef idx="1">
+                          <a:schemeClr val="dk1"/>
+                        </a:lnRef>
+                        <a:fillRef idx="0">
+                          <a:schemeClr val="dk1"/>
+                        </a:fillRef>
+                        <a:effectRef idx="0">
+                          <a:schemeClr val="dk1"/>
+                        </a:effectRef>
+                        <a:fontRef idx="minor">
+                          <a:schemeClr val="tx1"/>
+                        </a:fontRef>
+                      </wps:style>
+                      <wps:bodyPr/>
+                    </wps:wsp>
+                  </a:graphicData>
+                </a:graphic>
+                <wp14:sizeRelH relativeFrom="margin">
+                  <wp14:pctWidth>0</wp14:pctWidth>
+                </wp14:sizeRelH>
+                <wp14:sizeRelV relativeFrom="margin">
+                  <wp14:pctHeight>0</wp14:pctHeight>
+                </wp14:sizeRelV>
+              </wp:anchor>
+            </w:drawing>
+          </mc:Choice>
+          <mc:Fallback>
+            <w:pict>
+              <v:shape w14:anchorId="46D0A4BE" id="Straight Arrow Connector 4" o:spid="_x0000_s1026" type="#_x0000_t32" style="position:absolute;margin-left:87.05pt;margin-top:37.3pt;width:49.95pt;height:36.15pt;z-index:251678720;visibility:visible;mso-wrap-style:square;mso-width-percent:0;mso-height-percent:0;mso-wrap-distance-left:9pt;mso-wrap-distance-top:0;mso-wrap-distance-right:9pt;mso-wrap-distance-bottom:0;mso-position-horizontal:absolute;mso-position-horizontal-relative:text;mso-position-vertical:absolute;mso-position-vertical-relative:text;mso-width-percent:0;mso-height-percent:0;mso-width-relative:margin;mso-height-relative:margin" o:gfxdata="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" strokecolor="black [3200]" strokeweight=".5pt">
+                <v:stroke endarrow="block" joinstyle="miter"/>
+              </v:shape>
+            </w:pict>
+          </mc:Fallback>
+        </mc:AlternateContent>
+      </w:r>
+      <w:r>
+        <w:rPr>
+          <w:noProof/>
+          <w:lang w:val="en-GB"/>
+        </w:rPr>
+        <mc:AlternateContent>
+          <mc:Choice Requires="wps">
+            <w:drawing>
+              <wp:anchor distT="0" distB="0" distL="114300" distR="114300" simplePos="0" relativeHeight="251676672" behindDoc="0" locked="0" layoutInCell="1" allowOverlap="1" wp14:anchorId="4A4C5C13" wp14:editId="57874549">
+                <wp:simplePos x="0" y="0"/>
+                <wp:positionH relativeFrom="column">
+                  <wp:posOffset>1132764</wp:posOffset>
+                </wp:positionH>
+                <wp:positionV relativeFrom="paragraph">
+                  <wp:posOffset>270889</wp:posOffset>
+                </wp:positionV>
+                <wp:extent cx="607326" cy="197893"/>
+                <wp:effectExtent l="0" t="38100" r="59690" b="31115"/>
+                <wp:wrapNone/>
+                <wp:docPr id="967148045" name="Straight Arrow Connector 4"/>
+                <wp:cNvGraphicFramePr/>
+                <a:graphic xmlns:a="http://schemas.openxmlformats.org/drawingml/2006/main">
+                  <a:graphicData uri="http://schemas.microsoft.com/office/word/2010/wordprocessingShape">
+                    <wps:wsp>
+                      <wps:cNvCnPr/>
+                      <wps:spPr>
+                        <a:xfrm flipV="1">
+                          <a:off x="0" y="0"/>
+                          <a:ext cx="607326" cy="197893"/>
+                        </a:xfrm>
+                        <a:prstGeom prst="straightConnector1">
+                          <a:avLst/>
+                        </a:prstGeom>
+                        <a:ln>
+                          <a:tailEnd type="triangle"/>
+                        </a:ln>
+                      </wps:spPr>
+                      <wps:style>
+                        <a:lnRef idx="1">
+                          <a:schemeClr val="dk1"/>
+                        </a:lnRef>
+                        <a:fillRef idx="0">
+                          <a:schemeClr val="dk1"/>
+                        </a:fillRef>
+                        <a:effectRef idx="0">
+                          <a:schemeClr val="dk1"/>
+                        </a:effectRef>
+                        <a:fontRef idx="minor">
+                          <a:schemeClr val="tx1"/>
+                        </a:fontRef>
+                      </wps:style>
+                      <wps:bodyPr/>
+                    </wps:wsp>
+                  </a:graphicData>
+                </a:graphic>
+              </wp:anchor>
+            </w:drawing>
+          </mc:Choice>
+          <mc:Fallback>
+            <w:pict>
+              <v:shape w14:anchorId="756358FF" id="Straight Arrow Connector 4" o:spid="_x0000_s1026" type="#_x0000_t32" style="position:absolute;margin-left:89.2pt;margin-top:21.35pt;width:47.8pt;height:15.6pt;flip:y;z-index:251676672;visibility:visible;mso-wrap-style:square;mso-wrap-distance-left:9pt;mso-wrap-distance-top:0;mso-wrap-distance-right:9pt;mso-wrap-distance-bottom:0;mso-position-horizontal:absolute;mso-position-horizontal-relative:text;mso-position-vertical:absolute;mso-position-vertical-relative:text" o:gfxdata="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" strokecolor="black [3200]" strokeweight=".5pt">
+                <v:stroke endarrow="block" joinstyle="miter"/>
+              </v:shape>
+            </w:pict>
+          </mc:Fallback>
+        </mc:AlternateContent>
+      </w:r>
+      <w:r>
+        <w:rPr>
+          <w:noProof/>
+          <w:lang w:val="en-GB"/>
+        </w:rPr>
+        <mc:AlternateContent>
+          <mc:Choice Requires="wps">
+            <w:drawing>
+              <wp:anchor distT="0" distB="0" distL="114300" distR="114300" simplePos="0" relativeHeight="251675648" behindDoc="0" locked="0" layoutInCell="1" allowOverlap="1" wp14:anchorId="4B699D37" wp14:editId="383180DD">
+                <wp:simplePos x="0" y="0"/>
+                <wp:positionH relativeFrom="column">
+                  <wp:posOffset>1742014</wp:posOffset>
+                </wp:positionH>
+                <wp:positionV relativeFrom="paragraph">
+                  <wp:posOffset>654685</wp:posOffset>
+                </wp:positionV>
+                <wp:extent cx="1023582" cy="484496"/>
+                <wp:effectExtent l="0" t="0" r="24765" b="11430"/>
+                <wp:wrapNone/>
+                <wp:docPr id="796461256" name="Rectangle 3"/>
+                <wp:cNvGraphicFramePr/>
+                <a:graphic xmlns:a="http://schemas.openxmlformats.org/drawingml/2006/main">
+                  <a:graphicData uri="http://schemas.microsoft.com/office/word/2010/wordprocessingShape">
+                    <wps:wsp>
+                      <wps:cNvSpPr/>
+                      <wps:spPr>
+                        <a:xfrm>
+                          <a:off x="0" y="0"/>
+                          <a:ext cx="1023582" cy="484496"/>
+                        </a:xfrm>
+                        <a:prstGeom prst="rect">
+                          <a:avLst/>
+                        </a:prstGeom>
+                        <a:noFill/>
+                        <a:ln>
+                          <a:solidFill>
+                            <a:schemeClr val="tx1"/>
+                          </a:solidFill>
+                        </a:ln>
+                      </wps:spPr>
+                      <wps:style>
+                        <a:lnRef idx="2">
+                          <a:schemeClr val="accent1">
+                            <a:shade val="15000"/>
+                          </a:schemeClr>
+                        </a:lnRef>
+                        <a:fillRef idx="1">
+                          <a:schemeClr val="accent1"/>
+                        </a:fillRef>
+                        <a:effectRef idx="0">
+                          <a:schemeClr val="accent1"/>
+                        </a:effectRef>
+                        <a:fontRef idx="minor">
+                          <a:schemeClr val="lt1"/>
+                        </a:fontRef>
+                      </wps:style>
+                      <wps:bodyPr rot="0" spcFirstLastPara="0" vertOverflow="overflow" horzOverflow="overflow" vert="horz" wrap="square" lIns="91440" tIns="45720" rIns="91440" bIns="45720" numCol="1" spcCol="0" rtlCol="0" fromWordArt="0" anchor="ctr" anchorCtr="0" forceAA="0" compatLnSpc="1">
+                        <a:prstTxWarp prst="textNoShape">
+                          <a:avLst/>
+                        </a:prstTxWarp>
+                        <a:noAutofit/>
+                      </wps:bodyPr>
+                    </wps:wsp>
+                  </a:graphicData>
+                </a:graphic>
+              </wp:anchor>
+            </w:drawing>
+          </mc:Choice>
+          <mc:Fallback>
+            <w:pict>
+              <v:rect w14:anchorId="31ABF09C" id="Rectangle 3" o:spid="_x0000_s1026" style="position:absolute;margin-left:137.15pt;margin-top:51.55pt;width:80.6pt;height:38.15pt;z-index:251675648;visibility:visible;mso-wrap-style:square;mso-wrap-distance-left:9pt;mso-wrap-distance-top:0;mso-wrap-distance-right:9pt;mso-wrap-distance-bottom:0;mso-position-horizontal:absolute;mso-position-horizontal-relative:text;mso-position-vertical:absolute;mso-position-vertical-relative:text;v-text-anchor:middle" o:gfxdata="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" filled="f" strokecolor="black [3213]" strokeweight="1pt"/>
+            </w:pict>
+          </mc:Fallback>
+        </mc:AlternateContent>
+      </w:r>
+      <w:r>
+        <w:rPr>
+          <w:noProof/>
+          <w:lang w:val="en-GB"/>
+        </w:rPr>
+        <mc:AlternateContent>
+          <mc:Choice Requires="wps">
+            <w:drawing>
+              <wp:anchor distT="0" distB="0" distL="114300" distR="114300" simplePos="0" relativeHeight="251673600" behindDoc="0" locked="0" layoutInCell="1" allowOverlap="1" wp14:anchorId="0D635163" wp14:editId="6C8879FE">
+                <wp:simplePos x="0" y="0"/>
+                <wp:positionH relativeFrom="column">
+                  <wp:posOffset>1735417</wp:posOffset>
+                </wp:positionH>
+                <wp:positionV relativeFrom="paragraph">
+                  <wp:posOffset>47596</wp:posOffset>
+                </wp:positionV>
+                <wp:extent cx="1023582" cy="484496"/>
+                <wp:effectExtent l="0" t="0" r="24765" b="11430"/>
+                <wp:wrapNone/>
+                <wp:docPr id="397563631" name="Rectangle 3"/>
+                <wp:cNvGraphicFramePr/>
+                <a:graphic xmlns:a="http://schemas.openxmlformats.org/drawingml/2006/main">
+                  <a:graphicData uri="http://schemas.microsoft.com/office/word/2010/wordprocessingShape">
+                    <wps:wsp>
+                      <wps:cNvSpPr/>
+                      <wps:spPr>
+                        <a:xfrm>
+                          <a:off x="0" y="0"/>
+                          <a:ext cx="1023582" cy="484496"/>
+                        </a:xfrm>
+                        <a:prstGeom prst="rect">
+                          <a:avLst/>
+                        </a:prstGeom>
+                        <a:noFill/>
+                        <a:ln>
+                          <a:solidFill>
+                            <a:schemeClr val="tx1"/>
+                          </a:solidFill>
+                        </a:ln>
+                      </wps:spPr>
+                      <wps:style>
+                        <a:lnRef idx="2">
+                          <a:schemeClr val="accent1">
+                            <a:shade val="15000"/>
+                          </a:schemeClr>
+                        </a:lnRef>
+                        <a:fillRef idx="1">
+                          <a:schemeClr val="accent1"/>
+                        </a:fillRef>
+                        <a:effectRef idx="0">
+                          <a:schemeClr val="accent1"/>
+                        </a:effectRef>
+                        <a:fontRef idx="minor">
+                          <a:schemeClr val="lt1"/>
+                        </a:fontRef>
+                      </wps:style>
+                      <wps:bodyPr rot="0" spcFirstLastPara="0" vertOverflow="overflow" horzOverflow="overflow" vert="horz" wrap="square" lIns="91440" tIns="45720" rIns="91440" bIns="45720" numCol="1" spcCol="0" rtlCol="0" fromWordArt="0" anchor="ctr" anchorCtr="0" forceAA="0" compatLnSpc="1">
+                        <a:prstTxWarp prst="textNoShape">
+                          <a:avLst/>
+                        </a:prstTxWarp>
+                        <a:noAutofit/>
+                      </wps:bodyPr>
+                    </wps:wsp>
+                  </a:graphicData>
+                </a:graphic>
+              </wp:anchor>
+            </w:drawing>
+          </mc:Choice>
+          <mc:Fallback>
+            <w:pict>
+              <v:rect w14:anchorId="4272C19C" id="Rectangle 3" o:spid="_x0000_s1026" style="position:absolute;margin-left:136.65pt;margin-top:3.75pt;width:80.6pt;height:38.15pt;z-index:251673600;visibility:visible;mso-wrap-style:square;mso-wrap-distance-left:9pt;mso-wrap-distance-top:0;mso-wrap-distance-right:9pt;mso-wrap-distance-bottom:0;mso-position-horizontal:absolute;mso-position-horizontal-relative:text;mso-position-vertical:absolute;mso-position-vertical-relative:text;v-text-anchor:middle" o:gfxdata="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" filled="f" strokecolor="black [3213]" strokeweight="1pt"/>
+            </w:pict>
+          </mc:Fallback>
+        </mc:AlternateContent>
+      </w:r>
+      <w:r>
+        <w:rPr>
+          <w:noProof/>
+          <w:lang w:val="en-GB"/>
+        </w:rPr>
+        <mc:AlternateContent>
+          <mc:Choice Requires="wps">
+            <w:drawing>
+              <wp:anchor distT="0" distB="0" distL="114300" distR="114300" simplePos="0" relativeHeight="251671552" behindDoc="0" locked="0" layoutInCell="1" allowOverlap="1" wp14:anchorId="4EA48342" wp14:editId="08984D16">
+                <wp:simplePos x="0" y="0"/>
+                <wp:positionH relativeFrom="column">
+                  <wp:posOffset>102358</wp:posOffset>
+                </wp:positionH>
+                <wp:positionV relativeFrom="paragraph">
+                  <wp:posOffset>270889</wp:posOffset>
+                </wp:positionV>
+                <wp:extent cx="1023582" cy="484496"/>
+                <wp:effectExtent l="0" t="0" r="24765" b="11430"/>
+                <wp:wrapNone/>
+                <wp:docPr id="241485286" name="Rectangle 3"/>
+                <wp:cNvGraphicFramePr/>
+                <a:graphic xmlns:a="http://schemas.openxmlformats.org/drawingml/2006/main">
+                  <a:graphicData uri="http://schemas.microsoft.com/office/word/2010/wordprocessingShape">
+                    <wps:wsp>
+                      <wps:cNvSpPr/>
+                      <wps:spPr>
+                        <a:xfrm>
+                          <a:off x="0" y="0"/>
+                          <a:ext cx="1023582" cy="484496"/>
+                        </a:xfrm>
+                        <a:prstGeom prst="rect">
+                          <a:avLst/>
+                        </a:prstGeom>
+                        <a:noFill/>
+                        <a:ln>
+                          <a:solidFill>
+                            <a:schemeClr val="tx1"/>
+                          </a:solidFill>
+                        </a:ln>
+                      </wps:spPr>
+                      <wps:style>
+                        <a:lnRef idx="2">
+                          <a:schemeClr val="accent1">
+                            <a:shade val="15000"/>
+                          </a:schemeClr>
+                        </a:lnRef>
+                        <a:fillRef idx="1">
+                          <a:schemeClr val="accent1"/>
+                        </a:fillRef>
+                        <a:effectRef idx="0">
+                          <a:schemeClr val="accent1"/>
+                        </a:effectRef>
+                        <a:fontRef idx="minor">
+                          <a:schemeClr val="lt1"/>
+                        </a:fontRef>
+                      </wps:style>
+                      <wps:bodyPr rot="0" spcFirstLastPara="0" vertOverflow="overflow" horzOverflow="overflow" vert="horz" wrap="square" lIns="91440" tIns="45720" rIns="91440" bIns="45720" numCol="1" spcCol="0" rtlCol="0" fromWordArt="0" anchor="ctr" anchorCtr="0" forceAA="0" compatLnSpc="1">
+                        <a:prstTxWarp prst="textNoShape">
+                          <a:avLst/>
+                        </a:prstTxWarp>
+                        <a:noAutofit/>
+                      </wps:bodyPr>
+                    </wps:wsp>
+                  </a:graphicData>
+                </a:graphic>
+              </wp:anchor>
+            </w:drawing>
+          </mc:Choice>
+          <mc:Fallback>
+            <w:pict>
+              <v:rect w14:anchorId="23DDD7E5" id="Rectangle 3" o:spid="_x0000_s1026" style="position:absolute;margin-left:8.05pt;margin-top:21.35pt;width:80.6pt;height:38.15pt;z-index:251671552;visibility:visible;mso-wrap-style:square;mso-wrap-distance-left:9pt;mso-wrap-distance-top:0;mso-wrap-distance-right:9pt;mso-wrap-distance-bottom:0;mso-position-horizontal:absolute;mso-position-horizontal-relative:text;mso-position-vertical:absolute;mso-position-vertical-relative:text;v-text-anchor:middle" o:gfxdata="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" filled="f" strokecolor="black [3213]" strokeweight="1pt"/>
+            </w:pict>
+          </mc:Fallback>
+        </mc:AlternateContent>
+      </w:r>
+      <w:r>
+        <w:rPr>
+          <w:rFonts w:ascii="Abadi" w:hAnsi="Abadi"/>
+          <w:sz w:val="32"/>
+          <w:szCs w:val="32"/>
+          <w:lang w:val="en-GB"/>
+        </w:rPr>
+        <w:t xml:space="preserve"> </w:t>
+      </w:r>
+    </w:p>
+    <w:p>
+      <w:pPr>
+        <w:rPr>
+          <w:rFonts w:ascii="Abadi" w:hAnsi="Abadi"/>
+          <w:sz w:val="32"/>
+          <w:szCs w:val="32"/>
+          <w:lang w:val="en-GB"/>
+        </w:rPr>
+      </w:pPr>
+      <w:r>
+        <w:rPr>
+          <w:rFonts w:ascii="Abadi" w:hAnsi="Abadi"/>
+          <w:noProof/>
+          <w:sz w:val="28"/>
+          <w:szCs w:val="28"/>
+          <w:lang w:val="en-GB"/>
+        </w:rPr>
+        <mc:AlternateContent>
+          <mc:Choice Requires="wps">
+            <w:drawing>
+              <wp:anchor distT="0" distB="0" distL="114300" distR="114300" simplePos="0" relativeHeight="251722752" behindDoc="0" locked="0" layoutInCell="1" allowOverlap="1" wp14:anchorId="0E2AC1FF" wp14:editId="7440327B">
+                <wp:simplePos x="0" y="0"/>
+                <wp:positionH relativeFrom="column">
+                  <wp:posOffset>3816350</wp:posOffset>
+                </wp:positionH>
+                <wp:positionV relativeFrom="paragraph">
+                  <wp:posOffset>212090</wp:posOffset>
+                </wp:positionV>
+                <wp:extent cx="574675" cy="273050"/>
+                <wp:effectExtent l="0" t="0" r="15875" b="12700"/>
+                <wp:wrapNone/>
+                <wp:docPr id="323241272" name="Text Box 39"/>
+                <wp:cNvGraphicFramePr/>
+                <a:graphic xmlns:a="http://schemas.openxmlformats.org/drawingml/2006/main">
+                  <a:graphicData uri="http://schemas.microsoft.com/office/word/2010/wordprocessingShape">
+                    <wps:wsp>
+                      <wps:cNvSpPr txBox="1"/>
+                      <wps:spPr>
+                        <a:xfrm>
+                          <a:off x="0" y="0"/>
+                          <a:ext cx="574675" cy="273050"/>
+                        </a:xfrm>
+                        <a:prstGeom prst="rect">
+                          <a:avLst/>
+                        </a:prstGeom>
+                        <a:solidFill>
+                          <a:schemeClr val="lt1"/>
+                        </a:solidFill>
+                        <a:ln w="6350">
+                          <a:solidFill>
+                            <a:prstClr val="black"/>
+                          </a:solidFill>
+                        </a:ln>
+                      </wps:spPr>
+                      <wps:txbx>
+                        <w:txbxContent>
+                          <w:p>
+                            <w:pPr>
+                              <w:rPr>
+                                <w:lang w:val="en-GB"/>
+                              </w:rPr>
+                            </w:pPr>
+                            <w:r>
+                              <w:rPr>
+                                <w:lang w:val="en-GB"/>
+                              </w:rPr>
+                              <w:t>Font</w:t>
+                            </w:r>
+                          </w:p>
+                        </w:txbxContent>
+                      </wps:txbx>
+                      <wps:bodyPr rot="0" spcFirstLastPara="0" vertOverflow="overflow" horzOverflow="overflow" vert="horz" wrap="square" lIns="91440" tIns="45720" rIns="91440" bIns="45720" numCol="1" spcCol="0" rtlCol="0" fromWordArt="0" anchor="t" anchorCtr="0" forceAA="0" compatLnSpc="1">
+                        <a:prstTxWarp prst="textNoShape">
+                          <a:avLst/>
+                        </a:prstTxWarp>
+                        <a:noAutofit/>
+                      </wps:bodyPr>
+                    </wps:wsp>
+                  </a:graphicData>
+                </a:graphic>
+                <wp14:sizeRelH relativeFrom="margin">
+                  <wp14:pctWidth>0</wp14:pctWidth>
+                </wp14:sizeRelH>
+                <wp14:sizeRelV relativeFrom="margin">
+                  <wp14:pctHeight>0</wp14:pctHeight>
+                </wp14:sizeRelV>
+              </wp:anchor>
+            </w:drawing>
+          </mc:Choice>
+          <mc:Fallback>
+            <w:pict>
+              <v:shape w14:anchorId="0E2AC1FF" id="_x0000_s1033" type="#_x0000_t202" style="position:absolute;margin-left:300.5pt;margin-top:16.7pt;width:45.25pt;height:21.5pt;z-index:251722752;visibility:visible;mso-wrap-style:square;mso-width-percent:0;mso-height-percent:0;mso-wrap-distance-left:9pt;mso-wrap-distance-top:0;mso-wrap-distance-right:9pt;mso-wrap-distance-bottom:0;mso-position-horizontal:absolute;mso-position-horizontal-relative:text;mso-position-vertical:absolute;mso-position-vertical-relative:text;mso-width-percent:0;mso-height-percent:0;mso-width-relative:margin;mso-height-relative:margin;v-text-anchor:top" o:gfxdata="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" fillcolor="white [3201]" strokeweight=".5pt">
+                <v:textbox>
+                  <w:txbxContent>
+                    <w:p>
+                      <w:pPr>
+                        <w:rPr>
+                          <w:lang w:val="en-GB"/>
+                        </w:rPr>
+                      </w:pPr>
+                      <w:r>
+                        <w:rPr>
+                          <w:lang w:val="en-GB"/>
+                        </w:rPr>
+                        <w:t>Font</w:t>
+                      </w:r>
+                    </w:p>
+                  </w:txbxContent>
+                </v:textbox>
+              </v:shape>
+            </w:pict>
+          </mc:Fallback>
+        </mc:AlternateContent>
+      </w:r>
+      <w:r>
+        <w:rPr>
+          <w:rFonts w:ascii="Abadi" w:hAnsi="Abadi"/>
+          <w:noProof/>
+          <w:sz w:val="28"/>
+          <w:szCs w:val="28"/>
+          <w:lang w:val="en-GB"/>
+        </w:rPr>
+        <mc:AlternateContent>
+          <mc:Choice Requires="wpi">
+            <w:drawing>
+              <wp:anchor distT="0" distB="0" distL="114300" distR="114300" simplePos="0" relativeHeight="251719680" behindDoc="0" locked="0" layoutInCell="1" allowOverlap="1" wp14:anchorId="34E6AC97" wp14:editId="3FC3F39D">
+                <wp:simplePos x="0" y="0"/>
+                <wp:positionH relativeFrom="column">
+                  <wp:posOffset>4940935</wp:posOffset>
+                </wp:positionH>
+                <wp:positionV relativeFrom="paragraph">
+                  <wp:posOffset>-241935</wp:posOffset>
+                </wp:positionV>
+                <wp:extent cx="581430" cy="629285"/>
+                <wp:effectExtent l="38100" t="38100" r="47625" b="37465"/>
+                <wp:wrapNone/>
+                <wp:docPr id="1163465973" name="Ink 38"/>
+                <wp:cNvGraphicFramePr/>
+                <a:graphic xmlns:a="http://schemas.openxmlformats.org/drawingml/2006/main">
+                  <a:graphicData uri="http://schemas.microsoft.com/office/word/2010/wordprocessingInk">
+                    <w14:contentPart bwMode="auto" r:id="rId18">
+                      <w14:nvContentPartPr>
+                        <w14:cNvContentPartPr/>
+                      </w14:nvContentPartPr>
+                      <w14:xfrm>
+                        <a:off x="0" y="0"/>
+                        <a:ext cx="581430" cy="629285"/>
+                      </w14:xfrm>
+                    </w14:contentPart>
+                  </a:graphicData>
+                </a:graphic>
+              </wp:anchor>
+            </w:drawing>
+          </mc:Choice>
+          <mc:Fallback>
+            <w:pict>
+              <v:shape w14:anchorId="40874FB4" id="Ink 38" o:spid="_x0000_s1026" type="#_x0000_t75" style="position:absolute;margin-left:388.55pt;margin-top:-19.55pt;width:46.8pt;height:50.5pt;z-index:251719680;visibility:visible;mso-wrap-style:square;mso-wrap-distance-left:9pt;mso-wrap-distance-top:0;mso-wrap-distance-right:9pt;mso-wrap-distance-bottom:0;mso-position-horizontal:absolute;mso-position-horizontal-relative:text;mso-position-vertical:absolute;mso-position-vertical-relative:text" o:gfxdata="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">
+                <v:imagedata r:id="rId19" o:title=""/>
+              </v:shape>
+            </w:pict>
+          </mc:Fallback>
+        </mc:AlternateContent>
+      </w:r>
+      <w:r>
+        <w:rPr>
+          <w:rFonts w:ascii="Abadi" w:hAnsi="Abadi"/>
+          <w:noProof/>
+          <w:sz w:val="28"/>
+          <w:szCs w:val="28"/>
+          <w:lang w:val="en-GB"/>
+        </w:rPr>
+        <mc:AlternateContent>
+          <mc:Choice Requires="wps">
+            <w:drawing>
+              <wp:anchor distT="0" distB="0" distL="114300" distR="114300" simplePos="0" relativeHeight="251711488" behindDoc="0" locked="0" layoutInCell="1" allowOverlap="1" wp14:anchorId="1F3B0CFA" wp14:editId="7971F0E8">
+                <wp:simplePos x="0" y="0"/>
+                <wp:positionH relativeFrom="column">
+                  <wp:posOffset>3697800</wp:posOffset>
+                </wp:positionH>
+                <wp:positionV relativeFrom="paragraph">
+                  <wp:posOffset>106856</wp:posOffset>
+                </wp:positionV>
+                <wp:extent cx="829945" cy="694830"/>
+                <wp:effectExtent l="0" t="0" r="27305" b="10160"/>
+                <wp:wrapNone/>
+                <wp:docPr id="842395627" name="Rectangle 32"/>
+                <wp:cNvGraphicFramePr/>
+                <a:graphic xmlns:a="http://schemas.openxmlformats.org/drawingml/2006/main">
+                  <a:graphicData uri="http://schemas.microsoft.com/office/word/2010/wordprocessingShape">
+                    <wps:wsp>
+                      <wps:cNvSpPr/>
+                      <wps:spPr>
+                        <a:xfrm>
+                          <a:off x="0" y="0"/>
+                          <a:ext cx="829945" cy="694830"/>
+                        </a:xfrm>
+                        <a:prstGeom prst="rect">
+                          <a:avLst/>
+                        </a:prstGeom>
+                        <a:noFill/>
+                      </wps:spPr>
+                      <wps:style>
+                        <a:lnRef idx="2">
+                          <a:schemeClr val="accent1">
+                            <a:shade val="15000"/>
+                          </a:schemeClr>
+                        </a:lnRef>
+                        <a:fillRef idx="1">
+                          <a:schemeClr val="accent1"/>
+                        </a:fillRef>
+                        <a:effectRef idx="0">
+                          <a:schemeClr val="accent1"/>
+                        </a:effectRef>
+                        <a:fontRef idx="minor">
+                          <a:schemeClr val="lt1"/>
+                        </a:fontRef>
+                      </wps:style>
+                      <wps:bodyPr rot="0" spcFirstLastPara="0" vertOverflow="overflow" horzOverflow="overflow" vert="horz" wrap="square" lIns="91440" tIns="45720" rIns="91440" bIns="45720" numCol="1" spcCol="0" rtlCol="0" fromWordArt="0" anchor="ctr" anchorCtr="0" forceAA="0" compatLnSpc="1">
+                        <a:prstTxWarp prst="textNoShape">
+                          <a:avLst/>
+                        </a:prstTxWarp>
+                        <a:noAutofit/>
+                      </wps:bodyPr>
+                    </wps:wsp>
+                  </a:graphicData>
+                </a:graphic>
+                <wp14:sizeRelH relativeFrom="margin">
+                  <wp14:pctWidth>0</wp14:pctWidth>
+                </wp14:sizeRelH>
+                <wp14:sizeRelV relativeFrom="margin">
+                  <wp14:pctHeight>0</wp14:pctHeight>
+                </wp14:sizeRelV>
+              </wp:anchor>
+            </w:drawing>
+          </mc:Choice>
+          <mc:Fallback>
+            <w:pict>
+              <v:rect w14:anchorId="0C429C2F" id="Rectangle 32" o:spid="_x0000_s1026" style="position:absolute;margin-left:291.15pt;margin-top:8.4pt;width:65.35pt;height:54.7pt;z-index:251711488;visibility:visible;mso-wrap-style:square;mso-width-percent:0;mso-height-percent:0;mso-wrap-distance-left:9pt;mso-wrap-distance-top:0;mso-wrap-distance-right:9pt;mso-wrap-distance-bottom:0;mso-position-horizontal:absolute;mso-position-horizontal-relative:text;mso-position-vertical:absolute;mso-position-vertical-relative:text;mso-width-percent:0;mso-height-percent:0;mso-width-relative:margin;mso-height-relative:margin;v-text-anchor:middle" o:gfxdata="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" filled="f" strokecolor="#09101d [484]" strokeweight="1pt"/>
+            </w:pict>
+          </mc:Fallback>
+        </mc:AlternateContent>
+      </w:r>
+    </w:p>
+    <w:p>
+      <w:pPr>
+        <w:rPr>
+          <w:rFonts w:ascii="Abadi" w:hAnsi="Abadi"/>
+          <w:sz w:val="32"/>
+          <w:szCs w:val="32"/>
+          <w:lang w:val="en-GB"/>
+        </w:rPr>
+      </w:pPr>
+      <w:r>
+        <w:rPr>
+          <w:rFonts w:ascii="Abadi" w:hAnsi="Abadi"/>
+          <w:noProof/>
+          <w:sz w:val="28"/>
+          <w:szCs w:val="28"/>
+          <w:lang w:val="en-GB"/>
+        </w:rPr>
+        <mc:AlternateContent>
+          <mc:Choice Requires="wps">
+            <w:drawing>
+              <wp:anchor distT="0" distB="0" distL="114300" distR="114300" simplePos="0" relativeHeight="251731968" behindDoc="0" locked="0" layoutInCell="1" allowOverlap="1" wp14:anchorId="1B661824" wp14:editId="5D4C9083">
+                <wp:simplePos x="0" y="0"/>
+                <wp:positionH relativeFrom="column">
+                  <wp:posOffset>4575175</wp:posOffset>
+                </wp:positionH>
+                <wp:positionV relativeFrom="paragraph">
+                  <wp:posOffset>33655</wp:posOffset>
+                </wp:positionV>
+                <wp:extent cx="276225" cy="800100"/>
+                <wp:effectExtent l="38100" t="0" r="28575" b="95250"/>
+                <wp:wrapNone/>
+                <wp:docPr id="1179699271" name="Connector: Elbow 40"/>
+                <wp:cNvGraphicFramePr/>
+                <a:graphic xmlns:a="http://schemas.openxmlformats.org/drawingml/2006/main">
+                  <a:graphicData uri="http://schemas.microsoft.com/office/word/2010/wordprocessingShape">
+                    <wps:wsp>
+                      <wps:cNvCnPr/>
+                      <wps:spPr>
+                        <a:xfrm flipH="1">
+                          <a:off x="0" y="0"/>
+                          <a:ext cx="276225" cy="800100"/>
+                        </a:xfrm>
+                        <a:prstGeom prst="bentConnector3">
+                          <a:avLst>
+                            <a:gd name="adj1" fmla="val -1220"/>
+                          </a:avLst>
+                        </a:prstGeom>
+                        <a:ln>
+                          <a:tailEnd type="triangle"/>
+                        </a:ln>
+                      </wps:spPr>
+                      <wps:style>
+                        <a:lnRef idx="1">
+                          <a:schemeClr val="dk1"/>
+                        </a:lnRef>
+                        <a:fillRef idx="0">
+                          <a:schemeClr val="dk1"/>
+                        </a:fillRef>
+                        <a:effectRef idx="0">
+                          <a:schemeClr val="dk1"/>
+                        </a:effectRef>
+                        <a:fontRef idx="minor">
+                          <a:schemeClr val="tx1"/>
+                        </a:fontRef>
+                      </wps:style>
+                      <wps:bodyPr/>
+                    </wps:wsp>
+                  </a:graphicData>
+                </a:graphic>
+                <wp14:sizeRelH relativeFrom="margin">
+                  <wp14:pctWidth>0</wp14:pctWidth>
+                </wp14:sizeRelH>
+                <wp14:sizeRelV relativeFrom="margin">
+                  <wp14:pctHeight>0</wp14:pctHeight>
+                </wp14:sizeRelV>
+              </wp:anchor>
+            </w:drawing>
+          </mc:Choice>
+          <mc:Fallback>
+            <w:pict>
+              <v:shape w14:anchorId="100BA480" id="Connector: Elbow 40" o:spid="_x0000_s1026" type="#_x0000_t34" style="position:absolute;margin-left:360.25pt;margin-top:2.65pt;width:21.75pt;height:63pt;flip:x;z-index:251731968;visibility:visible;mso-wrap-style:square;mso-width-percent:0;mso-height-percent:0;mso-wrap-distance-left:9pt;mso-wrap-distance-top:0;mso-wrap-distance-right:9pt;mso-wrap-distance-bottom:0;mso-position-horizontal:absolute;mso-position-horizontal-relative:text;mso-position-vertical:absolute;mso-position-vertical-relative:text;mso-width-percent:0;mso-height-percent:0;mso-width-relative:margin;mso-height-relative:margin" o:gfxdata="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" adj="-264" strokecolor="black [3200]" strokeweight=".5pt">
+                <v:stroke endarrow="block"/>
+              </v:shape>
+            </w:pict>
+          </mc:Fallback>
+        </mc:AlternateContent>
+      </w:r>
+    </w:p>
+    <w:p>
+      <w:pPr>
+        <w:rPr>
+          <w:rFonts w:ascii="Abadi" w:hAnsi="Abadi"/>
+          <w:sz w:val="32"/>
+          <w:szCs w:val="32"/>
+          <w:lang w:val="en-GB"/>
+        </w:rPr>
+      </w:pPr>
+      <w:r>
+        <w:rPr>
+          <w:rFonts w:ascii="Abadi" w:hAnsi="Abadi"/>
+          <w:noProof/>
+          <w:sz w:val="28"/>
+          <w:szCs w:val="28"/>
+          <w:lang w:val="en-GB"/>
+        </w:rPr>
+        <mc:AlternateContent>
+          <mc:Choice Requires="wps">
+            <w:drawing>
+              <wp:anchor distT="0" distB="0" distL="114300" distR="114300" simplePos="0" relativeHeight="251724800" behindDoc="0" locked="0" layoutInCell="1" allowOverlap="1" wp14:anchorId="6AB2DE5E" wp14:editId="1EC27172">
+                <wp:simplePos x="0" y="0"/>
+                <wp:positionH relativeFrom="column">
+                  <wp:posOffset>3825875</wp:posOffset>
+                </wp:positionH>
+                <wp:positionV relativeFrom="paragraph">
+                  <wp:posOffset>258445</wp:posOffset>
+                </wp:positionV>
+                <wp:extent cx="574675" cy="273050"/>
+                <wp:effectExtent l="0" t="0" r="15875" b="12700"/>
+                <wp:wrapNone/>
+                <wp:docPr id="1791245293" name="Text Box 39"/>
+                <wp:cNvGraphicFramePr/>
+                <a:graphic xmlns:a="http://schemas.openxmlformats.org/drawingml/2006/main">
+                  <a:graphicData uri="http://schemas.microsoft.com/office/word/2010/wordprocessingShape">
+                    <wps:wsp>
+                      <wps:cNvSpPr txBox="1"/>
+                      <wps:spPr>
+                        <a:xfrm>
+                          <a:off x="0" y="0"/>
+                          <a:ext cx="574675" cy="273050"/>
+                        </a:xfrm>
+                        <a:prstGeom prst="rect">
+                          <a:avLst/>
+                        </a:prstGeom>
+                        <a:solidFill>
+                          <a:schemeClr val="lt1"/>
+                        </a:solidFill>
+                        <a:ln w="6350">
+                          <a:solidFill>
+                            <a:prstClr val="black"/>
+                          </a:solidFill>
+                        </a:ln>
+                      </wps:spPr>
+                      <wps:txbx>
+                        <w:txbxContent>
+                          <w:p>
+                            <w:pPr>
+                              <w:rPr>
+                                <w:lang w:val="en-GB"/>
+                              </w:rPr>
+                            </w:pPr>
+                            <w:r>
+                              <w:rPr>
+                                <w:lang w:val="en-GB"/>
+                              </w:rPr>
+                              <w:t>Color</w:t>
+                            </w:r>
+                          </w:p>
+                        </w:txbxContent>
+                      </wps:txbx>
+                      <wps:bodyPr rot="0" spcFirstLastPara="0" vertOverflow="overflow" horzOverflow="overflow" vert="horz" wrap="square" lIns="91440" tIns="45720" rIns="91440" bIns="45720" numCol="1" spcCol="0" rtlCol="0" fromWordArt="0" anchor="t" anchorCtr="0" forceAA="0" compatLnSpc="1">
+                        <a:prstTxWarp prst="textNoShape">
+                          <a:avLst/>
+                        </a:prstTxWarp>
+                        <a:noAutofit/>
+                      </wps:bodyPr>
+                    </wps:wsp>
+                  </a:graphicData>
+                </a:graphic>
+                <wp14:sizeRelH relativeFrom="margin">
+                  <wp14:pctWidth>0</wp14:pctWidth>
+                </wp14:sizeRelH>
+                <wp14:sizeRelV relativeFrom="margin">
+                  <wp14:pctHeight>0</wp14:pctHeight>
+                </wp14:sizeRelV>
+              </wp:anchor>
+            </w:drawing>
+          </mc:Choice>
+          <mc:Fallback>
+            <w:pict>
+              <v:shape w14:anchorId="6AB2DE5E" id="_x0000_s1034" type="#_x0000_t202" style="position:absolute;margin-left:301.25pt;margin-top:20.35pt;width:45.25pt;height:21.5pt;z-index:251724800;visibility:visible;mso-wrap-style:square;mso-width-percent:0;mso-height-percent:0;mso-wrap-distance-left:9pt;mso-wrap-distance-top:0;mso-wrap-distance-right:9pt;mso-wrap-distance-bottom:0;mso-position-horizontal:absolute;mso-position-horizontal-relative:text;mso-position-vertical:absolute;mso-position-vertical-relative:text;mso-width-percent:0;mso-height-percent:0;mso-width-relative:margin;mso-height-relative:margin;v-text-anchor:top" o:gfxdata="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" fillcolor="white [3201]" strokeweight=".5pt">
+                <v:textbox>
+                  <w:txbxContent>
+                    <w:p>
+                      <w:pPr>
+                        <w:rPr>
+                          <w:lang w:val="en-GB"/>
+                        </w:rPr>
+                      </w:pPr>
+                      <w:r>
+                        <w:rPr>
+                          <w:lang w:val="en-GB"/>
+                        </w:rPr>
+                        <w:t>Color</w:t>
+                      </w:r>
+                    </w:p>
+                  </w:txbxContent>
+                </v:textbox>
+              </v:shape>
+            </w:pict>
+          </mc:Fallback>
+        </mc:AlternateContent>
+      </w:r>
+      <w:r>
+        <w:rPr>
+          <w:rFonts w:ascii="Abadi" w:hAnsi="Abadi"/>
+          <w:noProof/>
+          <w:sz w:val="28"/>
+          <w:szCs w:val="28"/>
+          <w:lang w:val="en-GB"/>
+        </w:rPr>
+        <mc:AlternateContent>
+          <mc:Choice Requires="wps">
+            <w:drawing>
+              <wp:anchor distT="0" distB="0" distL="114300" distR="114300" simplePos="0" relativeHeight="251713536" behindDoc="0" locked="0" layoutInCell="1" allowOverlap="1" wp14:anchorId="6D6197D4" wp14:editId="474949F3">
+                <wp:simplePos x="0" y="0"/>
+                <wp:positionH relativeFrom="column">
+                  <wp:posOffset>3714100</wp:posOffset>
+                </wp:positionH>
+                <wp:positionV relativeFrom="paragraph">
+                  <wp:posOffset>209413</wp:posOffset>
+                </wp:positionV>
+                <wp:extent cx="829945" cy="694830"/>
+                <wp:effectExtent l="0" t="0" r="27305" b="10160"/>
+                <wp:wrapNone/>
+                <wp:docPr id="1214441915" name="Rectangle 32"/>
+                <wp:cNvGraphicFramePr/>
+                <a:graphic xmlns:a="http://schemas.openxmlformats.org/drawingml/2006/main">
+                  <a:graphicData uri="http://schemas.microsoft.com/office/word/2010/wordprocessingShape">
+                    <wps:wsp>
+                      <wps:cNvSpPr/>
+                      <wps:spPr>
+                        <a:xfrm>
+                          <a:off x="0" y="0"/>
+                          <a:ext cx="829945" cy="694830"/>
+                        </a:xfrm>
+                        <a:prstGeom prst="rect">
+                          <a:avLst/>
+                        </a:prstGeom>
+                        <a:noFill/>
+                      </wps:spPr>
+                      <wps:style>
+                        <a:lnRef idx="2">
+                          <a:schemeClr val="accent1">
+                            <a:shade val="15000"/>
+                          </a:schemeClr>
+                        </a:lnRef>
+                        <a:fillRef idx="1">
+                          <a:schemeClr val="accent1"/>
+                        </a:fillRef>
+                        <a:effectRef idx="0">
+                          <a:schemeClr val="accent1"/>
+                        </a:effectRef>
+                        <a:fontRef idx="minor">
+                          <a:schemeClr val="lt1"/>
+                        </a:fontRef>
+                      </wps:style>
+                      <wps:bodyPr rot="0" spcFirstLastPara="0" vertOverflow="overflow" horzOverflow="overflow" vert="horz" wrap="square" lIns="91440" tIns="45720" rIns="91440" bIns="45720" numCol="1" spcCol="0" rtlCol="0" fromWordArt="0" anchor="ctr" anchorCtr="0" forceAA="0" compatLnSpc="1">
+                        <a:prstTxWarp prst="textNoShape">
+                          <a:avLst/>
+                        </a:prstTxWarp>
+                        <a:noAutofit/>
+                      </wps:bodyPr>
+                    </wps:wsp>
+                  </a:graphicData>
+                </a:graphic>
+                <wp14:sizeRelH relativeFrom="margin">
+                  <wp14:pctWidth>0</wp14:pctWidth>
+                </wp14:sizeRelH>
+                <wp14:sizeRelV relativeFrom="margin">
+                  <wp14:pctHeight>0</wp14:pctHeight>
+                </wp14:sizeRelV>
+              </wp:anchor>
+            </w:drawing>
+          </mc:Choice>
+          <mc:Fallback>
+            <w:pict>
+              <v:rect w14:anchorId="16233292" id="Rectangle 32" o:spid="_x0000_s1026" style="position:absolute;margin-left:292.45pt;margin-top:16.5pt;width:65.35pt;height:54.7pt;z-index:251713536;visibility:visible;mso-wrap-style:square;mso-width-percent:0;mso-height-percent:0;mso-wrap-distance-left:9pt;mso-wrap-distance-top:0;mso-wrap-distance-right:9pt;mso-wrap-distance-bottom:0;mso-position-horizontal:absolute;mso-position-horizontal-relative:text;mso-position-vertical:absolute;mso-position-vertical-relative:text;mso-width-percent:0;mso-height-percent:0;mso-width-relative:margin;mso-height-relative:margin;v-text-anchor:middle" o:gfxdata="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" filled="f" strokecolor="#09101d [484]" strokeweight="1pt"/>
+            </w:pict>
+          </mc:Fallback>
+        </mc:AlternateContent>
+      </w:r>
+    </w:p>
+    <w:p>
+      <w:pPr>
+        <w:pStyle w:val="ListParagraph"/>
+        <w:numPr>
+          <w:ilvl w:val="0"/>
+          <w:numId w:val="7"/>
+        </w:numPr>
+        <w:rPr>
+          <w:rFonts w:ascii="Abadi" w:hAnsi="Abadi"/>
+          <w:sz w:val="32"/>
+          <w:szCs w:val="32"/>
+          <w:lang w:val="en-GB"/>
+        </w:rPr>
+      </w:pPr>
+      <w:r>
+        <w:rPr>
+          <w:rFonts w:ascii="Abadi" w:hAnsi="Abadi"/>
+          <w:sz w:val="32"/>
+          <w:szCs w:val="32"/>
+          <w:lang w:val="en-GB"/>
+        </w:rPr>
+        <w:t xml:space="preserve">Font and Color are Subpackages of </w:t>
+      </w:r>
+    </w:p>
+    <w:p>
+      <w:pPr>
+        <w:pStyle w:val="ListParagraph"/>
+        <w:ind w:left="360"/>
+        <w:rPr>
+          <w:rFonts w:ascii="Abadi" w:hAnsi="Abadi"/>
+          <w:sz w:val="32"/>
+          <w:szCs w:val="32"/>
+          <w:lang w:val="en-GB"/>
+        </w:rPr>
+      </w:pPr>
+      <w:r>
+        <w:rPr>
+          <w:rFonts w:ascii="Abadi" w:hAnsi="Abadi"/>
+          <w:sz w:val="32"/>
+          <w:szCs w:val="32"/>
+          <w:lang w:val="en-GB"/>
+        </w:rPr>
+        <w:t>a</w:t>
+      </w:r>
+      <w:r>
+        <w:rPr>
+          <w:rFonts w:ascii="Abadi" w:hAnsi="Abadi"/>
+          <w:sz w:val="32"/>
+          <w:szCs w:val="32"/>
+          <w:lang w:val="en-GB"/>
+        </w:rPr>
+        <w:t xml:space="preserve">wt so do </w:t>
+      </w:r>
+      <w:r>
+        <w:rPr>
+          <w:rFonts w:ascii="Abadi" w:hAnsi="Abadi"/>
+          <w:sz w:val="32"/>
+          <w:szCs w:val="32"/>
+          <w:lang w:val="en-GB"/>
+        </w:rPr>
+        <w:t>event.</w:t>
+      </w:r>
+    </w:p>
+    <w:p>
+      <w:pPr>
+        <w:pStyle w:val="ListParagraph"/>
+        <w:numPr>
+          <w:ilvl w:val="0"/>
+          <w:numId w:val="7"/>
+        </w:numPr>
+        <w:rPr>
+          <w:rFonts w:ascii="Abadi" w:hAnsi="Abadi"/>
+          <w:sz w:val="32"/>
+          <w:szCs w:val="32"/>
+          <w:lang w:val="en-GB"/>
+        </w:rPr>
+      </w:pPr>
+      <w:r>
+        <w:rPr>
+          <w:rFonts w:ascii="Abadi" w:hAnsi="Abadi"/>
+          <w:sz w:val="32"/>
+          <w:szCs w:val="32"/>
+          <w:lang w:val="en-GB"/>
+        </w:rPr>
+        <w:t>Import java.awt.event.*</w:t>
+      </w:r>
+    </w:p>
+    <w:p>
+      <w:pPr>
+        <w:pStyle w:val="ListParagraph"/>
+        <w:numPr>
+          <w:ilvl w:val="0"/>
+          <w:numId w:val="7"/>
+        </w:numPr>
+        <w:rPr>
+          <w:rFonts w:ascii="Abadi" w:hAnsi="Abadi"/>
+          <w:sz w:val="32"/>
+          <w:szCs w:val="32"/>
+          <w:lang w:val="en-GB"/>
+        </w:rPr>
+      </w:pPr>
+      <w:r>
+        <w:rPr>
+          <w:rFonts w:ascii="Abadi" w:hAnsi="Abadi"/>
+          <w:sz w:val="32"/>
+          <w:szCs w:val="32"/>
+          <w:lang w:val="en-GB"/>
+        </w:rPr>
+        <w:t>First class will inherit the listener Interface.</w:t>
+      </w:r>
+    </w:p>
+    <w:tbl>
+      <w:tblPr>
+        <w:tblStyle w:val="TableGrid"/>
+        <w:tblW w:w="0" w:type="auto"/>
+        <w:tblInd w:w="360" w:type="dxa"/>
+        <w:tblLook w:val="04A0" w:firstRow="1" w:lastRow="0" w:firstColumn="1" w:lastColumn="0" w:noHBand="0" w:noVBand="1"/>
+      </w:tblPr>
+      <w:tblGrid>
+        <w:gridCol w:w="3005"/>
+        <w:gridCol w:w="2867"/>
+        <w:gridCol w:w="2784"/>
+      </w:tblGrid>
+      <w:tr>
+        <w:tc>
+          <w:tcPr>
+            <w:tcW w:w="3005" w:type="dxa"/>
+          </w:tcPr>
+          <w:p>
+            <w:pPr>
+              <w:pStyle w:val="ListParagraph"/>
+              <w:ind w:left="0"/>
+              <w:rPr>
+                <w:rFonts w:ascii="Abadi" w:hAnsi="Abadi"/>
+                <w:sz w:val="32"/>
+                <w:szCs w:val="32"/>
+                <w:lang w:val="en-GB"/>
+              </w:rPr>
+            </w:pPr>
+            <w:r>
+              <w:rPr>
+                <w:rFonts w:ascii="Abadi" w:hAnsi="Abadi"/>
+                <w:sz w:val="32"/>
+                <w:szCs w:val="32"/>
+                <w:lang w:val="en-GB"/>
+              </w:rPr>
+              <w:t>Class</w:t>
+            </w:r>
+          </w:p>
+        </w:tc>
+        <w:tc>
+          <w:tcPr>
+            <w:tcW w:w="2867" w:type="dxa"/>
+          </w:tcPr>
+          <w:p>
+            <w:pPr>
+              <w:pStyle w:val="ListParagraph"/>
+              <w:ind w:left="0"/>
+              <w:rPr>
+                <w:rFonts w:ascii="Abadi" w:hAnsi="Abadi"/>
+                <w:sz w:val="32"/>
+                <w:szCs w:val="32"/>
+                <w:lang w:val="en-GB"/>
+              </w:rPr>
+            </w:pPr>
+            <w:r>
+              <w:rPr>
+                <w:rFonts w:ascii="Abadi" w:hAnsi="Abadi"/>
+                <w:sz w:val="32"/>
+                <w:szCs w:val="32"/>
+                <w:lang w:val="en-GB"/>
+              </w:rPr>
+              <w:t>Interface</w:t>
+            </w:r>
+          </w:p>
+        </w:tc>
+        <w:tc>
+          <w:tcPr>
+            <w:tcW w:w="2784" w:type="dxa"/>
+          </w:tcPr>
+          <w:p>
+            <w:pPr>
+              <w:pStyle w:val="ListParagraph"/>
+              <w:ind w:left="0"/>
+              <w:rPr>
+                <w:rFonts w:ascii="Abadi" w:hAnsi="Abadi"/>
+                <w:sz w:val="32"/>
+                <w:szCs w:val="32"/>
+                <w:lang w:val="en-GB"/>
+              </w:rPr>
+            </w:pPr>
+            <w:r>
+              <w:rPr>
+                <w:rFonts w:ascii="Abadi" w:hAnsi="Abadi"/>
+                <w:sz w:val="32"/>
+                <w:szCs w:val="32"/>
+                <w:lang w:val="en-GB"/>
+              </w:rPr>
+              <w:t>Methods</w:t>
+            </w:r>
+          </w:p>
+        </w:tc>
+      </w:tr>
+      <w:tr>
+        <w:tc>
+          <w:tcPr>
+            <w:tcW w:w="3005" w:type="dxa"/>
+          </w:tcPr>
+          <w:p>
+            <w:pPr>
+              <w:pStyle w:val="ListParagraph"/>
+              <w:ind w:left="0"/>
+              <w:rPr>
+                <w:rFonts w:ascii="Abadi" w:hAnsi="Abadi"/>
+                <w:sz w:val="32"/>
+                <w:szCs w:val="32"/>
+                <w:lang w:val="en-GB"/>
+              </w:rPr>
+            </w:pPr>
+            <w:r>
+              <w:rPr>
+                <w:rFonts w:ascii="Abadi" w:hAnsi="Abadi"/>
+                <w:sz w:val="28"/>
+                <w:szCs w:val="28"/>
+                <w:lang w:val="en-GB"/>
+              </w:rPr>
+              <w:t>ActionEvent</w:t>
+            </w:r>
+          </w:p>
+        </w:tc>
+        <w:tc>
+          <w:tcPr>
+            <w:tcW w:w="2867" w:type="dxa"/>
+          </w:tcPr>
+          <w:p>
+            <w:pPr>
+              <w:pStyle w:val="ListParagraph"/>
+              <w:ind w:left="0"/>
+              <w:rPr>
+                <w:rFonts w:ascii="Abadi" w:hAnsi="Abadi"/>
+                <w:sz w:val="32"/>
+                <w:szCs w:val="32"/>
+                <w:lang w:val="en-GB"/>
+              </w:rPr>
+            </w:pPr>
+            <w:r>
+              <w:rPr>
+                <w:rFonts w:ascii="Abadi" w:hAnsi="Abadi"/>
+                <w:sz w:val="28"/>
+                <w:szCs w:val="28"/>
+                <w:lang w:val="en-GB"/>
+              </w:rPr>
+              <w:t>ActionListener</w:t>
+            </w:r>
+          </w:p>
+        </w:tc>
+        <w:tc>
+          <w:tcPr>
+            <w:tcW w:w="2784" w:type="dxa"/>
+          </w:tcPr>
+          <w:p>
+            <w:pPr>
+              <w:pStyle w:val="ListParagraph"/>
+              <w:ind w:left="0"/>
+              <w:rPr>
+                <w:rFonts w:ascii="Abadi" w:hAnsi="Abadi"/>
+                <w:sz w:val="32"/>
+                <w:szCs w:val="32"/>
+                <w:lang w:val="en-GB"/>
+              </w:rPr>
+            </w:pPr>
+            <w:r>
+              <w:rPr>
+                <w:rFonts w:ascii="Abadi" w:hAnsi="Abadi"/>
+                <w:color w:val="FF0000"/>
+                <w:sz w:val="28"/>
+                <w:szCs w:val="28"/>
+                <w:lang w:val="en-GB"/>
+              </w:rPr>
+              <w:t>actionPerformed()</w:t>
+            </w:r>
+          </w:p>
+        </w:tc>
+      </w:tr>
+      <w:tr>
+        <w:tc>
+          <w:tcPr>
+            <w:tcW w:w="3005" w:type="dxa"/>
+          </w:tcPr>
+          <w:p>
+            <w:pPr>
+              <w:pStyle w:val="ListParagraph"/>
+              <w:ind w:left="0"/>
+              <w:rPr>
+                <w:rFonts w:ascii="Abadi" w:hAnsi="Abadi"/>
+                <w:sz w:val="28"/>
+                <w:szCs w:val="28"/>
+                <w:lang w:val="en-GB"/>
+              </w:rPr>
+            </w:pPr>
+            <w:r>
+              <w:rPr>
+                <w:rFonts w:ascii="Abadi" w:hAnsi="Abadi"/>
+                <w:sz w:val="28"/>
+                <w:szCs w:val="28"/>
+                <w:lang w:val="en-GB"/>
+              </w:rPr>
+              <w:t>MouseEvent</w:t>
+            </w:r>
+          </w:p>
+        </w:tc>
+        <w:tc>
+          <w:tcPr>
+            <w:tcW w:w="2867" w:type="dxa"/>
+          </w:tcPr>
+          <w:p>
+            <w:pPr>
+              <w:pStyle w:val="ListParagraph"/>
+              <w:ind w:left="0"/>
+              <w:rPr>
+                <w:rFonts w:ascii="Abadi" w:hAnsi="Abadi"/>
+                <w:sz w:val="32"/>
+                <w:szCs w:val="32"/>
+                <w:lang w:val="en-GB"/>
+              </w:rPr>
+            </w:pPr>
+            <w:r>
+              <w:rPr>
+                <w:rFonts w:ascii="Abadi" w:hAnsi="Abadi"/>
+                <w:sz w:val="28"/>
+                <w:szCs w:val="28"/>
+                <w:lang w:val="en-GB"/>
+              </w:rPr>
+              <w:t>MouseListener</w:t>
+            </w:r>
+          </w:p>
+        </w:tc>
+        <w:tc>
+          <w:tcPr>
+            <w:tcW w:w="2784" w:type="dxa"/>
+          </w:tcPr>
+          <w:p>
+            <w:pPr>
+              <w:pStyle w:val="ListParagraph"/>
+              <w:numPr>
+                <w:ilvl w:val="0"/>
+                <w:numId w:val="8"/>
+              </w:numPr>
+              <w:rPr>
+                <w:rFonts w:ascii="Abadi" w:hAnsi="Abadi"/>
+                <w:color w:val="FF0000"/>
+                <w:sz w:val="32"/>
+                <w:szCs w:val="32"/>
+                <w:lang w:val="en-GB"/>
+              </w:rPr>
+            </w:pPr>
+            <w:r>
+              <w:rPr>
+                <w:rFonts w:ascii="Abadi" w:hAnsi="Abadi"/>
+                <w:color w:val="FF0000"/>
+                <w:sz w:val="28"/>
+                <w:szCs w:val="28"/>
+                <w:lang w:val="en-GB"/>
+              </w:rPr>
+              <w:t>mouseClicked()</w:t>
+            </w:r>
+          </w:p>
+          <w:p>
+            <w:pPr>
+              <w:pStyle w:val="ListParagraph"/>
+              <w:numPr>
+                <w:ilvl w:val="0"/>
+                <w:numId w:val="8"/>
+              </w:numPr>
+              <w:spacing w:after="160" w:line="259" w:lineRule="auto"/>
+              <w:rPr>
+                <w:rFonts w:ascii="Abadi" w:hAnsi="Abadi"/>
+                <w:color w:val="FF0000"/>
+                <w:sz w:val="32"/>
+                <w:szCs w:val="32"/>
+                <w:lang w:val="en-GB"/>
+              </w:rPr>
+            </w:pPr>
+            <w:r>
+              <w:rPr>
+                <w:rFonts w:ascii="Abadi" w:hAnsi="Abadi"/>
+                <w:color w:val="FF0000"/>
+                <w:sz w:val="28"/>
+                <w:szCs w:val="28"/>
+                <w:lang w:val="en-GB"/>
+              </w:rPr>
+              <w:t>mouse</w:t>
+            </w:r>
+            <w:r>
+              <w:rPr>
+                <w:rFonts w:ascii="Abadi" w:hAnsi="Abadi"/>
+                <w:color w:val="FF0000"/>
+                <w:sz w:val="28"/>
+                <w:szCs w:val="28"/>
+                <w:lang w:val="en-GB"/>
+              </w:rPr>
+              <w:t>Released</w:t>
+            </w:r>
+            <w:r>
+              <w:rPr>
+                <w:rFonts w:ascii="Abadi" w:hAnsi="Abadi"/>
+                <w:color w:val="FF0000"/>
+                <w:sz w:val="28"/>
+                <w:szCs w:val="28"/>
+                <w:lang w:val="en-GB"/>
+              </w:rPr>
+              <w:t>()</w:t>
+            </w:r>
+          </w:p>
+          <w:p>
+            <w:pPr>
+              <w:pStyle w:val="ListParagraph"/>
+              <w:numPr>
+                <w:ilvl w:val="0"/>
+                <w:numId w:val="8"/>
+              </w:numPr>
+              <w:rPr>
+                <w:rFonts w:ascii="Abadi" w:hAnsi="Abadi"/>
+                <w:sz w:val="32"/>
+                <w:szCs w:val="32"/>
+                <w:lang w:val="en-GB"/>
+              </w:rPr>
+            </w:pPr>
+            <w:r>
+              <w:rPr>
+                <w:rFonts w:ascii="Abadi" w:hAnsi="Abadi"/>
+                <w:color w:val="FF0000"/>
+                <w:sz w:val="28"/>
+                <w:szCs w:val="28"/>
+                <w:lang w:val="en-GB"/>
+              </w:rPr>
+              <w:t>mousePressed</w:t>
+            </w:r>
+            <w:r>
+              <w:rPr>
+                <w:rFonts w:ascii="Abadi" w:hAnsi="Abadi"/>
+                <w:color w:val="FF0000"/>
+                <w:sz w:val="24"/>
+                <w:szCs w:val="24"/>
+                <w:lang w:val="en-GB"/>
+              </w:rPr>
+              <w:t>()</w:t>
+            </w:r>
+          </w:p>
+        </w:tc>
+      </w:tr>
+      <w:tr>
+        <w:tc>
+          <w:tcPr>
+            <w:tcW w:w="3005" w:type="dxa"/>
+          </w:tcPr>
+          <w:p>
+            <w:pPr>
+              <w:pStyle w:val="ListParagraph"/>
+              <w:ind w:left="0"/>
+              <w:rPr>
+                <w:rFonts w:ascii="Abadi" w:hAnsi="Abadi"/>
+                <w:sz w:val="28"/>
+                <w:szCs w:val="28"/>
+                <w:lang w:val="en-GB"/>
+              </w:rPr>
+            </w:pPr>
+            <w:r>
+              <w:rPr>
+                <w:rFonts w:ascii="Abadi" w:hAnsi="Abadi"/>
+                <w:sz w:val="28"/>
+                <w:szCs w:val="28"/>
+                <w:lang w:val="en-GB"/>
+              </w:rPr>
+              <w:t>ItemEvent</w:t>
+            </w:r>
+          </w:p>
+        </w:tc>
+        <w:tc>
+          <w:tcPr>
+            <w:tcW w:w="2867" w:type="dxa"/>
+          </w:tcPr>
+          <w:p>
+            <w:pPr>
+              <w:pStyle w:val="ListParagraph"/>
+              <w:ind w:left="0"/>
+              <w:rPr>
+                <w:rFonts w:ascii="Abadi" w:hAnsi="Abadi"/>
+                <w:sz w:val="32"/>
+                <w:szCs w:val="32"/>
+                <w:lang w:val="en-GB"/>
+              </w:rPr>
+            </w:pPr>
+            <w:r>
+              <w:rPr>
+                <w:rFonts w:ascii="Abadi" w:hAnsi="Abadi"/>
+                <w:sz w:val="28"/>
+                <w:szCs w:val="28"/>
+                <w:lang w:val="en-GB"/>
+              </w:rPr>
+              <w:t>Item</w:t>
+            </w:r>
+            <w:r>
+              <w:rPr>
+                <w:rFonts w:ascii="Abadi" w:hAnsi="Abadi"/>
+                <w:sz w:val="28"/>
+                <w:szCs w:val="28"/>
+                <w:lang w:val="en-GB"/>
+              </w:rPr>
+              <w:t>Listener</w:t>
+            </w:r>
+          </w:p>
+        </w:tc>
+        <w:tc>
+          <w:tcPr>
+            <w:tcW w:w="2784" w:type="dxa"/>
+          </w:tcPr>
+          <w:p>
+            <w:pPr>
+              <w:pStyle w:val="ListParagraph"/>
+              <w:ind w:left="0"/>
+              <w:rPr>
+                <w:rFonts w:ascii="Abadi" w:hAnsi="Abadi"/>
+                <w:sz w:val="28"/>
+                <w:szCs w:val="28"/>
+                <w:lang w:val="en-GB"/>
+              </w:rPr>
+            </w:pPr>
+            <w:r>
+              <w:rPr>
+                <w:rFonts w:ascii="Abadi" w:hAnsi="Abadi"/>
+                <w:sz w:val="28"/>
+                <w:szCs w:val="28"/>
+                <w:lang w:val="en-GB"/>
+              </w:rPr>
+              <w:t>itemStateChanged()</w:t>
+            </w:r>
+          </w:p>
+        </w:tc>
+      </w:tr>
+      <w:tr>
+        <w:tc>
+          <w:tcPr>
+            <w:tcW w:w="3005" w:type="dxa"/>
+          </w:tcPr>
+          <w:p>
+            <w:pPr>
+              <w:pStyle w:val="ListParagraph"/>
+              <w:ind w:left="0"/>
+              <w:rPr>
+                <w:rFonts w:ascii="Abadi" w:hAnsi="Abadi"/>
+                <w:sz w:val="28"/>
+                <w:szCs w:val="28"/>
+                <w:lang w:val="en-GB"/>
+              </w:rPr>
+            </w:pPr>
+            <w:r>
+              <w:rPr>
+                <w:rFonts w:ascii="Abadi" w:hAnsi="Abadi"/>
+                <w:sz w:val="28"/>
+                <w:szCs w:val="28"/>
+                <w:lang w:val="en-GB"/>
+              </w:rPr>
+              <w:t>FocusEvent</w:t>
+            </w:r>
+          </w:p>
+        </w:tc>
+        <w:tc>
+          <w:tcPr>
+            <w:tcW w:w="2867" w:type="dxa"/>
+          </w:tcPr>
+          <w:p>
+            <w:pPr>
+              <w:pStyle w:val="ListParagraph"/>
+              <w:ind w:left="0"/>
+              <w:rPr>
+                <w:rFonts w:ascii="Abadi" w:hAnsi="Abadi"/>
+                <w:sz w:val="28"/>
+                <w:szCs w:val="28"/>
+                <w:lang w:val="en-GB"/>
+              </w:rPr>
+            </w:pPr>
+            <w:r>
+              <w:rPr>
+                <w:rFonts w:ascii="Abadi" w:hAnsi="Abadi"/>
+                <w:sz w:val="28"/>
+                <w:szCs w:val="28"/>
+                <w:lang w:val="en-GB"/>
+              </w:rPr>
+              <w:t>FocusListener</w:t>
+            </w:r>
+          </w:p>
+        </w:tc>
+        <w:tc>
+          <w:tcPr>
+            <w:tcW w:w="2784" w:type="dxa"/>
+          </w:tcPr>
+          <w:p>
+            <w:pPr>
+              <w:pStyle w:val="ListParagraph"/>
+              <w:ind w:left="0"/>
+              <w:rPr>
+                <w:rFonts w:ascii="Abadi" w:hAnsi="Abadi"/>
+                <w:sz w:val="28"/>
+                <w:szCs w:val="28"/>
+                <w:lang w:val="en-GB"/>
+              </w:rPr>
+            </w:pPr>
+          </w:p>
+        </w:tc>
+      </w:tr>
+    </w:tbl>
+    <w:p>
+      <w:pPr>
+        <w:pStyle w:val="ListParagraph"/>
+        <w:ind w:left="360"/>
+        <w:rPr>
+          <w:rFonts w:ascii="Abadi" w:hAnsi="Abadi"/>
+          <w:sz w:val="32"/>
+          <w:szCs w:val="32"/>
+          <w:lang w:val="en-GB"/>
+        </w:rPr>
+      </w:pPr>
+    </w:p>
+    <w:p>
+      <w:pPr>
+        <w:pStyle w:val="ListParagraph"/>
+        <w:ind w:left="360"/>
+        <w:rPr>
+          <w:rFonts w:ascii="Abadi" w:hAnsi="Abadi"/>
+          <w:sz w:val="32"/>
+          <w:szCs w:val="32"/>
+          <w:lang w:val="en-GB"/>
+        </w:rPr>
+      </w:pPr>
+    </w:p>
+    <w:p>
+      <w:pPr>
+        <w:pStyle w:val="ListParagraph"/>
+        <w:numPr>
+          <w:ilvl w:val="0"/>
+          <w:numId w:val="9"/>
+        </w:numPr>
+        <w:rPr>
+          <w:rFonts w:ascii="Abadi" w:hAnsi="Abadi"/>
+          <w:sz w:val="32"/>
+          <w:szCs w:val="32"/>
+          <w:lang w:val="en-GB"/>
+        </w:rPr>
+      </w:pPr>
+      <w:r>
+        <w:rPr>
+          <w:rFonts w:ascii="Abadi" w:hAnsi="Abadi"/>
+          <w:sz w:val="32"/>
+          <w:szCs w:val="32"/>
+          <w:lang w:val="en-GB"/>
+        </w:rPr>
+        <w:t>addEventListener</w:t>
+      </w:r>
+      <w:r>
+        <w:rPr>
+          <w:rFonts w:ascii="Abadi" w:hAnsi="Abadi"/>
+          <w:sz w:val="32"/>
+          <w:szCs w:val="32"/>
+          <w:lang w:val="en-GB"/>
+        </w:rPr>
+        <w:t>()</w:t>
+      </w:r>
+      <w:r>
+        <w:rPr>
+          <w:rFonts w:ascii="Abadi" w:hAnsi="Abadi"/>
+          <w:sz w:val="32"/>
+          <w:szCs w:val="32"/>
+          <w:lang w:val="en-GB"/>
+        </w:rPr>
+        <w:t xml:space="preserve"> is </w:t>
+      </w:r>
+      <w:r>
+        <w:rPr>
+          <w:rFonts w:ascii="Abadi" w:hAnsi="Abadi"/>
+          <w:sz w:val="32"/>
+          <w:szCs w:val="32"/>
+          <w:lang w:val="en-GB"/>
+        </w:rPr>
+        <w:t xml:space="preserve">an </w:t>
+      </w:r>
+      <w:r>
+        <w:rPr>
+          <w:rFonts w:ascii="Abadi" w:hAnsi="Abadi"/>
+          <w:sz w:val="32"/>
+          <w:szCs w:val="32"/>
+          <w:lang w:val="en-GB"/>
+        </w:rPr>
+        <w:t>intermediate between Source and Listener</w:t>
+      </w:r>
+    </w:p>
     <w:sectPr>
       <w:pgSz w:w="11906" w:h="16838"/>
       <w:pgMar w:top="1440" w:right="1440" w:bottom="1440" w:left="1440" w:header="708" w:footer="708" w:gutter="0"/>
@@ -4871,16 +7801,16 @@
     </w:lvl>
   </w:abstractNum>
   <w:abstractNum w:abstractNumId="1" w15:restartNumberingAfterBreak="0">
-    <w:nsid w:val="23E55416"/>
+    <w:nsid w:val="016C40DD"/>
     <w:multiLevelType w:val="hybridMultilevel"/>
-    <w:tmpl w:val="1610A980"/>
+    <w:tmpl w:val="F7A4F568"/>
     <w:lvl w:ilvl="0" w:tplc="40090001">
       <w:start w:val="1"/>
       <w:numFmt w:val="bullet"/>
       <w:lvlText w:val=""/>
       <w:lvlJc w:val="left"/>
       <w:pPr>
-        <w:ind w:left="720" w:hanging="360"/>
+        <w:ind w:left="360" w:hanging="360"/>
       </w:pPr>
       <w:rPr>
         <w:rFonts w:ascii="Symbol" w:hAnsi="Symbol" w:hint="default"/>
@@ -4892,7 +7822,7 @@
       <w:lvlText w:val="o"/>
       <w:lvlJc w:val="left"/>
       <w:pPr>
-        <w:ind w:left="1440" w:hanging="360"/>
+        <w:ind w:left="1080" w:hanging="360"/>
       </w:pPr>
       <w:rPr>
         <w:rFonts w:ascii="Courier New" w:hAnsi="Courier New" w:cs="Courier New" w:hint="default"/>
@@ -4904,7 +7834,7 @@
       <w:lvlText w:val=""/>
       <w:lvlJc w:val="left"/>
       <w:pPr>
-        <w:ind w:left="2160" w:hanging="360"/>
+        <w:ind w:left="1800" w:hanging="360"/>
       </w:pPr>
       <w:rPr>
         <w:rFonts w:ascii="Wingdings" w:hAnsi="Wingdings" w:hint="default"/>
@@ -4916,7 +7846,7 @@
       <w:lvlText w:val=""/>
       <w:lvlJc w:val="left"/>
       <w:pPr>
-        <w:ind w:left="2880" w:hanging="360"/>
+        <w:ind w:left="2520" w:hanging="360"/>
       </w:pPr>
       <w:rPr>
         <w:rFonts w:ascii="Symbol" w:hAnsi="Symbol" w:hint="default"/>
@@ -4928,7 +7858,7 @@
       <w:lvlText w:val="o"/>
       <w:lvlJc w:val="left"/>
       <w:pPr>
-        <w:ind w:left="3600" w:hanging="360"/>
+        <w:ind w:left="3240" w:hanging="360"/>
       </w:pPr>
       <w:rPr>
         <w:rFonts w:ascii="Courier New" w:hAnsi="Courier New" w:cs="Courier New" w:hint="default"/>
@@ -4940,7 +7870,7 @@
       <w:lvlText w:val=""/>
       <w:lvlJc w:val="left"/>
       <w:pPr>
-        <w:ind w:left="4320" w:hanging="360"/>
+        <w:ind w:left="3960" w:hanging="360"/>
       </w:pPr>
       <w:rPr>
         <w:rFonts w:ascii="Wingdings" w:hAnsi="Wingdings" w:hint="default"/>
@@ -4952,7 +7882,7 @@
       <w:lvlText w:val=""/>
       <w:lvlJc w:val="left"/>
       <w:pPr>
-        <w:ind w:left="5040" w:hanging="360"/>
+        <w:ind w:left="4680" w:hanging="360"/>
       </w:pPr>
       <w:rPr>
         <w:rFonts w:ascii="Symbol" w:hAnsi="Symbol" w:hint="default"/>
@@ -4964,7 +7894,7 @@
       <w:lvlText w:val="o"/>
       <w:lvlJc w:val="left"/>
       <w:pPr>
-        <w:ind w:left="5760" w:hanging="360"/>
+        <w:ind w:left="5400" w:hanging="360"/>
       </w:pPr>
       <w:rPr>
         <w:rFonts w:ascii="Courier New" w:hAnsi="Courier New" w:cs="Courier New" w:hint="default"/>
@@ -4976,7 +7906,7 @@
       <w:lvlText w:val=""/>
       <w:lvlJc w:val="left"/>
       <w:pPr>
-        <w:ind w:left="6480" w:hanging="360"/>
+        <w:ind w:left="6120" w:hanging="360"/>
       </w:pPr>
       <w:rPr>
         <w:rFonts w:ascii="Wingdings" w:hAnsi="Wingdings" w:hint="default"/>
@@ -4984,9 +7914,9 @@
     </w:lvl>
   </w:abstractNum>
   <w:abstractNum w:abstractNumId="2" w15:restartNumberingAfterBreak="0">
-    <w:nsid w:val="2DA01772"/>
+    <w:nsid w:val="1C051F9C"/>
     <w:multiLevelType w:val="hybridMultilevel"/>
-    <w:tmpl w:val="C8B2E138"/>
+    <w:tmpl w:val="D0A4B2D0"/>
     <w:lvl w:ilvl="0" w:tplc="40090001">
       <w:start w:val="1"/>
       <w:numFmt w:val="bullet"/>
@@ -5096,14 +8026,710 @@
       </w:rPr>
     </w:lvl>
   </w:abstractNum>
+  <w:abstractNum w:abstractNumId="3" w15:restartNumberingAfterBreak="0">
+    <w:nsid w:val="23E55416"/>
+    <w:multiLevelType w:val="hybridMultilevel"/>
+    <w:tmpl w:val="1610A980"/>
+    <w:lvl w:ilvl="0" w:tplc="40090001">
+      <w:start w:val="1"/>
+      <w:numFmt w:val="bullet"/>
+      <w:lvlText w:val=""/>
+      <w:lvlJc w:val="left"/>
+      <w:pPr>
+        <w:ind w:left="720" w:hanging="360"/>
+      </w:pPr>
+      <w:rPr>
+        <w:rFonts w:ascii="Symbol" w:hAnsi="Symbol" w:hint="default"/>
+      </w:rPr>
+    </w:lvl>
+    <w:lvl w:ilvl="1" w:tplc="40090003" w:tentative="1">
+      <w:start w:val="1"/>
+      <w:numFmt w:val="bullet"/>
+      <w:lvlText w:val="o"/>
+      <w:lvlJc w:val="left"/>
+      <w:pPr>
+        <w:ind w:left="1440" w:hanging="360"/>
+      </w:pPr>
+      <w:rPr>
+        <w:rFonts w:ascii="Courier New" w:hAnsi="Courier New" w:cs="Courier New" w:hint="default"/>
+      </w:rPr>
+    </w:lvl>
+    <w:lvl w:ilvl="2" w:tplc="40090005" w:tentative="1">
+      <w:start w:val="1"/>
+      <w:numFmt w:val="bullet"/>
+      <w:lvlText w:val=""/>
+      <w:lvlJc w:val="left"/>
+      <w:pPr>
+        <w:ind w:left="2160" w:hanging="360"/>
+      </w:pPr>
+      <w:rPr>
+        <w:rFonts w:ascii="Wingdings" w:hAnsi="Wingdings" w:hint="default"/>
+      </w:rPr>
+    </w:lvl>
+    <w:lvl w:ilvl="3" w:tplc="40090001" w:tentative="1">
+      <w:start w:val="1"/>
+      <w:numFmt w:val="bullet"/>
+      <w:lvlText w:val=""/>
+      <w:lvlJc w:val="left"/>
+      <w:pPr>
+        <w:ind w:left="2880" w:hanging="360"/>
+      </w:pPr>
+      <w:rPr>
+        <w:rFonts w:ascii="Symbol" w:hAnsi="Symbol" w:hint="default"/>
+      </w:rPr>
+    </w:lvl>
+    <w:lvl w:ilvl="4" w:tplc="40090003" w:tentative="1">
+      <w:start w:val="1"/>
+      <w:numFmt w:val="bullet"/>
+      <w:lvlText w:val="o"/>
+      <w:lvlJc w:val="left"/>
+      <w:pPr>
+        <w:ind w:left="3600" w:hanging="360"/>
+      </w:pPr>
+      <w:rPr>
+        <w:rFonts w:ascii="Courier New" w:hAnsi="Courier New" w:cs="Courier New" w:hint="default"/>
+      </w:rPr>
+    </w:lvl>
+    <w:lvl w:ilvl="5" w:tplc="40090005" w:tentative="1">
+      <w:start w:val="1"/>
+      <w:numFmt w:val="bullet"/>
+      <w:lvlText w:val=""/>
+      <w:lvlJc w:val="left"/>
+      <w:pPr>
+        <w:ind w:left="4320" w:hanging="360"/>
+      </w:pPr>
+      <w:rPr>
+        <w:rFonts w:ascii="Wingdings" w:hAnsi="Wingdings" w:hint="default"/>
+      </w:rPr>
+    </w:lvl>
+    <w:lvl w:ilvl="6" w:tplc="40090001" w:tentative="1">
+      <w:start w:val="1"/>
+      <w:numFmt w:val="bullet"/>
+      <w:lvlText w:val=""/>
+      <w:lvlJc w:val="left"/>
+      <w:pPr>
+        <w:ind w:left="5040" w:hanging="360"/>
+      </w:pPr>
+      <w:rPr>
+        <w:rFonts w:ascii="Symbol" w:hAnsi="Symbol" w:hint="default"/>
+      </w:rPr>
+    </w:lvl>
+    <w:lvl w:ilvl="7" w:tplc="40090003" w:tentative="1">
+      <w:start w:val="1"/>
+      <w:numFmt w:val="bullet"/>
+      <w:lvlText w:val="o"/>
+      <w:lvlJc w:val="left"/>
+      <w:pPr>
+        <w:ind w:left="5760" w:hanging="360"/>
+      </w:pPr>
+      <w:rPr>
+        <w:rFonts w:ascii="Courier New" w:hAnsi="Courier New" w:cs="Courier New" w:hint="default"/>
+      </w:rPr>
+    </w:lvl>
+    <w:lvl w:ilvl="8" w:tplc="40090005" w:tentative="1">
+      <w:start w:val="1"/>
+      <w:numFmt w:val="bullet"/>
+      <w:lvlText w:val=""/>
+      <w:lvlJc w:val="left"/>
+      <w:pPr>
+        <w:ind w:left="6480" w:hanging="360"/>
+      </w:pPr>
+      <w:rPr>
+        <w:rFonts w:ascii="Wingdings" w:hAnsi="Wingdings" w:hint="default"/>
+      </w:rPr>
+    </w:lvl>
+  </w:abstractNum>
+  <w:abstractNum w:abstractNumId="4" w15:restartNumberingAfterBreak="0">
+    <w:nsid w:val="2DA01772"/>
+    <w:multiLevelType w:val="hybridMultilevel"/>
+    <w:tmpl w:val="C8B2E138"/>
+    <w:lvl w:ilvl="0" w:tplc="40090001">
+      <w:start w:val="1"/>
+      <w:numFmt w:val="bullet"/>
+      <w:lvlText w:val=""/>
+      <w:lvlJc w:val="left"/>
+      <w:pPr>
+        <w:ind w:left="720" w:hanging="360"/>
+      </w:pPr>
+      <w:rPr>
+        <w:rFonts w:ascii="Symbol" w:hAnsi="Symbol" w:hint="default"/>
+      </w:rPr>
+    </w:lvl>
+    <w:lvl w:ilvl="1" w:tplc="40090003" w:tentative="1">
+      <w:start w:val="1"/>
+      <w:numFmt w:val="bullet"/>
+      <w:lvlText w:val="o"/>
+      <w:lvlJc w:val="left"/>
+      <w:pPr>
+        <w:ind w:left="1440" w:hanging="360"/>
+      </w:pPr>
+      <w:rPr>
+        <w:rFonts w:ascii="Courier New" w:hAnsi="Courier New" w:cs="Courier New" w:hint="default"/>
+      </w:rPr>
+    </w:lvl>
+    <w:lvl w:ilvl="2" w:tplc="40090005" w:tentative="1">
+      <w:start w:val="1"/>
+      <w:numFmt w:val="bullet"/>
+      <w:lvlText w:val=""/>
+      <w:lvlJc w:val="left"/>
+      <w:pPr>
+        <w:ind w:left="2160" w:hanging="360"/>
+      </w:pPr>
+      <w:rPr>
+        <w:rFonts w:ascii="Wingdings" w:hAnsi="Wingdings" w:hint="default"/>
+      </w:rPr>
+    </w:lvl>
+    <w:lvl w:ilvl="3" w:tplc="40090001" w:tentative="1">
+      <w:start w:val="1"/>
+      <w:numFmt w:val="bullet"/>
+      <w:lvlText w:val=""/>
+      <w:lvlJc w:val="left"/>
+      <w:pPr>
+        <w:ind w:left="2880" w:hanging="360"/>
+      </w:pPr>
+      <w:rPr>
+        <w:rFonts w:ascii="Symbol" w:hAnsi="Symbol" w:hint="default"/>
+      </w:rPr>
+    </w:lvl>
+    <w:lvl w:ilvl="4" w:tplc="40090003" w:tentative="1">
+      <w:start w:val="1"/>
+      <w:numFmt w:val="bullet"/>
+      <w:lvlText w:val="o"/>
+      <w:lvlJc w:val="left"/>
+      <w:pPr>
+        <w:ind w:left="3600" w:hanging="360"/>
+      </w:pPr>
+      <w:rPr>
+        <w:rFonts w:ascii="Courier New" w:hAnsi="Courier New" w:cs="Courier New" w:hint="default"/>
+      </w:rPr>
+    </w:lvl>
+    <w:lvl w:ilvl="5" w:tplc="40090005" w:tentative="1">
+      <w:start w:val="1"/>
+      <w:numFmt w:val="bullet"/>
+      <w:lvlText w:val=""/>
+      <w:lvlJc w:val="left"/>
+      <w:pPr>
+        <w:ind w:left="4320" w:hanging="360"/>
+      </w:pPr>
+      <w:rPr>
+        <w:rFonts w:ascii="Wingdings" w:hAnsi="Wingdings" w:hint="default"/>
+      </w:rPr>
+    </w:lvl>
+    <w:lvl w:ilvl="6" w:tplc="40090001" w:tentative="1">
+      <w:start w:val="1"/>
+      <w:numFmt w:val="bullet"/>
+      <w:lvlText w:val=""/>
+      <w:lvlJc w:val="left"/>
+      <w:pPr>
+        <w:ind w:left="5040" w:hanging="360"/>
+      </w:pPr>
+      <w:rPr>
+        <w:rFonts w:ascii="Symbol" w:hAnsi="Symbol" w:hint="default"/>
+      </w:rPr>
+    </w:lvl>
+    <w:lvl w:ilvl="7" w:tplc="40090003" w:tentative="1">
+      <w:start w:val="1"/>
+      <w:numFmt w:val="bullet"/>
+      <w:lvlText w:val="o"/>
+      <w:lvlJc w:val="left"/>
+      <w:pPr>
+        <w:ind w:left="5760" w:hanging="360"/>
+      </w:pPr>
+      <w:rPr>
+        <w:rFonts w:ascii="Courier New" w:hAnsi="Courier New" w:cs="Courier New" w:hint="default"/>
+      </w:rPr>
+    </w:lvl>
+    <w:lvl w:ilvl="8" w:tplc="40090005" w:tentative="1">
+      <w:start w:val="1"/>
+      <w:numFmt w:val="bullet"/>
+      <w:lvlText w:val=""/>
+      <w:lvlJc w:val="left"/>
+      <w:pPr>
+        <w:ind w:left="6480" w:hanging="360"/>
+      </w:pPr>
+      <w:rPr>
+        <w:rFonts w:ascii="Wingdings" w:hAnsi="Wingdings" w:hint="default"/>
+      </w:rPr>
+    </w:lvl>
+  </w:abstractNum>
+  <w:abstractNum w:abstractNumId="5" w15:restartNumberingAfterBreak="0">
+    <w:nsid w:val="373D4D49"/>
+    <w:multiLevelType w:val="hybridMultilevel"/>
+    <w:tmpl w:val="58DC6BC8"/>
+    <w:lvl w:ilvl="0" w:tplc="40090001">
+      <w:start w:val="1"/>
+      <w:numFmt w:val="bullet"/>
+      <w:lvlText w:val=""/>
+      <w:lvlJc w:val="left"/>
+      <w:pPr>
+        <w:ind w:left="360" w:hanging="360"/>
+      </w:pPr>
+      <w:rPr>
+        <w:rFonts w:ascii="Symbol" w:hAnsi="Symbol" w:hint="default"/>
+      </w:rPr>
+    </w:lvl>
+    <w:lvl w:ilvl="1" w:tplc="40090003" w:tentative="1">
+      <w:start w:val="1"/>
+      <w:numFmt w:val="bullet"/>
+      <w:lvlText w:val="o"/>
+      <w:lvlJc w:val="left"/>
+      <w:pPr>
+        <w:ind w:left="1080" w:hanging="360"/>
+      </w:pPr>
+      <w:rPr>
+        <w:rFonts w:ascii="Courier New" w:hAnsi="Courier New" w:cs="Courier New" w:hint="default"/>
+      </w:rPr>
+    </w:lvl>
+    <w:lvl w:ilvl="2" w:tplc="40090005" w:tentative="1">
+      <w:start w:val="1"/>
+      <w:numFmt w:val="bullet"/>
+      <w:lvlText w:val=""/>
+      <w:lvlJc w:val="left"/>
+      <w:pPr>
+        <w:ind w:left="1800" w:hanging="360"/>
+      </w:pPr>
+      <w:rPr>
+        <w:rFonts w:ascii="Wingdings" w:hAnsi="Wingdings" w:hint="default"/>
+      </w:rPr>
+    </w:lvl>
+    <w:lvl w:ilvl="3" w:tplc="40090001" w:tentative="1">
+      <w:start w:val="1"/>
+      <w:numFmt w:val="bullet"/>
+      <w:lvlText w:val=""/>
+      <w:lvlJc w:val="left"/>
+      <w:pPr>
+        <w:ind w:left="2520" w:hanging="360"/>
+      </w:pPr>
+      <w:rPr>
+        <w:rFonts w:ascii="Symbol" w:hAnsi="Symbol" w:hint="default"/>
+      </w:rPr>
+    </w:lvl>
+    <w:lvl w:ilvl="4" w:tplc="40090003" w:tentative="1">
+      <w:start w:val="1"/>
+      <w:numFmt w:val="bullet"/>
+      <w:lvlText w:val="o"/>
+      <w:lvlJc w:val="left"/>
+      <w:pPr>
+        <w:ind w:left="3240" w:hanging="360"/>
+      </w:pPr>
+      <w:rPr>
+        <w:rFonts w:ascii="Courier New" w:hAnsi="Courier New" w:cs="Courier New" w:hint="default"/>
+      </w:rPr>
+    </w:lvl>
+    <w:lvl w:ilvl="5" w:tplc="40090005" w:tentative="1">
+      <w:start w:val="1"/>
+      <w:numFmt w:val="bullet"/>
+      <w:lvlText w:val=""/>
+      <w:lvlJc w:val="left"/>
+      <w:pPr>
+        <w:ind w:left="3960" w:hanging="360"/>
+      </w:pPr>
+      <w:rPr>
+        <w:rFonts w:ascii="Wingdings" w:hAnsi="Wingdings" w:hint="default"/>
+      </w:rPr>
+    </w:lvl>
+    <w:lvl w:ilvl="6" w:tplc="40090001" w:tentative="1">
+      <w:start w:val="1"/>
+      <w:numFmt w:val="bullet"/>
+      <w:lvlText w:val=""/>
+      <w:lvlJc w:val="left"/>
+      <w:pPr>
+        <w:ind w:left="4680" w:hanging="360"/>
+      </w:pPr>
+      <w:rPr>
+        <w:rFonts w:ascii="Symbol" w:hAnsi="Symbol" w:hint="default"/>
+      </w:rPr>
+    </w:lvl>
+    <w:lvl w:ilvl="7" w:tplc="40090003" w:tentative="1">
+      <w:start w:val="1"/>
+      <w:numFmt w:val="bullet"/>
+      <w:lvlText w:val="o"/>
+      <w:lvlJc w:val="left"/>
+      <w:pPr>
+        <w:ind w:left="5400" w:hanging="360"/>
+      </w:pPr>
+      <w:rPr>
+        <w:rFonts w:ascii="Courier New" w:hAnsi="Courier New" w:cs="Courier New" w:hint="default"/>
+      </w:rPr>
+    </w:lvl>
+    <w:lvl w:ilvl="8" w:tplc="40090005" w:tentative="1">
+      <w:start w:val="1"/>
+      <w:numFmt w:val="bullet"/>
+      <w:lvlText w:val=""/>
+      <w:lvlJc w:val="left"/>
+      <w:pPr>
+        <w:ind w:left="6120" w:hanging="360"/>
+      </w:pPr>
+      <w:rPr>
+        <w:rFonts w:ascii="Wingdings" w:hAnsi="Wingdings" w:hint="default"/>
+      </w:rPr>
+    </w:lvl>
+  </w:abstractNum>
+  <w:abstractNum w:abstractNumId="6" w15:restartNumberingAfterBreak="0">
+    <w:nsid w:val="436C401A"/>
+    <w:multiLevelType w:val="hybridMultilevel"/>
+    <w:tmpl w:val="ACB2BEDC"/>
+    <w:lvl w:ilvl="0" w:tplc="40090001">
+      <w:start w:val="1"/>
+      <w:numFmt w:val="bullet"/>
+      <w:lvlText w:val=""/>
+      <w:lvlJc w:val="left"/>
+      <w:pPr>
+        <w:ind w:left="720" w:hanging="360"/>
+      </w:pPr>
+      <w:rPr>
+        <w:rFonts w:ascii="Symbol" w:hAnsi="Symbol" w:hint="default"/>
+      </w:rPr>
+    </w:lvl>
+    <w:lvl w:ilvl="1" w:tplc="40090003" w:tentative="1">
+      <w:start w:val="1"/>
+      <w:numFmt w:val="bullet"/>
+      <w:lvlText w:val="o"/>
+      <w:lvlJc w:val="left"/>
+      <w:pPr>
+        <w:ind w:left="1440" w:hanging="360"/>
+      </w:pPr>
+      <w:rPr>
+        <w:rFonts w:ascii="Courier New" w:hAnsi="Courier New" w:cs="Courier New" w:hint="default"/>
+      </w:rPr>
+    </w:lvl>
+    <w:lvl w:ilvl="2" w:tplc="40090005" w:tentative="1">
+      <w:start w:val="1"/>
+      <w:numFmt w:val="bullet"/>
+      <w:lvlText w:val=""/>
+      <w:lvlJc w:val="left"/>
+      <w:pPr>
+        <w:ind w:left="2160" w:hanging="360"/>
+      </w:pPr>
+      <w:rPr>
+        <w:rFonts w:ascii="Wingdings" w:hAnsi="Wingdings" w:hint="default"/>
+      </w:rPr>
+    </w:lvl>
+    <w:lvl w:ilvl="3" w:tplc="40090001" w:tentative="1">
+      <w:start w:val="1"/>
+      <w:numFmt w:val="bullet"/>
+      <w:lvlText w:val=""/>
+      <w:lvlJc w:val="left"/>
+      <w:pPr>
+        <w:ind w:left="2880" w:hanging="360"/>
+      </w:pPr>
+      <w:rPr>
+        <w:rFonts w:ascii="Symbol" w:hAnsi="Symbol" w:hint="default"/>
+      </w:rPr>
+    </w:lvl>
+    <w:lvl w:ilvl="4" w:tplc="40090003" w:tentative="1">
+      <w:start w:val="1"/>
+      <w:numFmt w:val="bullet"/>
+      <w:lvlText w:val="o"/>
+      <w:lvlJc w:val="left"/>
+      <w:pPr>
+        <w:ind w:left="3600" w:hanging="360"/>
+      </w:pPr>
+      <w:rPr>
+        <w:rFonts w:ascii="Courier New" w:hAnsi="Courier New" w:cs="Courier New" w:hint="default"/>
+      </w:rPr>
+    </w:lvl>
+    <w:lvl w:ilvl="5" w:tplc="40090005" w:tentative="1">
+      <w:start w:val="1"/>
+      <w:numFmt w:val="bullet"/>
+      <w:lvlText w:val=""/>
+      <w:lvlJc w:val="left"/>
+      <w:pPr>
+        <w:ind w:left="4320" w:hanging="360"/>
+      </w:pPr>
+      <w:rPr>
+        <w:rFonts w:ascii="Wingdings" w:hAnsi="Wingdings" w:hint="default"/>
+      </w:rPr>
+    </w:lvl>
+    <w:lvl w:ilvl="6" w:tplc="40090001" w:tentative="1">
+      <w:start w:val="1"/>
+      <w:numFmt w:val="bullet"/>
+      <w:lvlText w:val=""/>
+      <w:lvlJc w:val="left"/>
+      <w:pPr>
+        <w:ind w:left="5040" w:hanging="360"/>
+      </w:pPr>
+      <w:rPr>
+        <w:rFonts w:ascii="Symbol" w:hAnsi="Symbol" w:hint="default"/>
+      </w:rPr>
+    </w:lvl>
+    <w:lvl w:ilvl="7" w:tplc="40090003" w:tentative="1">
+      <w:start w:val="1"/>
+      <w:numFmt w:val="bullet"/>
+      <w:lvlText w:val="o"/>
+      <w:lvlJc w:val="left"/>
+      <w:pPr>
+        <w:ind w:left="5760" w:hanging="360"/>
+      </w:pPr>
+      <w:rPr>
+        <w:rFonts w:ascii="Courier New" w:hAnsi="Courier New" w:cs="Courier New" w:hint="default"/>
+      </w:rPr>
+    </w:lvl>
+    <w:lvl w:ilvl="8" w:tplc="40090005" w:tentative="1">
+      <w:start w:val="1"/>
+      <w:numFmt w:val="bullet"/>
+      <w:lvlText w:val=""/>
+      <w:lvlJc w:val="left"/>
+      <w:pPr>
+        <w:ind w:left="6480" w:hanging="360"/>
+      </w:pPr>
+      <w:rPr>
+        <w:rFonts w:ascii="Wingdings" w:hAnsi="Wingdings" w:hint="default"/>
+      </w:rPr>
+    </w:lvl>
+  </w:abstractNum>
+  <w:abstractNum w:abstractNumId="7" w15:restartNumberingAfterBreak="0">
+    <w:nsid w:val="43A420DB"/>
+    <w:multiLevelType w:val="hybridMultilevel"/>
+    <w:tmpl w:val="668A1D48"/>
+    <w:lvl w:ilvl="0" w:tplc="40090001">
+      <w:start w:val="1"/>
+      <w:numFmt w:val="bullet"/>
+      <w:lvlText w:val=""/>
+      <w:lvlJc w:val="left"/>
+      <w:pPr>
+        <w:ind w:left="360" w:hanging="360"/>
+      </w:pPr>
+      <w:rPr>
+        <w:rFonts w:ascii="Symbol" w:hAnsi="Symbol" w:hint="default"/>
+      </w:rPr>
+    </w:lvl>
+    <w:lvl w:ilvl="1" w:tplc="40090003" w:tentative="1">
+      <w:start w:val="1"/>
+      <w:numFmt w:val="bullet"/>
+      <w:lvlText w:val="o"/>
+      <w:lvlJc w:val="left"/>
+      <w:pPr>
+        <w:ind w:left="1080" w:hanging="360"/>
+      </w:pPr>
+      <w:rPr>
+        <w:rFonts w:ascii="Courier New" w:hAnsi="Courier New" w:cs="Courier New" w:hint="default"/>
+      </w:rPr>
+    </w:lvl>
+    <w:lvl w:ilvl="2" w:tplc="40090005" w:tentative="1">
+      <w:start w:val="1"/>
+      <w:numFmt w:val="bullet"/>
+      <w:lvlText w:val=""/>
+      <w:lvlJc w:val="left"/>
+      <w:pPr>
+        <w:ind w:left="1800" w:hanging="360"/>
+      </w:pPr>
+      <w:rPr>
+        <w:rFonts w:ascii="Wingdings" w:hAnsi="Wingdings" w:hint="default"/>
+      </w:rPr>
+    </w:lvl>
+    <w:lvl w:ilvl="3" w:tplc="40090001" w:tentative="1">
+      <w:start w:val="1"/>
+      <w:numFmt w:val="bullet"/>
+      <w:lvlText w:val=""/>
+      <w:lvlJc w:val="left"/>
+      <w:pPr>
+        <w:ind w:left="2520" w:hanging="360"/>
+      </w:pPr>
+      <w:rPr>
+        <w:rFonts w:ascii="Symbol" w:hAnsi="Symbol" w:hint="default"/>
+      </w:rPr>
+    </w:lvl>
+    <w:lvl w:ilvl="4" w:tplc="40090003" w:tentative="1">
+      <w:start w:val="1"/>
+      <w:numFmt w:val="bullet"/>
+      <w:lvlText w:val="o"/>
+      <w:lvlJc w:val="left"/>
+      <w:pPr>
+        <w:ind w:left="3240" w:hanging="360"/>
+      </w:pPr>
+      <w:rPr>
+        <w:rFonts w:ascii="Courier New" w:hAnsi="Courier New" w:cs="Courier New" w:hint="default"/>
+      </w:rPr>
+    </w:lvl>
+    <w:lvl w:ilvl="5" w:tplc="40090005" w:tentative="1">
+      <w:start w:val="1"/>
+      <w:numFmt w:val="bullet"/>
+      <w:lvlText w:val=""/>
+      <w:lvlJc w:val="left"/>
+      <w:pPr>
+        <w:ind w:left="3960" w:hanging="360"/>
+      </w:pPr>
+      <w:rPr>
+        <w:rFonts w:ascii="Wingdings" w:hAnsi="Wingdings" w:hint="default"/>
+      </w:rPr>
+    </w:lvl>
+    <w:lvl w:ilvl="6" w:tplc="40090001" w:tentative="1">
+      <w:start w:val="1"/>
+      <w:numFmt w:val="bullet"/>
+      <w:lvlText w:val=""/>
+      <w:lvlJc w:val="left"/>
+      <w:pPr>
+        <w:ind w:left="4680" w:hanging="360"/>
+      </w:pPr>
+      <w:rPr>
+        <w:rFonts w:ascii="Symbol" w:hAnsi="Symbol" w:hint="default"/>
+      </w:rPr>
+    </w:lvl>
+    <w:lvl w:ilvl="7" w:tplc="40090003" w:tentative="1">
+      <w:start w:val="1"/>
+      <w:numFmt w:val="bullet"/>
+      <w:lvlText w:val="o"/>
+      <w:lvlJc w:val="left"/>
+      <w:pPr>
+        <w:ind w:left="5400" w:hanging="360"/>
+      </w:pPr>
+      <w:rPr>
+        <w:rFonts w:ascii="Courier New" w:hAnsi="Courier New" w:cs="Courier New" w:hint="default"/>
+      </w:rPr>
+    </w:lvl>
+    <w:lvl w:ilvl="8" w:tplc="40090005" w:tentative="1">
+      <w:start w:val="1"/>
+      <w:numFmt w:val="bullet"/>
+      <w:lvlText w:val=""/>
+      <w:lvlJc w:val="left"/>
+      <w:pPr>
+        <w:ind w:left="6120" w:hanging="360"/>
+      </w:pPr>
+      <w:rPr>
+        <w:rFonts w:ascii="Wingdings" w:hAnsi="Wingdings" w:hint="default"/>
+      </w:rPr>
+    </w:lvl>
+  </w:abstractNum>
+  <w:abstractNum w:abstractNumId="8" w15:restartNumberingAfterBreak="0">
+    <w:nsid w:val="5C824224"/>
+    <w:multiLevelType w:val="hybridMultilevel"/>
+    <w:tmpl w:val="2D5A3E20"/>
+    <w:lvl w:ilvl="0" w:tplc="40090001">
+      <w:start w:val="1"/>
+      <w:numFmt w:val="bullet"/>
+      <w:lvlText w:val=""/>
+      <w:lvlJc w:val="left"/>
+      <w:pPr>
+        <w:ind w:left="720" w:hanging="360"/>
+      </w:pPr>
+      <w:rPr>
+        <w:rFonts w:ascii="Symbol" w:hAnsi="Symbol" w:hint="default"/>
+      </w:rPr>
+    </w:lvl>
+    <w:lvl w:ilvl="1" w:tplc="40090003" w:tentative="1">
+      <w:start w:val="1"/>
+      <w:numFmt w:val="bullet"/>
+      <w:lvlText w:val="o"/>
+      <w:lvlJc w:val="left"/>
+      <w:pPr>
+        <w:ind w:left="1440" w:hanging="360"/>
+      </w:pPr>
+      <w:rPr>
+        <w:rFonts w:ascii="Courier New" w:hAnsi="Courier New" w:cs="Courier New" w:hint="default"/>
+      </w:rPr>
+    </w:lvl>
+    <w:lvl w:ilvl="2" w:tplc="40090005" w:tentative="1">
+      <w:start w:val="1"/>
+      <w:numFmt w:val="bullet"/>
+      <w:lvlText w:val=""/>
+      <w:lvlJc w:val="left"/>
+      <w:pPr>
+        <w:ind w:left="2160" w:hanging="360"/>
+      </w:pPr>
+      <w:rPr>
+        <w:rFonts w:ascii="Wingdings" w:hAnsi="Wingdings" w:hint="default"/>
+      </w:rPr>
+    </w:lvl>
+    <w:lvl w:ilvl="3" w:tplc="40090001" w:tentative="1">
+      <w:start w:val="1"/>
+      <w:numFmt w:val="bullet"/>
+      <w:lvlText w:val=""/>
+      <w:lvlJc w:val="left"/>
+      <w:pPr>
+        <w:ind w:left="2880" w:hanging="360"/>
+      </w:pPr>
+      <w:rPr>
+        <w:rFonts w:ascii="Symbol" w:hAnsi="Symbol" w:hint="default"/>
+      </w:rPr>
+    </w:lvl>
+    <w:lvl w:ilvl="4" w:tplc="40090003" w:tentative="1">
+      <w:start w:val="1"/>
+      <w:numFmt w:val="bullet"/>
+      <w:lvlText w:val="o"/>
+      <w:lvlJc w:val="left"/>
+      <w:pPr>
+        <w:ind w:left="3600" w:hanging="360"/>
+      </w:pPr>
+      <w:rPr>
+        <w:rFonts w:ascii="Courier New" w:hAnsi="Courier New" w:cs="Courier New" w:hint="default"/>
+      </w:rPr>
+    </w:lvl>
+    <w:lvl w:ilvl="5" w:tplc="40090005" w:tentative="1">
+      <w:start w:val="1"/>
+      <w:numFmt w:val="bullet"/>
+      <w:lvlText w:val=""/>
+      <w:lvlJc w:val="left"/>
+      <w:pPr>
+        <w:ind w:left="4320" w:hanging="360"/>
+      </w:pPr>
+      <w:rPr>
+        <w:rFonts w:ascii="Wingdings" w:hAnsi="Wingdings" w:hint="default"/>
+      </w:rPr>
+    </w:lvl>
+    <w:lvl w:ilvl="6" w:tplc="40090001" w:tentative="1">
+      <w:start w:val="1"/>
+      <w:numFmt w:val="bullet"/>
+      <w:lvlText w:val=""/>
+      <w:lvlJc w:val="left"/>
+      <w:pPr>
+        <w:ind w:left="5040" w:hanging="360"/>
+      </w:pPr>
+      <w:rPr>
+        <w:rFonts w:ascii="Symbol" w:hAnsi="Symbol" w:hint="default"/>
+      </w:rPr>
+    </w:lvl>
+    <w:lvl w:ilvl="7" w:tplc="40090003" w:tentative="1">
+      <w:start w:val="1"/>
+      <w:numFmt w:val="bullet"/>
+      <w:lvlText w:val="o"/>
+      <w:lvlJc w:val="left"/>
+      <w:pPr>
+        <w:ind w:left="5760" w:hanging="360"/>
+      </w:pPr>
+      <w:rPr>
+        <w:rFonts w:ascii="Courier New" w:hAnsi="Courier New" w:cs="Courier New" w:hint="default"/>
+      </w:rPr>
+    </w:lvl>
+    <w:lvl w:ilvl="8" w:tplc="40090005" w:tentative="1">
+      <w:start w:val="1"/>
+      <w:numFmt w:val="bullet"/>
+      <w:lvlText w:val=""/>
+      <w:lvlJc w:val="left"/>
+      <w:pPr>
+        <w:ind w:left="6480" w:hanging="360"/>
+      </w:pPr>
+      <w:rPr>
+        <w:rFonts w:ascii="Wingdings" w:hAnsi="Wingdings" w:hint="default"/>
+      </w:rPr>
+    </w:lvl>
+  </w:abstractNum>
   <w:num w:numId="1" w16cid:durableId="1146554245">
-    <w:abstractNumId w:val="1"/>
+    <w:abstractNumId w:val="3"/>
   </w:num>
   <w:num w:numId="2" w16cid:durableId="370152001">
     <w:abstractNumId w:val="0"/>
   </w:num>
   <w:num w:numId="3" w16cid:durableId="988022344">
+    <w:abstractNumId w:val="4"/>
+  </w:num>
+  <w:num w:numId="4" w16cid:durableId="2067798880">
+    <w:abstractNumId w:val="8"/>
+  </w:num>
+  <w:num w:numId="5" w16cid:durableId="373431715">
     <w:abstractNumId w:val="2"/>
+  </w:num>
+  <w:num w:numId="6" w16cid:durableId="1452898093">
+    <w:abstractNumId w:val="6"/>
+  </w:num>
+  <w:num w:numId="7" w16cid:durableId="1105492002">
+    <w:abstractNumId w:val="1"/>
+  </w:num>
+  <w:num w:numId="8" w16cid:durableId="962274517">
+    <w:abstractNumId w:val="5"/>
+  </w:num>
+  <w:num w:numId="9" w16cid:durableId="344525375">
+    <w:abstractNumId w:val="7"/>
   </w:num>
 </w:numbering>
 </file>
@@ -5512,6 +9138,7 @@
   <w:style w:type="character" w:default="1" w:styleId="DefaultParagraphFont">
     <w:name w:val="Default Paragraph Font"/>
     <w:uiPriority w:val="1"/>
+    <w:semiHidden/>
     <w:unhideWhenUsed/>
   </w:style>
   <w:style w:type="table" w:default="1" w:styleId="TableNormal">
@@ -5546,7 +9173,186 @@
       <w:contextualSpacing/>
     </w:pPr>
   </w:style>
+  <w:style w:type="table" w:styleId="TableGrid">
+    <w:name w:val="Table Grid"/>
+    <w:basedOn w:val="TableNormal"/>
+    <w:uiPriority w:val="39"/>
+    <w:rsid w:val="00F37651"/>
+    <w:pPr>
+      <w:spacing w:after="0" w:line="240" w:lineRule="auto"/>
+    </w:pPr>
+    <w:tblPr>
+      <w:tblBorders>
+        <w:top w:val="single" w:sz="4" w:space="0" w:color="auto"/>
+        <w:left w:val="single" w:sz="4" w:space="0" w:color="auto"/>
+        <w:bottom w:val="single" w:sz="4" w:space="0" w:color="auto"/>
+        <w:right w:val="single" w:sz="4" w:space="0" w:color="auto"/>
+        <w:insideH w:val="single" w:sz="4" w:space="0" w:color="auto"/>
+        <w:insideV w:val="single" w:sz="4" w:space="0" w:color="auto"/>
+      </w:tblBorders>
+    </w:tblPr>
+  </w:style>
 </w:styles>
+</file>
+
+<file path=word/ink/ink1.xml><?xml version="1.0" encoding="utf-8"?>
+<inkml:ink xmlns:inkml="http://www.w3.org/2003/InkML">
+  <inkml:definitions>
+    <inkml:context xml:id="ctx0">
+      <inkml:inkSource xml:id="inkSrc0">
+        <inkml:traceFormat>
+          <inkml:channel name="X" type="integer" min="-2.14748E9" max="2.14748E9" units="cm"/>
+          <inkml:channel name="Y" type="integer" min="-2.14748E9" max="2.14748E9" units="cm"/>
+          <inkml:channel name="F" type="integer" max="32767" units="dev"/>
+        </inkml:traceFormat>
+        <inkml:channelProperties>
+          <inkml:channelProperty channel="X" name="resolution" value="1000" units="1/cm"/>
+          <inkml:channelProperty channel="Y" name="resolution" value="1000" units="1/cm"/>
+          <inkml:channelProperty channel="F" name="resolution" value="0" units="1/dev"/>
+        </inkml:channelProperties>
+      </inkml:inkSource>
+      <inkml:timestamp xml:id="ts0" timeString="2024-01-08T08:59:26.345"/>
+    </inkml:context>
+    <inkml:brush xml:id="br0">
+      <inkml:brushProperty name="width" value="0.035" units="cm"/>
+      <inkml:brushProperty name="height" value="0.035" units="cm"/>
+      <inkml:brushProperty name="color" value="#E71224"/>
+    </inkml:brush>
+  </inkml:definitions>
+  <inkml:trace contextRef="#ctx0" brushRef="#br0">1 1 24575,'0'456'0,"0"-452"0,1-1 0,0 0 0,0 1 0,1-1 0,-1 0 0,1 0 0,-1 0 0,1 0 0,0 0 0,0-1 0,0 1 0,0 0 0,1-1 0,-1 1 0,1-1 0,0 0 0,-1 0 0,5 2 0,59 35 0,-57-34 0,-6-3 3,0-1-1,1 1 0,-1 0 1,1-1-1,-1 0 0,1 0 1,-1 0-1,1 0 0,-1-1 1,1 1-1,0-1 0,-1 0 1,1 0-1,0-1 0,-1 1 1,7-2-1,-4-1-30,1 1 0,0-2-1,-1 1 1,0-1 0,0 0 0,7-7 0,19-12-1180,-23 18-5618</inkml:trace>
+  <inkml:trace contextRef="#ctx0" brushRef="#br0" timeOffset="1114.31">288 506 24575,'6'0'0,"-1"0"0,0 0 0,1 0 0,-1-1 0,1 0 0,-1 0 0,0 0 0,0-1 0,0 0 0,0 0 0,9-4 0,-10 3 0,-1 0 0,0 0 0,0 0 0,-1-1 0,1 1 0,-1-1 0,1 1 0,-1-1 0,0 0 0,-1 0 0,1 0 0,-1 0 0,1 0 0,-1 0 0,1-7 0,-1-20 0,-2 27 0,1 20 0,0-11-74,6 56 278,-6-58-267,1-1 1,-1 0 0,1 0-1,-1 1 1,1-1 0,0 0 0,0 0-1,0 0 1,0 0 0,0 0 0,0 0-1,1 0 1,-1-1 0,1 1-1,-1 0 1,1-1 0,0 1 0,0-1-1,-1 0 1,1 1 0,0-1 0,0 0-1,3 1 1,3 0-6764</inkml:trace>
+  <inkml:trace contextRef="#ctx0" brushRef="#br0" timeOffset="1804.43">416 249 24575,'0'0'-8191</inkml:trace>
+  <inkml:trace contextRef="#ctx0" brushRef="#br0" timeOffset="2856.46">706 344 24575,'-1'-1'0,"1"1"0,-1-1 0,0 0 0,1 1 0,-1-1 0,0 0 0,0 1 0,0-1 0,1 1 0,-1 0 0,0-1 0,0 1 0,0 0 0,0-1 0,0 1 0,0 0 0,0 0 0,0 0 0,0 0 0,0 0 0,0 0 0,0 0 0,0 0 0,-1 0 0,0 0 0,-1 0 0,1 0 0,0 0 0,0 1 0,0-1 0,0 0 0,0 1 0,0-1 0,0 1 0,0 0 0,-3 1 0,4 0 0,0 0 0,1 0 0,-1 0 0,0 0 0,1 1 0,0-1 0,-1 0 0,1 0 0,0 0 0,0 0 0,0 1 0,1-1 0,-1 0 0,0 0 0,1 0 0,-1 0 0,1 0 0,0 0 0,0 0 0,0 0 0,0 0 0,0 0 0,0 0 0,3 3 0,1 2 0,0 1 0,1-1 0,0 0 0,11 10 0,-8-12 0,0 1 0,0-2 0,0 1 0,14 3 0,-11-4 0,-1 0 0,0 1 0,0 1 0,-1-1 0,16 12 0,-24-16 0,-1 1 0,1-1 0,-1 1 0,1 0 0,-1 0 0,0-1 0,1 1 0,-1 0 0,0 0 0,0 0 0,0 0 0,0 0 0,-1 0 0,1 1 0,-1-1 0,1 0 0,-1 0 0,0 0 0,0 1 0,0-1 0,0 0 0,0 0 0,0 1 0,0-1 0,-1 0 0,1 0 0,-1 0 0,0 0 0,0 0 0,0 0 0,0 0 0,0 0 0,0 0 0,-2 2 0,-1 1 0,0 0 0,0-1 0,-1 1 0,0-1 0,1 0 0,-1-1 0,-1 1 0,1-1 0,-1 0 0,1 0 0,-1-1 0,0 1 0,0-1 0,0-1 0,0 1 0,0-1 0,0 0 0,0 0 0,-8-1 0,-11 2 0,0-2 0,0-1 0,-33-5 0,23 0-1365,8-1-5461</inkml:trace>
+  <inkml:trace contextRef="#ctx0" brushRef="#br0" timeOffset="3797.55">914 112 24575,'3'31'0,"0"1"0,3-1 0,0 0 0,19 51 0,-3-6 0,43 234 134,-17-70-1633,-46-233-5327</inkml:trace>
+  <inkml:trace contextRef="#ctx0" brushRef="#br0" timeOffset="4632.9">930 490 24575,'0'-3'0,"3"-2"0,3-2 0,4-2 0,3-2 0,1-3 0,2-2 0,1 0 0,-2 2 0,-3 5-8191</inkml:trace>
+  <inkml:trace contextRef="#ctx0" brushRef="#br0" timeOffset="5681.01">1155 393 24575,'3'0'0,"1"0"0,0 0 0,0 0 0,0-1 0,-1 0 0,1 0 0,0 0 0,-1 0 0,1-1 0,-1 1 0,5-3 0,-7 3 0,0 0 0,0 1 0,-1-1 0,1 0 0,0 0 0,0 0 0,-1 0 0,1 0 0,-1 0 0,1 0 0,-1 0 0,1-1 0,-1 1 0,0 0 0,1 0 0,-1 0 0,0 0 0,0 0 0,0-1 0,0 1 0,0 0 0,0 0 0,0 0 0,0-1 0,-1 1 0,1 0 0,0 0 0,-1 0 0,1 0 0,-1 0 0,1 0 0,-1 0 0,1 0 0,-1 0 0,0 0 0,0 0 0,1 0 0,-1 0 0,0 0 0,0 1 0,-1-2 0,1 1 0,0 0 0,1 0 0,-1 0 0,0 0 0,0 0 0,0 0 0,0 0 0,0 0 0,0 0 0,0 0 0,0 1 0,0-1 0,-1 0 0,1 1 0,0-1 0,0 1 0,-1 0 0,1-1 0,0 1 0,0 0 0,-1 0 0,1-1 0,0 1 0,-1 0 0,1 0 0,0 1 0,-1-1 0,1 0 0,0 0 0,-1 1 0,1-1 0,0 1 0,0-1 0,-1 1 0,1-1 0,0 1 0,0 0 0,0-1 0,0 1 0,0 0 0,0 0 0,0 0 0,0 0 0,0 0 0,0 0 0,0 0 0,1 0 0,-1 1 0,1-1 0,-2 2 0,-2 3 0,1 1 0,0-1 0,0 1 0,1 0 0,-1 0 0,1 0 0,1 0 0,-2 8 0,3-9 0,-1 0 0,1 0 0,0 0 0,0 0 0,1 0 0,0 0 0,0 0 0,1 0 0,3 9 0,-4-12 0,1 0 0,0 0 0,0 0 0,1-1 0,-1 1 0,1-1 0,-1 0 0,1 1 0,0-1 0,-1 0 0,1-1 0,0 1 0,0 0 0,1-1 0,-1 0 0,0 0 0,0 0 0,5 1 0,23 12 0,-27-11 0,0-1 0,0 0 0,0 0 0,1 0 0,-1 0 0,1-1 0,0 1 0,6 0 0,-10-2-44,0-1 0,0 1 0,0-1 0,-1 1 0,1-1 0,0 1 0,0-1 0,-1 1 0,1-1 0,0 0 0,-1 1 0,1-1 0,-1 0 0,1 1 0,-1-1 0,1 0 0,-1 0 0,0 0 0,1 1 0,-1-1 0,0 0 0,0 0 0,1 0 0,-1 0 0,0 0 0,0 0 0,0 1 0,0-1 0,0 0 0,0-2 0,0 3 43,0-12-6825</inkml:trace>
+  <inkml:trace contextRef="#ctx0" brushRef="#br0" timeOffset="7799.45">1282 288 24575,'2'-4'0,"1"0"0,0 0 0,0 0 0,0 1 0,0-1 0,0 1 0,1 0 0,-1 0 0,1 0 0,8-5 0,-11 8 0,0-1 0,0 0 0,0 1 0,0-1 0,0 1 0,0 0 0,0-1 0,0 1 0,0 0 0,0-1 0,0 1 0,0 0 0,1 0 0,-1 0 0,0 0 0,0 0 0,0 0 0,0 1 0,0-1 0,0 0 0,0 1 0,0-1 0,0 0 0,0 1 0,0-1 0,0 1 0,0-1 0,0 1 0,0 0 0,0 0 0,0-1 0,0 1 0,-1 0 0,1 0 0,0 0 0,0 0 0,-1-1 0,1 1 0,-1 0 0,1 0 0,-1 1 0,0-1 0,1 0 0,-1 0 0,0 0 0,1 0 0,-1 0 0,0 0 0,0 0 0,0 2 0,8 53 0,0 81 0,-4-63 0,-5-91 0,2 0 0,0 0 0,1 0 0,5-18 0,-6 29 0,0 0 0,0 0 0,1 0 0,0 0 0,0 0 0,1 1 0,0-1 0,0 1 0,0-1 0,1 1 0,-1 0 0,1 1 0,0-1 0,1 1 0,-1-1 0,11-6 0,-15 11 0,1 0 0,0-1 0,-1 1 0,1 0 0,0 0 0,-1 0 0,1 0 0,0 0 0,-1 0 0,1 0 0,0 1 0,-1-1 0,1 0 0,-1 0 0,1 0 0,0 1 0,-1-1 0,1 0 0,-1 1 0,1-1 0,-1 0 0,1 1 0,-1-1 0,1 1 0,-1-1 0,1 1 0,-1-1 0,1 1 0,-1-1 0,0 1 0,1-1 0,-1 1 0,0 0 0,0-1 0,1 1 0,-1-1 0,0 1 0,0 0 0,0-1 0,0 2 0,9 35 0,-7-27 0,4 21 0,15 56 0,-19-81 0,1 1 0,-1-1 0,1 1 0,0-1 0,0 0 0,1 0 0,0 0 0,0-1 0,8 9 0,-10-12 0,-1-1 0,1 1 0,-1-1 0,1 0 0,0 1 0,0-1 0,-1 0 0,1 0 0,0-1 0,0 1 0,0 0 0,0 0 0,0-1 0,0 0 0,0 1 0,0-1 0,1 0 0,-1 0 0,0 0 0,0 0 0,0 0 0,3-1 0,-3 0 0,1-1 0,0 1 0,0-1 0,-1 1 0,1-1 0,-1 0 0,1 0 0,-1 0 0,0 0 0,0 0 0,0-1 0,0 1 0,2-4 0,4-8 0,0-1 0,-2 1 0,1-1 0,5-23 0,-9 28 0,6-16 0,-2-1 0,0 0 0,-2-1 0,4-48 0,-9 75 0,0 1 0,0-1 0,0 0 0,0 0 0,1 1 0,-1-1 0,0 0 0,0 0 0,0 0 0,0 1 0,-1-1 0,1 0 0,0 0 0,0 1 0,0-1 0,-1 0 0,1 0 0,0 1 0,-1-1 0,1 0 0,-1 1 0,1-1 0,0 0 0,-1 1 0,0-1 0,1 1 0,-1-1 0,1 1 0,-1-1 0,0 1 0,1-1 0,-1 1 0,0 0 0,1-1 0,-1 1 0,0 0 0,0-1 0,1 1 0,-1 0 0,0 0 0,0 0 0,1 0 0,-1 0 0,0 0 0,0 0 0,0 0 0,1 0 0,-2 1 0,0-1 0,0 1 0,1 0 0,-1 0 0,1 0 0,-1 0 0,1 0 0,-1 0 0,1 1 0,0-1 0,0 1 0,-1-1 0,1 0 0,0 1 0,0 0 0,0-1 0,1 1 0,-1 0 0,0-1 0,1 1 0,-2 3 0,0 16 0,0 1 0,2 0 0,0-1 0,1 1 0,1 0 0,1-1 0,12 42 0,-14-62 5,0 1-1,-1-1 0,1 1 0,0-1 1,0 0-1,0 1 0,0-1 0,0 0 1,0 0-1,0 0 0,0 0 1,0 0-1,1 0 0,-1 0 0,0 0 1,1 0-1,-1 0 0,1-1 0,-1 1 1,1-1-1,-1 1 0,1-1 1,-1 0-1,1 1 0,-1-1 0,1 0 1,2 0-1,44-6-1489,-40 4-5341</inkml:trace>
+  <inkml:trace contextRef="#ctx0" brushRef="#br0" timeOffset="9243.22">1867 361 24575,'0'-1'0,"1"0"0,-1 0 0,1 0 0,-1-1 0,1 1 0,-1 0 0,1 0 0,0 0 0,0 0 0,-1 0 0,1 1 0,0-1 0,0 0 0,0 0 0,0 0 0,0 1 0,0-1 0,0 1 0,1-1 0,-1 1 0,0-1 0,0 1 0,0-1 0,0 1 0,3 0 0,32-7 0,-36 7 0,5 0 0,-1-1 0,1 1 0,0 0 0,-1 1 0,1-1 0,0 1 0,-1-1 0,1 2 0,-1-1 0,1 0 0,-1 1 0,0 0 0,1 0 0,-1 0 0,0 0 0,0 1 0,-1-1 0,5 5 0,-2-2 0,-1 1 0,0 0 0,-1 1 0,1-1 0,-1 1 0,0 0 0,-1 0 0,0 0 0,5 15 0,-1 9 0,-1 0 0,-1 1 0,-2 0 0,0 34 0,-3-65 0,0 2 0,0-1 0,0 1 0,0 0 0,-1-1 0,1 1 0,-1-1 0,1 1 0,-1-1 0,0 1 0,0-1 0,0 1 0,0-1 0,0 0 0,-1 0 0,1 1 0,-3 1 0,3-3 0,0 0 0,0 0 0,0 0 0,-1-1 0,1 1 0,0-1 0,-1 1 0,1-1 0,-1 1 0,1-1 0,0 0 0,-1 0 0,1 1 0,-1-1 0,1 0 0,-1 0 0,1-1 0,-1 1 0,1 0 0,0 0 0,-1-1 0,1 1 0,-1-1 0,1 1 0,0-1 0,0 1 0,-1-1 0,1 0 0,0 0 0,0 0 0,-2-1 0,0-1 0,0 0 0,1 0 0,0 0 0,-1 0 0,1 0 0,0-1 0,0 1 0,1-1 0,-1 1 0,1-1 0,0 1 0,0-1 0,0 0 0,0 0 0,1 0 0,-1 1 0,1-1 0,1-8 0,-1-5 0,1 0 0,7-32 0,-4 25-151,2-1-1,0 2 0,2-1 0,0 1 1,2 0-1,0 1 0,2 0 1,20-30-1,-27 47-6674</inkml:trace>
+</inkml:ink>
+</file>
+
+<file path=word/ink/ink2.xml><?xml version="1.0" encoding="utf-8"?>
+<inkml:ink xmlns:inkml="http://www.w3.org/2003/InkML">
+  <inkml:definitions>
+    <inkml:context xml:id="ctx0">
+      <inkml:inkSource xml:id="inkSrc0">
+        <inkml:traceFormat>
+          <inkml:channel name="X" type="integer" min="-2.14748E9" max="2.14748E9" units="cm"/>
+          <inkml:channel name="Y" type="integer" min="-2.14748E9" max="2.14748E9" units="cm"/>
+          <inkml:channel name="F" type="integer" max="32767" units="dev"/>
+        </inkml:traceFormat>
+        <inkml:channelProperties>
+          <inkml:channelProperty channel="X" name="resolution" value="1000" units="1/cm"/>
+          <inkml:channelProperty channel="Y" name="resolution" value="1000" units="1/cm"/>
+          <inkml:channelProperty channel="F" name="resolution" value="0" units="1/dev"/>
+        </inkml:channelProperties>
+      </inkml:inkSource>
+      <inkml:timestamp xml:id="ts0" timeString="2024-01-08T08:59:18.560"/>
+    </inkml:context>
+    <inkml:brush xml:id="br0">
+      <inkml:brushProperty name="width" value="0.035" units="cm"/>
+      <inkml:brushProperty name="height" value="0.035" units="cm"/>
+      <inkml:brushProperty name="color" value="#E71224"/>
+    </inkml:brush>
+  </inkml:definitions>
+  <inkml:trace contextRef="#ctx0" brushRef="#br0">382 61 24575,'0'-6'0,"1"1"0,-1 0 0,0 0 0,-1 1 0,1-1 0,-1 0 0,-3-9 0,4 13 0,-1 0 0,1 0 0,-1 0 0,1 1 0,-1-1 0,0 0 0,0 1 0,1-1 0,-1 0 0,0 1 0,0-1 0,0 1 0,0-1 0,1 1 0,-1 0 0,0-1 0,0 1 0,0 0 0,0 0 0,0-1 0,0 1 0,0 0 0,0 0 0,0 0 0,0 0 0,0 0 0,0 1 0,0-1 0,0 0 0,0 0 0,0 1 0,0-1 0,0 0 0,0 1 0,1-1 0,-1 1 0,0-1 0,0 1 0,0-1 0,1 1 0,-2 1 0,-12 6 0,0 0 0,1 0 0,0 2 0,0-1 0,1 2 0,1 0 0,-13 14 0,23-23 0,1-1 0,-1 1 0,0 0 0,1-1 0,-1 1 0,1 0 0,0 0 0,-1-1 0,1 1 0,0 0 0,0 0 0,0-1 0,0 1 0,1 0 0,-1 0 0,0-1 0,1 1 0,-1 0 0,1-1 0,0 1 0,-1 0 0,1-1 0,0 1 0,0-1 0,0 1 0,0-1 0,0 0 0,0 1 0,1-1 0,-1 0 0,0 0 0,1 0 0,-1 0 0,1 0 0,1 1 0,7 6 0,1-1 0,0-1 0,15 8 0,5 0 0,-3-1 0,-1 0 0,0 2 0,33 25 0,-53-35 0,-1 0 0,0 0 0,0 1 0,0 0 0,-1 0 0,0 1 0,0 0 0,0 0 0,-1 0 0,0 0 0,-1 0 0,1 1 0,-1 0 0,-1 0 0,0 0 0,0 0 0,1 12 0,-3-16 0,0 1 0,-1-1 0,1 1 0,-1-1 0,-1 1 0,1-1 0,0 0 0,-1 1 0,0-1 0,0 0 0,0 0 0,-1 0 0,1 0 0,-1-1 0,0 1 0,0-1 0,0 0 0,-1 0 0,1 0 0,-1 0 0,1 0 0,-1-1 0,0 1 0,0-1 0,-6 2 0,-11 6 0,1-2 0,-1 0 0,-39 9 0,24-10-170,1-1-1,-1-2 0,0-1 1,0-2-1,1-1 0,-1-2 1,-42-8-1,41 4-6655</inkml:trace>
+  <inkml:trace contextRef="#ctx0" brushRef="#br0" timeOffset="1098.71">879 180 24575,'0'0'0,"-1"-1"0,0 0 0,1 0 0,-1 0 0,1 1 0,-1-1 0,0 0 0,0 1 0,1-1 0,-1 1 0,0-1 0,0 1 0,0-1 0,0 1 0,0-1 0,1 1 0,-1 0 0,0 0 0,0-1 0,0 1 0,0 0 0,0 0 0,0 0 0,0 0 0,0 0 0,-2 0 0,-26 1 0,25 0 0,0 0 0,1 1 0,-1-1 0,0 0 0,1 1 0,-1 0 0,1 0 0,0 0 0,0 0 0,-1 1 0,2-1 0,-1 1 0,0 0 0,0 0 0,1 0 0,0 0 0,-1 0 0,1 1 0,0-1 0,1 0 0,-1 1 0,1 0 0,-1-1 0,1 1 0,0 0 0,0 0 0,1 0 0,-1-1 0,1 1 0,0 0 0,0 0 0,0 0 0,2 6 0,-2-5 0,1 0 0,0 0 0,0 0 0,0 0 0,1 0 0,0 0 0,0 0 0,0 0 0,1-1 0,-1 1 0,1-1 0,0 0 0,0 0 0,1 0 0,-1 0 0,1 0 0,0-1 0,0 0 0,0 0 0,0 0 0,1 0 0,-1 0 0,1-1 0,-1 0 0,7 2 0,-8-3 0,0 0 0,0 0 0,0-1 0,0 1 0,0-1 0,1 0 0,-1 0 0,0 0 0,0 0 0,1 0 0,-1-1 0,0 1 0,0-1 0,0 0 0,0 0 0,0 0 0,0 0 0,0-1 0,0 1 0,0-1 0,0 0 0,-1 0 0,1 0 0,-1 0 0,1 0 0,-1-1 0,0 1 0,2-3 0,2-6 0,0 0 0,-1 0 0,0-1 0,0 1 0,4-25 0,-5 21 0,-3 14-31,-1 0 0,1-1 0,-1 1 0,1 0 0,-1-1 0,0 1 0,0-1 0,0 1 0,0-1 0,0 1 0,0 0 0,0-1 0,0 1 0,0-1 0,-1 1 0,1 0 0,-1-1 0,1 1 0,-1 0 0,1-1 0,-1 1 0,0 0 0,0 0 0,0-1 0,1 1 0,-1 0-1,0 0 1,0 0 0,-1 0 0,1 0 0,0 0 0,0 1 0,0-1 0,-1 0 0,1 1 0,0-1 0,-1 0 0,1 1 0,0 0 0,-1-1 0,1 1 0,-1 0 0,-1 0 0,-5-2-6795</inkml:trace>
+  <inkml:trace contextRef="#ctx0" brushRef="#br0" timeOffset="2165.45">1078 124 24575,'0'19'0,"1"-1"0,0 0 0,1 1 0,1-1 0,1 0 0,9 27 0,-11-39 0,1 0 0,-1-1 0,1 1 0,0-1 0,1 0 0,-1 0 0,1 0 0,0 0 0,0-1 0,1 1 0,-1-1 0,1 0 0,0 0 0,0-1 0,0 0 0,0 0 0,1 0 0,0 0 0,-1-1 0,1 0 0,0 0 0,0 0 0,8 0 0,-12-2 0,0 0 0,1 0 0,-1 0 0,0 0 0,0-1 0,0 1 0,0-1 0,0 1 0,0-1 0,0 0 0,0 0 0,0 0 0,-1 0 0,1 0 0,0 0 0,0-1 0,-1 1 0,1 0 0,-1-1 0,1 1 0,-1-1 0,0 0 0,1 0 0,-1 1 0,0-1 0,0 0 0,0 0 0,-1 0 0,1 0 0,0 0 0,-1 0 0,1 0 0,-1-3 0,4-11 0,-1-1 0,0 0 0,0-19 0,-2 17 0,2-24-102,-1 18-150,0-1-1,2 0 0,0 1 1,11-33-1,-11 49-6573</inkml:trace>
+  <inkml:trace contextRef="#ctx0" brushRef="#br0" timeOffset="3452.64">1487 28 24575,'4'1'0,"0"-1"0,0 1 0,0 0 0,-1 0 0,1 0 0,0 0 0,-1 1 0,1-1 0,-1 1 0,1 0 0,-1 0 0,0 0 0,1 1 0,-1-1 0,-1 1 0,1-1 0,0 1 0,-1 0 0,1 0 0,-1 1 0,0-1 0,0 0 0,0 1 0,0-1 0,-1 1 0,3 6 0,3 11 0,-2 0 0,1 0 0,2 34 0,-7-48 0,6 32 0,-3-1 0,-1 1 0,-2 0 0,-5 61 0,4-99 0,0 0 0,0 0 0,0 1 0,-1-1 0,1 0 0,0 0 0,0 0 0,-1 0 0,1 0 0,0 0 0,-1 0 0,1 1 0,-1-1 0,0 0 0,1-1 0,-1 1 0,0 0 0,1 0 0,-1 0 0,-1 1 0,1-2 0,0-1 0,1 1 0,-1 0 0,0-1 0,1 1 0,-1-1 0,1 1 0,-1 0 0,0-1 0,1 1 0,-1-1 0,1 0 0,0 1 0,-1-1 0,1 1 0,-1-1 0,1 0 0,0 1 0,-1-1 0,1 0 0,0 1 0,-1-2 0,-13-50 0,13 24 24,1 0 0,1 0 0,2 0 0,9-42 0,38-106-1509,-38 139-5341</inkml:trace>
+  <inkml:trace contextRef="#ctx0" brushRef="#br0" timeOffset="4566.84">1881 85 24575,'-4'1'0,"0"-1"0,0 0 0,0 1 0,0 0 0,0 0 0,0 0 0,0 1 0,0-1 0,1 1 0,-1 0 0,0 0 0,1 0 0,0 0 0,-1 1 0,1-1 0,0 1 0,0 0 0,1 0 0,-1 0 0,0 0 0,1 0 0,0 1 0,0-1 0,-2 6 0,0 0 0,0 0 0,1 0 0,0 0 0,0 1 0,1 0 0,0-1 0,1 1 0,0 19 0,1-7 0,0-13 0,0-1 0,0 1 0,1 0 0,0 0 0,0-1 0,4 14 0,-4-20 0,0 0 0,1 0 0,-1 0 0,0 0 0,1 0 0,-1 0 0,1 0 0,0 0 0,-1-1 0,1 1 0,0-1 0,0 1 0,0-1 0,0 0 0,0 1 0,0-1 0,1 0 0,-1-1 0,0 1 0,1 0 0,-1-1 0,0 1 0,1-1 0,-1 1 0,0-1 0,1 0 0,-1 0 0,5-1 0,9-1-170,1-1-1,0-1 0,-1 0 1,1-1-1,-1-1 0,-1 0 1,22-13-1,-29 15-6655</inkml:trace>
+  <inkml:trace contextRef="#ctx0" brushRef="#br0" timeOffset="5838.18">2121 164 24575,'9'-5'0,"0"0"0,0-1 0,0 0 0,-1 0 0,0-1 0,0 0 0,-1-1 0,0 0 0,0 0 0,7-12 0,-13 19 0,-1 1 0,0-1 0,0 0 0,1 1 0,-1-1 0,0 1 0,0-1 0,0 1 0,0-1 0,0 0 0,0 1 0,0-1 0,0 0 0,0 1 0,0-1 0,0 1 0,0-1 0,0 1 0,-1-1 0,1 0 0,0 1 0,0-1 0,-1 1 0,1-1 0,0 1 0,-1-1 0,1 1 0,0-1 0,-1 1 0,1-1 0,-1 1 0,1 0 0,-1-1 0,1 1 0,-1 0 0,1-1 0,-1 1 0,1 0 0,-1 0 0,0-1 0,1 1 0,-1 0 0,1 0 0,-1 0 0,0 0 0,1 0 0,-1 0 0,1 0 0,-1 0 0,0 0 0,1 0 0,-1 0 0,1 0 0,-1 1 0,1-1 0,-1 0 0,0 0 0,1 0 0,-1 1 0,-3 0 0,0-1 0,1 1 0,-1 0 0,1 0 0,-1 0 0,1 1 0,-1-1 0,-5 5 0,6-3 0,0 0 0,1 1 0,-1 0 0,1 0 0,0-1 0,0 1 0,0 0 0,1 1 0,-1-1 0,1 0 0,0 0 0,0 1 0,1-1 0,-1 7 0,2 70 0,1-46 0,-2-31 0,0-1 0,0 1 0,0 0 0,1-1 0,-1 1 0,1 0 0,0-1 0,0 1 0,0-1 0,0 1 0,1-1 0,0 0 0,-1 1 0,1-1 0,3 3 0,-2-3 0,1 0 0,0 0 0,0-1 0,0 1 0,0-1 0,0 0 0,0 0 0,1-1 0,-1 1 0,0-1 0,8 1 0,10 4 30,1-2 0,0 0 0,30 0 0,-48-3-95,-1-1 1,1 0-1,0 0 1,0-1-1,0 1 1,0-1-1,-1 0 0,1-1 1,0 1-1,-1-1 1,1 0-1,-1 0 1,0 0-1,1 0 0,-1-1 1,0 0-1,0 0 1,-1 0-1,1 0 1,-1-1-1,1 1 1,3-7-1</inkml:trace>
+</inkml:ink>
+</file>
+
+<file path=word/ink/ink3.xml><?xml version="1.0" encoding="utf-8"?>
+<inkml:ink xmlns:inkml="http://www.w3.org/2003/InkML">
+  <inkml:definitions>
+    <inkml:context xml:id="ctx0">
+      <inkml:inkSource xml:id="inkSrc0">
+        <inkml:traceFormat>
+          <inkml:channel name="X" type="integer" min="-2.14748E9" max="2.14748E9" units="cm"/>
+          <inkml:channel name="Y" type="integer" min="-2.14748E9" max="2.14748E9" units="cm"/>
+          <inkml:channel name="F" type="integer" max="32767" units="dev"/>
+        </inkml:traceFormat>
+        <inkml:channelProperties>
+          <inkml:channelProperty channel="X" name="resolution" value="1000" units="1/cm"/>
+          <inkml:channelProperty channel="Y" name="resolution" value="1000" units="1/cm"/>
+          <inkml:channelProperty channel="F" name="resolution" value="0" units="1/dev"/>
+        </inkml:channelProperties>
+      </inkml:inkSource>
+      <inkml:timestamp xml:id="ts0" timeString="2024-01-08T08:59:11.938"/>
+    </inkml:context>
+    <inkml:brush xml:id="br0">
+      <inkml:brushProperty name="width" value="0.035" units="cm"/>
+      <inkml:brushProperty name="height" value="0.035" units="cm"/>
+      <inkml:brushProperty name="color" value="#E71224"/>
+    </inkml:brush>
+  </inkml:definitions>
+  <inkml:trace contextRef="#ctx0" brushRef="#br0">166 0 24575,'-13'247'0,"1"-20"0,-4 46 0,16-241-1365,0-22-5461</inkml:trace>
+  <inkml:trace contextRef="#ctx0" brushRef="#br0" timeOffset="1349.06">214 41 24575,'8'1'0,"-1"0"0,1 0 0,0 1 0,0 0 0,-1 1 0,1-1 0,-1 2 0,0-1 0,11 8 0,57 42 0,-65-47 0,-1 1 0,-1 1 0,1 0 0,-1 0 0,-1 1 0,1-1 0,-2 2 0,1-1 0,-1 1 0,-1 0 0,1 0 0,-2 1 0,1-1 0,-2 1 0,1 0 0,-1 0 0,-1 0 0,0 1 0,-1-1 0,0 1 0,-1-1 0,0 1 0,-1-1 0,0 0 0,0 1 0,-2-1 0,-6 21 0,-7 12 0,-2-2 0,-2 0 0,-1-1 0,-3-2 0,-29 39 0,-153 173 0,180-221 0,17-19-116,-4 4-197,-1 0 1,0 0 0,-20 14 0,28-25-6514</inkml:trace>
+  <inkml:trace contextRef="#ctx0" brushRef="#br0" timeOffset="3656.27">687 65 24575,'2'42'0,"11"64"0,1-4 0,-4 45 0,-9 167 0,-1-347 0,-7-56 0,-1 7 0,8 27 0,3 0 0,11-66 0,-13 107 0,0 9 0,-1 0 0,1 1 0,-1-1 0,1 1 0,1-1 0,-1 1 0,3-6 0,-4 10 0,0-1 0,0 1 0,1 0 0,-1-1 0,0 1 0,1 0 0,-1 0 0,0-1 0,0 1 0,1 0 0,-1 0 0,1-1 0,-1 1 0,0 0 0,1 0 0,-1 0 0,1 0 0,-1 0 0,0-1 0,1 1 0,-1 0 0,1 0 0,-1 0 0,0 0 0,1 0 0,-1 0 0,1 0 0,-1 1 0,0-1 0,2 0 0,18 17 0,107 144 0,-126-159 0,0-1 0,0 0 0,0 0 0,0 0 0,0 0 0,0 0 0,0 0 0,0 0 0,1 0 0,-1 0 0,0 0 0,0-1 0,1 1 0,-1-1 0,1 1 0,-1-1 0,1 1 0,-1-1 0,1 0 0,1 1 0,-2-2 0,0 1 0,0-1 0,0 1 0,0-1 0,0 1 0,0-1 0,0 0 0,0 1 0,0-1 0,0 0 0,0 0 0,0 0 0,-1 1 0,1-1 0,0 0 0,-1 0 0,1 0 0,0 0 0,-1 0 0,1-2 0,3-8 0,-1 0 0,0-1 0,0 1 0,1-15 0,-2 11 0,7-35 0,-2 5 0,2 0 0,21-59 0,-30 103 0,0 1 0,0-1 0,0 1 0,0-1 0,0 0 0,0 1 0,0-1 0,0 1 0,0-1 0,1 1 0,-1-1 0,0 0 0,1 1 0,-1-1 0,0 1 0,1-1 0,-1 1 0,0 0 0,1-1 0,-1 1 0,1-1 0,-1 1 0,1 0 0,-1-1 0,1 1 0,-1 0 0,1-1 0,-1 1 0,1 0 0,-1 0 0,1 0 0,1-1 0,5 20 0,0 40 0,-7-57 0,7 137 0,-2-22 0,5 0 0,29 135 0,-34-229-1365</inkml:trace>
+</inkml:ink>
+</file>
+
+<file path=word/ink/ink4.xml><?xml version="1.0" encoding="utf-8"?>
+<inkml:ink xmlns:inkml="http://www.w3.org/2003/InkML">
+  <inkml:definitions>
+    <inkml:context xml:id="ctx0">
+      <inkml:inkSource xml:id="inkSrc0">
+        <inkml:traceFormat>
+          <inkml:channel name="X" type="integer" min="-2.14748E9" max="2.14748E9" units="cm"/>
+          <inkml:channel name="Y" type="integer" min="-2.14748E9" max="2.14748E9" units="cm"/>
+          <inkml:channel name="F" type="integer" max="32767" units="dev"/>
+        </inkml:traceFormat>
+        <inkml:channelProperties>
+          <inkml:channelProperty channel="X" name="resolution" value="1000" units="1/cm"/>
+          <inkml:channelProperty channel="Y" name="resolution" value="1000" units="1/cm"/>
+          <inkml:channelProperty channel="F" name="resolution" value="0" units="1/dev"/>
+        </inkml:channelProperties>
+      </inkml:inkSource>
+      <inkml:timestamp xml:id="ts0" timeString="2024-01-08T08:58:58.724"/>
+    </inkml:context>
+    <inkml:brush xml:id="br0">
+      <inkml:brushProperty name="width" value="0.035" units="cm"/>
+      <inkml:brushProperty name="height" value="0.035" units="cm"/>
+      <inkml:brushProperty name="color" value="#E71224"/>
+    </inkml:brush>
+  </inkml:definitions>
+  <inkml:trace contextRef="#ctx0" brushRef="#br0">20 74 24575,'-2'3'0,"0"0"0,0 0 0,0 0 0,1 0 0,-1 1 0,1-1 0,0 1 0,0-1 0,0 1 0,0-1 0,0 1 0,1 4 0,-2 50 0,2-37 0,-1 32 0,3 215 0,-1-262 0,1 1 0,0 0 0,0-1 0,0 1 0,0-1 0,1 0 0,0 0 0,0 0 0,1 0 0,0-1 0,0 1 0,0-1 0,1 0 0,0 0 0,0 0 0,0-1 0,0 0 0,1 0 0,-1 0 0,1 0 0,11 4 0,-3-2 0,0 1 0,0-2 0,1 0 0,0-1 0,0 0 0,0-1 0,1-1 0,22 1 0,-32-3-151,0 0-1,0 0 0,0-1 0,0 0 1,0 0-1,0 0 0,0-1 1,10-4-1,-1-3-6674</inkml:trace>
+  <inkml:trace contextRef="#ctx0" brushRef="#br0" timeOffset="878.72">40 130 24575,'3'-3'0,"8"-4"0,8-5 0,7-3 0,6-2 0,7-2 0,4-1 0,0 4 0,-3 4 0,-9 3-8191</inkml:trace>
+  <inkml:trace contextRef="#ctx0" brushRef="#br0" timeOffset="1726.16">97 360 24575,'4'0'0,"3"0"0,5-4 0,6 0 0,7-3 0,2-1 0,0-1 0,-5 0-8191</inkml:trace>
+</inkml:ink>
+</file>
+
+<file path=word/ink/ink5.xml><?xml version="1.0" encoding="utf-8"?>
+<inkml:ink xmlns:inkml="http://www.w3.org/2003/InkML">
+  <inkml:definitions>
+    <inkml:context xml:id="ctx0">
+      <inkml:inkSource xml:id="inkSrc0">
+        <inkml:traceFormat>
+          <inkml:channel name="X" type="integer" min="-2.14748E9" max="2.14748E9" units="cm"/>
+          <inkml:channel name="Y" type="integer" min="-2.14748E9" max="2.14748E9" units="cm"/>
+          <inkml:channel name="F" type="integer" max="32767" units="dev"/>
+        </inkml:traceFormat>
+        <inkml:channelProperties>
+          <inkml:channelProperty channel="X" name="resolution" value="1000" units="1/cm"/>
+          <inkml:channelProperty channel="Y" name="resolution" value="1000" units="1/cm"/>
+          <inkml:channelProperty channel="F" name="resolution" value="0" units="1/dev"/>
+        </inkml:channelProperties>
+      </inkml:inkSource>
+      <inkml:timestamp xml:id="ts0" timeString="2024-01-08T09:01:47.327"/>
+    </inkml:context>
+    <inkml:brush xml:id="br0">
+      <inkml:brushProperty name="width" value="0.035" units="cm"/>
+      <inkml:brushProperty name="height" value="0.035" units="cm"/>
+    </inkml:brush>
+  </inkml:definitions>
+  <inkml:trace contextRef="#ctx0" brushRef="#br0">2 672 24575,'-1'134'0,"8"214"0,-3-325 0,-4-23 0,0 0 0,0-1 0,0 1 0,0 0 0,0 0 0,0 0 0,0 0 0,0 0 0,0 0 0,0 0 0,0 0 0,0 0 0,0-1 0,0 1 0,0 0 0,0 0 0,0 0 0,0 0 0,0 0 0,0 0 0,0 0 0,0 0 0,0 0 0,0 0 0,1 0 0,-1 0 0,0-1 0,0 1 0,0 0 0,0 0 0,0 0 0,0 0 0,0 0 0,0 0 0,0 0 0,0 0 0,1 0 0,-1 0 0,0 0 0,0 0 0,0 0 0,0 0 0,0 0 0,0 0 0,0 0 0,0 0 0,0 0 0,0 0 0,1 0 0,-1 0 0,0 0 0,0 0 0,0 0 0,0 0 0,5-42 0,-4 33 0,44-814 0,-37 880 0,24 79 0,-15-66 0,126 458 0,-95-390 0,113 232 0,-103-256-1365,-39-79-5461</inkml:trace>
+  <inkml:trace contextRef="#ctx0" brushRef="#br0" timeOffset="893.08">19 966 24575,'3'0'0,"5"-5"0,8-2 0,6 0 0,-1-1 0,-4-2 0,-2 0 0,-4 3-8191</inkml:trace>
+  <inkml:trace contextRef="#ctx0" brushRef="#br0" timeOffset="2243.54">517 703 24575,'3'41'0,"1"-1"0,2 0 0,2 0 0,1 0 0,2-1 0,2-1 0,2 0 0,34 65 0,-33-83 0,-15-20 0,-1 0 0,0 0 0,1 0 0,-1 1 0,1-1 0,-1 0 0,0 0 0,1 0 0,-1 0 0,1 0 0,-1 0 0,0 0 0,1 0 0,-1 0 0,1 0 0,-1 0 0,0 0 0,1 0 0,-1-1 0,0 1 0,1 0 0,-1 0 0,0 0 0,1 0 0,-1-1 0,0 1 0,1 0 0,-1 0 0,0-1 0,1 1 0,-1 0 0,0-1 0,3-3 0,-1 0 0,0 0 0,-1 0 0,1 0 0,-1-1 0,0 1 0,0 0 0,1-8 0,5-50 0,-2-65 0,0 2 0,-5 118 0,1 0 0,0 0 0,0 0 0,1 0 0,4-12 0,-6 18 0,1 1 0,-1-1 0,0 0 0,1 1 0,-1-1 0,1 1 0,-1-1 0,0 0 0,1 1 0,-1-1 0,1 1 0,-1 0 0,1-1 0,0 1 0,-1-1 0,1 1 0,-1 0 0,1-1 0,0 1 0,-1 0 0,1 0 0,0 0 0,-1-1 0,2 1 0,0 1 0,0-1 0,-1 1 0,1-1 0,-1 1 0,1-1 0,-1 1 0,0 0 0,1 0 0,-1 0 0,0 0 0,0 0 0,1 0 0,-1 0 0,0 0 0,2 3 0,56 79 0,-40-54 0,39 45 0,-57-73 0,-1 0 0,1 0 0,0 0 0,-1-1 0,1 1 0,0 0 0,0 0 0,-1-1 0,1 1 0,0 0 0,0-1 0,0 1 0,0-1 0,0 1 0,0-1 0,0 1 0,0-1 0,0 0 0,0 0 0,0 1 0,0-1 0,1 0 0,0 0 0,-1-1 0,-1 1 0,1-1 0,0 0 0,-1 0 0,1 0 0,-1 1 0,1-1 0,-1 0 0,1 0 0,-1 0 0,0 0 0,1 0 0,-1 0 0,0 0 0,0 0 0,0 0 0,0 0 0,0 0 0,0 0 0,0-1 0,-9-72 0,6 56 0,-5-36-73,-17-103-1219,17 127-5534</inkml:trace>
+  <inkml:trace contextRef="#ctx0" brushRef="#br0" timeOffset="3169.72">1109 1 24575,'-16'370'0,"15"-326"0,0-7 0,1 1 0,8 54 0,-6-80 0,0 0 0,2 1 0,-1-2 0,1 1 0,1 0 0,0-1 0,1 0 0,0 0 0,1 0 0,0-1 0,13 14 0,5 2 0,1-2 0,1 0 0,1-2 0,1-1 0,2-1 0,-1-2 0,2-1 0,66 25 0,-96-41 3,1-1-1,-1 1 0,0-1 1,0 1-1,1-1 0,-1 0 1,0 0-1,1 0 1,-1 0-1,0-1 0,1 1 1,-1-1-1,0 1 0,0-1 1,0 0-1,1 0 0,-1 0 1,0 0-1,0 0 1,0 0-1,-1 0 0,1-1 1,0 1-1,0-1 0,2-3 1,3-4-82,0 0 0,0 0 0,-1-1 1,5-12-1,2-2-954,-4 8-5793</inkml:trace>
+  <inkml:trace contextRef="#ctx0" brushRef="#br0" timeOffset="4111.27">891 453 24575,'0'-3'0,"3"-6"0,11-4 0,9-5 0,8-3 0,12-12 0,13-8 0,4-3 0,5-3 0,-1 4 0,-5 7 0,-13 9-8191</inkml:trace>
+</inkml:ink>
 </file>
 
 <file path=word/theme/theme1.xml><?xml version="1.0" encoding="utf-8"?>

</xml_diff>